<commit_message>
Update for AW and USOC work
</commit_message>
<xml_diff>
--- a/docs/LennyReedResume.docx
+++ b/docs/LennyReedResume.docx
@@ -107,7 +107,25 @@
                 <w:sz w:val="20"/>
                 <w:szCs w:val="20"/>
               </w:rPr>
-              <w:t xml:space="preserve">I characterize myself as a builder, in everything I </w:t>
+              <w:t>I c</w:t>
+            </w:r>
+            <w:r>
+              <w:rPr>
+                <w:rFonts w:ascii="Arial" w:hAnsi="Arial" w:cs="Arial"/>
+                <w:color w:val="000000" w:themeColor="text1"/>
+                <w:sz w:val="20"/>
+                <w:szCs w:val="20"/>
+              </w:rPr>
+              <w:t>haracterize myself as a builder.  I</w:t>
+            </w:r>
+            <w:r>
+              <w:rPr>
+                <w:rFonts w:ascii="Arial" w:hAnsi="Arial" w:cs="Arial"/>
+                <w:color w:val="000000" w:themeColor="text1"/>
+                <w:sz w:val="20"/>
+                <w:szCs w:val="20"/>
+              </w:rPr>
+              <w:t xml:space="preserve">n everything I </w:t>
             </w:r>
             <w:r>
               <w:rPr>
@@ -125,7 +143,54 @@
                 <w:sz w:val="20"/>
                 <w:szCs w:val="20"/>
               </w:rPr>
-              <w:t xml:space="preserve"> I am building. Whether it is building your application or building relationships with colleges and users, it is what I do!</w:t>
+              <w:t xml:space="preserve"> I am building</w:t>
+            </w:r>
+            <w:r>
+              <w:rPr>
+                <w:rFonts w:ascii="Arial" w:hAnsi="Arial" w:cs="Arial"/>
+                <w:color w:val="000000" w:themeColor="text1"/>
+                <w:sz w:val="20"/>
+                <w:szCs w:val="20"/>
+              </w:rPr>
+              <w:t xml:space="preserve"> something</w:t>
+            </w:r>
+            <w:r>
+              <w:rPr>
+                <w:rFonts w:ascii="Arial" w:hAnsi="Arial" w:cs="Arial"/>
+                <w:color w:val="000000" w:themeColor="text1"/>
+                <w:sz w:val="20"/>
+                <w:szCs w:val="20"/>
+              </w:rPr>
+              <w:t>. Whether it is building your application or building relationsh</w:t>
+            </w:r>
+            <w:r>
+              <w:rPr>
+                <w:rFonts w:ascii="Arial" w:hAnsi="Arial" w:cs="Arial"/>
+                <w:color w:val="000000" w:themeColor="text1"/>
+                <w:sz w:val="20"/>
+                <w:szCs w:val="20"/>
+              </w:rPr>
+              <w:t>ips with colleges and users, it’</w:t>
+            </w:r>
+            <w:r>
+              <w:rPr>
+                <w:rFonts w:ascii="Arial" w:hAnsi="Arial" w:cs="Arial"/>
+                <w:color w:val="000000" w:themeColor="text1"/>
+                <w:sz w:val="20"/>
+                <w:szCs w:val="20"/>
+              </w:rPr>
+              <w:t>s</w:t>
+            </w:r>
+            <w:bookmarkStart w:id="0" w:name="_GoBack"/>
+            <w:bookmarkEnd w:id="0"/>
+            <w:r>
+              <w:rPr>
+                <w:rFonts w:ascii="Arial" w:hAnsi="Arial" w:cs="Arial"/>
+                <w:color w:val="000000" w:themeColor="text1"/>
+                <w:sz w:val="20"/>
+                <w:szCs w:val="20"/>
+              </w:rPr>
+              <w:t xml:space="preserve"> what I do!</w:t>
             </w:r>
             <w:r>
               <w:rPr>
@@ -262,7 +327,7 @@
                       <w:szCs w:val="18"/>
                       <w:shd w:val="clear" w:color="auto" w:fill="E6E6FF"/>
                     </w:rPr>
-                    <w:t>Aspenware / Inspirato</w:t>
+                    <w:t xml:space="preserve">Aspenware </w:t>
                   </w:r>
                 </w:p>
                 <w:p>
@@ -287,7 +352,29 @@
                       <w:szCs w:val="16"/>
                       <w:shd w:val="clear" w:color="auto" w:fill="E6E6FF"/>
                     </w:rPr>
-                    <w:t>Sr. Mobile Web Developer  10/2014-12/2014 (3 Month Contract)</w:t>
+                    <w:t xml:space="preserve">Sr. </w:t>
+                  </w:r>
+                  <w:r>
+                    <w:rPr>
+                      <w:rFonts w:ascii="Arial" w:hAnsi="Arial" w:cs="Arial"/>
+                      <w:bCs/>
+                      <w:color w:val="004586"/>
+                      <w:sz w:val="16"/>
+                      <w:szCs w:val="16"/>
+                      <w:shd w:val="clear" w:color="auto" w:fill="E6E6FF"/>
+                    </w:rPr>
+                    <w:t>Consultant</w:t>
+                  </w:r>
+                  <w:r>
+                    <w:rPr>
+                      <w:rFonts w:ascii="Arial" w:hAnsi="Arial" w:cs="Arial"/>
+                      <w:bCs/>
+                      <w:color w:val="004586"/>
+                      <w:sz w:val="16"/>
+                      <w:szCs w:val="16"/>
+                      <w:shd w:val="clear" w:color="auto" w:fill="E6E6FF"/>
+                    </w:rPr>
+                    <w:t xml:space="preserve">  2/2015-Present</w:t>
                   </w:r>
                 </w:p>
               </w:tc>
@@ -355,6 +442,972 @@
                       <w:sz w:val="18"/>
                       <w:szCs w:val="18"/>
                     </w:rPr>
+                    <w:t>Although I worked on several projects, most of my time was on the USOC project.</w:t>
+                  </w:r>
+                </w:p>
+                <w:p>
+                  <w:pPr>
+                    <w:spacing w:line="100" w:lineRule="atLeast"/>
+                    <w:rPr>
+                      <w:rFonts w:ascii="Arial" w:hAnsi="Arial" w:cs="Arial"/>
+                      <w:b/>
+                      <w:bCs/>
+                      <w:sz w:val="18"/>
+                      <w:szCs w:val="18"/>
+                    </w:rPr>
+                  </w:pPr>
+                  <w:r>
+                    <w:rPr>
+                      <w:rFonts w:ascii="Arial" w:eastAsia="Arial" w:hAnsi="Arial" w:cs="Arial"/>
+                      <w:b/>
+                      <w:bCs/>
+                      <w:sz w:val="18"/>
+                      <w:szCs w:val="18"/>
+                    </w:rPr>
+                    <w:t>Highlights</w:t>
+                  </w:r>
+                </w:p>
+                <w:p>
+                  <w:pPr>
+                    <w:pStyle w:val="TextBody"/>
+                    <w:numPr>
+                      <w:ilvl w:val="0"/>
+                      <w:numId w:val="12"/>
+                    </w:numPr>
+                    <w:tabs>
+                      <w:tab w:val="left" w:pos="0"/>
+                    </w:tabs>
+                    <w:spacing w:after="0" w:line="100" w:lineRule="atLeast"/>
+                    <w:rPr>
+                      <w:rFonts w:ascii="Arial" w:hAnsi="Arial" w:cs="Arial"/>
+                      <w:sz w:val="18"/>
+                      <w:szCs w:val="18"/>
+                    </w:rPr>
+                  </w:pPr>
+                  <w:r>
+                    <w:rPr>
+                      <w:rFonts w:ascii="Arial" w:hAnsi="Arial" w:cs="Arial"/>
+                      <w:sz w:val="18"/>
+                      <w:szCs w:val="18"/>
+                    </w:rPr>
+                    <w:t>Designed and developed Direct Athlete Support (DAS) and Operation Gold (</w:t>
+                  </w:r>
+                  <w:proofErr w:type="spellStart"/>
+                  <w:r>
+                    <w:rPr>
+                      <w:rFonts w:ascii="Arial" w:hAnsi="Arial" w:cs="Arial"/>
+                      <w:sz w:val="18"/>
+                      <w:szCs w:val="18"/>
+                    </w:rPr>
+                    <w:t>OpGold</w:t>
+                  </w:r>
+                  <w:proofErr w:type="spellEnd"/>
+                  <w:r>
+                    <w:rPr>
+                      <w:rFonts w:ascii="Arial" w:hAnsi="Arial" w:cs="Arial"/>
+                      <w:sz w:val="18"/>
+                      <w:szCs w:val="18"/>
+                    </w:rPr>
+                    <w:t>) features allowing administrators</w:t>
+                  </w:r>
+                  <w:r>
+                    <w:rPr>
+                      <w:rFonts w:ascii="Arial" w:hAnsi="Arial" w:cs="Arial"/>
+                      <w:sz w:val="18"/>
+                      <w:szCs w:val="18"/>
+                    </w:rPr>
+                    <w:t xml:space="preserve"> </w:t>
+                  </w:r>
+                  <w:r>
+                    <w:rPr>
+                      <w:rFonts w:ascii="Arial" w:hAnsi="Arial" w:cs="Arial"/>
+                      <w:sz w:val="18"/>
+                      <w:szCs w:val="18"/>
+                    </w:rPr>
+                    <w:t>to create new pay periods and payments</w:t>
+                  </w:r>
+                  <w:r>
+                    <w:rPr>
+                      <w:rFonts w:ascii="Arial" w:hAnsi="Arial" w:cs="Arial"/>
+                      <w:sz w:val="18"/>
+                      <w:szCs w:val="18"/>
+                    </w:rPr>
+                    <w:t xml:space="preserve"> for athletes</w:t>
+                  </w:r>
+                  <w:r>
+                    <w:rPr>
+                      <w:rFonts w:ascii="Arial" w:hAnsi="Arial" w:cs="Arial"/>
+                      <w:sz w:val="18"/>
+                      <w:szCs w:val="18"/>
+                    </w:rPr>
+                    <w:t>.  This system also inc</w:t>
+                  </w:r>
+                  <w:r>
+                    <w:rPr>
+                      <w:rFonts w:ascii="Arial" w:hAnsi="Arial" w:cs="Arial"/>
+                      <w:sz w:val="18"/>
+                      <w:szCs w:val="18"/>
+                    </w:rPr>
+                    <w:t xml:space="preserve">ludes rolled up totals, </w:t>
+                  </w:r>
+                  <w:r>
+                    <w:rPr>
+                      <w:rFonts w:ascii="Arial" w:hAnsi="Arial" w:cs="Arial"/>
+                      <w:sz w:val="18"/>
+                      <w:szCs w:val="18"/>
+                    </w:rPr>
+                    <w:t>management</w:t>
+                  </w:r>
+                  <w:r>
+                    <w:rPr>
+                      <w:rFonts w:ascii="Arial" w:hAnsi="Arial" w:cs="Arial"/>
+                      <w:sz w:val="18"/>
+                      <w:szCs w:val="18"/>
+                    </w:rPr>
+                    <w:t xml:space="preserve"> of eligibility, copy forward</w:t>
+                  </w:r>
+                  <w:r>
+                    <w:rPr>
+                      <w:rFonts w:ascii="Arial" w:hAnsi="Arial" w:cs="Arial"/>
+                      <w:sz w:val="18"/>
+                      <w:szCs w:val="18"/>
+                    </w:rPr>
+                    <w:t xml:space="preserve"> (previous pay periods), athlete lookup</w:t>
+                  </w:r>
+                  <w:r>
+                    <w:rPr>
+                      <w:rFonts w:ascii="Arial" w:hAnsi="Arial" w:cs="Arial"/>
+                      <w:sz w:val="18"/>
+                      <w:szCs w:val="18"/>
+                    </w:rPr>
+                    <w:t xml:space="preserve"> and creation.</w:t>
+                  </w:r>
+                </w:p>
+                <w:p>
+                  <w:pPr>
+                    <w:pStyle w:val="TextBody"/>
+                    <w:numPr>
+                      <w:ilvl w:val="0"/>
+                      <w:numId w:val="12"/>
+                    </w:numPr>
+                    <w:tabs>
+                      <w:tab w:val="left" w:pos="0"/>
+                    </w:tabs>
+                    <w:spacing w:after="0" w:line="100" w:lineRule="atLeast"/>
+                    <w:rPr>
+                      <w:rFonts w:ascii="Arial" w:hAnsi="Arial" w:cs="Arial"/>
+                      <w:sz w:val="18"/>
+                      <w:szCs w:val="18"/>
+                    </w:rPr>
+                  </w:pPr>
+                  <w:r>
+                    <w:rPr>
+                      <w:rFonts w:ascii="Arial" w:hAnsi="Arial" w:cs="Arial"/>
+                      <w:sz w:val="18"/>
+                      <w:szCs w:val="18"/>
+                    </w:rPr>
+                    <w:t>Created Elite Athlete Health Insurance (EAHI) system, allowing admins to select athletes to be offered and approved for Elite Athlete Health Insurance.  Key features include, each sport has different criteria,</w:t>
+                  </w:r>
+                  <w:r>
+                    <w:rPr>
+                      <w:rFonts w:ascii="Arial" w:hAnsi="Arial" w:cs="Arial"/>
+                      <w:sz w:val="18"/>
+                      <w:szCs w:val="18"/>
+                    </w:rPr>
+                    <w:t xml:space="preserve"> </w:t>
+                  </w:r>
+                  <w:r>
+                    <w:rPr>
+                      <w:rFonts w:ascii="Arial" w:hAnsi="Arial" w:cs="Arial"/>
+                      <w:sz w:val="18"/>
+                      <w:szCs w:val="18"/>
+                    </w:rPr>
+                    <w:t>different number of athletes eligible for insurance, management of eligibility, copy forward, search and creation.</w:t>
+                  </w:r>
+                </w:p>
+                <w:p>
+                  <w:pPr>
+                    <w:pStyle w:val="TextBody"/>
+                    <w:numPr>
+                      <w:ilvl w:val="0"/>
+                      <w:numId w:val="12"/>
+                    </w:numPr>
+                    <w:tabs>
+                      <w:tab w:val="left" w:pos="0"/>
+                    </w:tabs>
+                    <w:spacing w:after="0" w:line="100" w:lineRule="atLeast"/>
+                    <w:rPr>
+                      <w:rFonts w:ascii="Arial" w:hAnsi="Arial" w:cs="Arial"/>
+                      <w:sz w:val="18"/>
+                      <w:szCs w:val="18"/>
+                    </w:rPr>
+                  </w:pPr>
+                  <w:r>
+                    <w:rPr>
+                      <w:rFonts w:ascii="Arial" w:hAnsi="Arial" w:cs="Arial"/>
+                      <w:sz w:val="18"/>
+                      <w:szCs w:val="18"/>
+                    </w:rPr>
+                    <w:t xml:space="preserve">Developed Athlete Profile feature allowing athletes to see and edit core profile information and to see past payments from DAS and </w:t>
+                  </w:r>
+                  <w:proofErr w:type="spellStart"/>
+                  <w:r>
+                    <w:rPr>
+                      <w:rFonts w:ascii="Arial" w:hAnsi="Arial" w:cs="Arial"/>
+                      <w:sz w:val="18"/>
+                      <w:szCs w:val="18"/>
+                    </w:rPr>
+                    <w:t>OpGold</w:t>
+                  </w:r>
+                  <w:proofErr w:type="spellEnd"/>
+                  <w:r>
+                    <w:rPr>
+                      <w:rFonts w:ascii="Arial" w:hAnsi="Arial" w:cs="Arial"/>
+                      <w:sz w:val="18"/>
+                      <w:szCs w:val="18"/>
+                    </w:rPr>
+                    <w:t xml:space="preserve"> as well as any EAHI insurance status</w:t>
+                  </w:r>
+                </w:p>
+                <w:p>
+                  <w:pPr>
+                    <w:pStyle w:val="TextBody"/>
+                    <w:numPr>
+                      <w:ilvl w:val="0"/>
+                      <w:numId w:val="12"/>
+                    </w:numPr>
+                    <w:tabs>
+                      <w:tab w:val="left" w:pos="0"/>
+                    </w:tabs>
+                    <w:spacing w:after="0" w:line="100" w:lineRule="atLeast"/>
+                    <w:rPr>
+                      <w:rFonts w:ascii="Arial" w:hAnsi="Arial" w:cs="Arial"/>
+                      <w:sz w:val="18"/>
+                      <w:szCs w:val="18"/>
+                    </w:rPr>
+                  </w:pPr>
+                  <w:r>
+                    <w:rPr>
+                      <w:rFonts w:ascii="Arial" w:hAnsi="Arial" w:cs="Arial"/>
+                      <w:sz w:val="18"/>
+                      <w:szCs w:val="18"/>
+                    </w:rPr>
+                    <w:t>Created Numerous directives to maintain separation of concerns and encapsulate functionality</w:t>
+                  </w:r>
+                  <w:bookmarkStart w:id="1" w:name="About"/>
+                  <w:bookmarkEnd w:id="1"/>
+                </w:p>
+                <w:p>
+                  <w:pPr>
+                    <w:pStyle w:val="TextBody"/>
+                    <w:numPr>
+                      <w:ilvl w:val="0"/>
+                      <w:numId w:val="12"/>
+                    </w:numPr>
+                    <w:tabs>
+                      <w:tab w:val="left" w:pos="0"/>
+                    </w:tabs>
+                    <w:spacing w:after="0" w:line="100" w:lineRule="atLeast"/>
+                    <w:rPr>
+                      <w:rFonts w:ascii="Arial" w:hAnsi="Arial" w:cs="Arial"/>
+                      <w:sz w:val="18"/>
+                      <w:szCs w:val="18"/>
+                    </w:rPr>
+                  </w:pPr>
+                  <w:r>
+                    <w:rPr>
+                      <w:rFonts w:ascii="Arial" w:hAnsi="Arial" w:cs="Arial"/>
+                      <w:sz w:val="18"/>
+                      <w:szCs w:val="18"/>
+                    </w:rPr>
+                    <w:t xml:space="preserve">Refactored work from a previously developed </w:t>
+                  </w:r>
+                  <w:r>
+                    <w:rPr>
+                      <w:rFonts w:ascii="Arial" w:hAnsi="Arial" w:cs="Arial"/>
+                      <w:sz w:val="18"/>
+                      <w:szCs w:val="18"/>
+                    </w:rPr>
+                    <w:t>application to conform to</w:t>
+                  </w:r>
+                  <w:r>
+                    <w:rPr>
+                      <w:rFonts w:ascii="Arial" w:hAnsi="Arial" w:cs="Arial"/>
+                      <w:sz w:val="18"/>
+                      <w:szCs w:val="18"/>
+                    </w:rPr>
+                    <w:t xml:space="preserve"> established Angular and .Net patterns</w:t>
+                  </w:r>
+                </w:p>
+                <w:p>
+                  <w:pPr>
+                    <w:pStyle w:val="TextBody"/>
+                    <w:numPr>
+                      <w:ilvl w:val="0"/>
+                      <w:numId w:val="12"/>
+                    </w:numPr>
+                    <w:tabs>
+                      <w:tab w:val="left" w:pos="0"/>
+                    </w:tabs>
+                    <w:spacing w:after="0" w:line="100" w:lineRule="atLeast"/>
+                    <w:rPr>
+                      <w:rFonts w:ascii="Arial" w:hAnsi="Arial" w:cs="Arial"/>
+                      <w:sz w:val="18"/>
+                      <w:szCs w:val="18"/>
+                    </w:rPr>
+                  </w:pPr>
+                  <w:r>
+                    <w:rPr>
+                      <w:rFonts w:ascii="Arial" w:hAnsi="Arial" w:cs="Arial"/>
+                      <w:sz w:val="18"/>
+                      <w:szCs w:val="18"/>
+                    </w:rPr>
+                    <w:t>Served as QA for Integration Team</w:t>
+                  </w:r>
+                </w:p>
+                <w:p>
+                  <w:pPr>
+                    <w:pStyle w:val="TextBody"/>
+                    <w:numPr>
+                      <w:ilvl w:val="0"/>
+                      <w:numId w:val="12"/>
+                    </w:numPr>
+                    <w:tabs>
+                      <w:tab w:val="left" w:pos="0"/>
+                    </w:tabs>
+                    <w:spacing w:after="0" w:line="100" w:lineRule="atLeast"/>
+                    <w:rPr>
+                      <w:rFonts w:ascii="Arial" w:hAnsi="Arial" w:cs="Arial"/>
+                      <w:sz w:val="18"/>
+                      <w:szCs w:val="18"/>
+                    </w:rPr>
+                  </w:pPr>
+                  <w:r>
+                    <w:rPr>
+                      <w:rFonts w:ascii="Arial" w:hAnsi="Arial" w:cs="Arial"/>
+                      <w:sz w:val="18"/>
+                      <w:szCs w:val="18"/>
+                    </w:rPr>
+                    <w:t>Produced detailed design documents based on client requirements</w:t>
+                  </w:r>
+                </w:p>
+                <w:p>
+                  <w:pPr>
+                    <w:pStyle w:val="TextBody"/>
+                    <w:numPr>
+                      <w:ilvl w:val="0"/>
+                      <w:numId w:val="12"/>
+                    </w:numPr>
+                    <w:tabs>
+                      <w:tab w:val="left" w:pos="0"/>
+                    </w:tabs>
+                    <w:spacing w:after="0" w:line="100" w:lineRule="atLeast"/>
+                    <w:rPr>
+                      <w:rFonts w:ascii="Arial" w:hAnsi="Arial" w:cs="Arial"/>
+                      <w:sz w:val="18"/>
+                      <w:szCs w:val="18"/>
+                    </w:rPr>
+                  </w:pPr>
+                  <w:r>
+                    <w:rPr>
+                      <w:rFonts w:ascii="Arial" w:hAnsi="Arial" w:cs="Arial"/>
+                      <w:sz w:val="18"/>
+                      <w:szCs w:val="18"/>
+                    </w:rPr>
+                    <w:t>Created "type ahead" athlete lookup feature</w:t>
+                  </w:r>
+                </w:p>
+                <w:p>
+                  <w:pPr>
+                    <w:pStyle w:val="TextBody"/>
+                    <w:numPr>
+                      <w:ilvl w:val="0"/>
+                      <w:numId w:val="12"/>
+                    </w:numPr>
+                    <w:tabs>
+                      <w:tab w:val="left" w:pos="0"/>
+                    </w:tabs>
+                    <w:spacing w:after="0" w:line="100" w:lineRule="atLeast"/>
+                    <w:rPr>
+                      <w:rFonts w:ascii="Arial" w:hAnsi="Arial" w:cs="Arial"/>
+                      <w:sz w:val="18"/>
+                      <w:szCs w:val="18"/>
+                    </w:rPr>
+                  </w:pPr>
+                  <w:r>
+                    <w:rPr>
+                      <w:rFonts w:ascii="Arial" w:eastAsia="Arial" w:hAnsi="Arial" w:cs="Arial"/>
+                      <w:sz w:val="18"/>
+                      <w:szCs w:val="18"/>
+                    </w:rPr>
+                    <w:t>T</w:t>
+                  </w:r>
+                  <w:r>
+                    <w:rPr>
+                      <w:rFonts w:ascii="Arial" w:eastAsia="Arial" w:hAnsi="Arial" w:cs="Arial"/>
+                      <w:sz w:val="18"/>
+                      <w:szCs w:val="18"/>
+                    </w:rPr>
+                    <w:t>ech Stack</w:t>
+                  </w:r>
+                  <w:r>
+                    <w:rPr>
+                      <w:rFonts w:ascii="Arial" w:eastAsia="Arial" w:hAnsi="Arial" w:cs="Arial"/>
+                      <w:sz w:val="18"/>
+                      <w:szCs w:val="18"/>
+                    </w:rPr>
+                    <w:t>:</w:t>
+                  </w:r>
+                  <w:r>
+                    <w:rPr>
+                      <w:rFonts w:ascii="Arial" w:eastAsia="Arial" w:hAnsi="Arial" w:cs="Arial"/>
+                      <w:sz w:val="18"/>
+                      <w:szCs w:val="18"/>
+                    </w:rPr>
+                    <w:t xml:space="preserve"> </w:t>
+                  </w:r>
+                  <w:proofErr w:type="spellStart"/>
+                  <w:r>
+                    <w:rPr>
+                      <w:rFonts w:ascii="Arial" w:eastAsia="Arial" w:hAnsi="Arial" w:cs="Arial"/>
+                      <w:sz w:val="18"/>
+                      <w:szCs w:val="18"/>
+                    </w:rPr>
+                    <w:t>AngularJs</w:t>
+                  </w:r>
+                  <w:proofErr w:type="spellEnd"/>
+                  <w:r>
+                    <w:rPr>
+                      <w:rFonts w:ascii="Arial" w:eastAsia="Arial" w:hAnsi="Arial" w:cs="Arial"/>
+                      <w:sz w:val="18"/>
+                      <w:szCs w:val="18"/>
+                    </w:rPr>
+                    <w:t>, Twitter Bootstrap 3,</w:t>
+                  </w:r>
+                  <w:r>
+                    <w:rPr>
+                      <w:rFonts w:ascii="Arial" w:eastAsia="Arial" w:hAnsi="Arial" w:cs="Arial"/>
+                      <w:sz w:val="18"/>
+                      <w:szCs w:val="18"/>
+                    </w:rPr>
+                    <w:t xml:space="preserve"> HTML5</w:t>
+                  </w:r>
+                  <w:r>
+                    <w:rPr>
+                      <w:rFonts w:ascii="Arial" w:eastAsia="Arial" w:hAnsi="Arial" w:cs="Arial"/>
+                      <w:sz w:val="18"/>
+                      <w:szCs w:val="18"/>
+                    </w:rPr>
+                    <w:t xml:space="preserve"> .Net 4.5, </w:t>
+                  </w:r>
+                  <w:proofErr w:type="spellStart"/>
+                  <w:r>
+                    <w:rPr>
+                      <w:rFonts w:ascii="Arial" w:eastAsia="Arial" w:hAnsi="Arial" w:cs="Arial"/>
+                      <w:sz w:val="18"/>
+                      <w:szCs w:val="18"/>
+                    </w:rPr>
+                    <w:t>WebApi</w:t>
+                  </w:r>
+                  <w:proofErr w:type="spellEnd"/>
+                  <w:r>
+                    <w:rPr>
+                      <w:rFonts w:ascii="Arial" w:eastAsia="Arial" w:hAnsi="Arial" w:cs="Arial"/>
+                      <w:sz w:val="18"/>
+                      <w:szCs w:val="18"/>
+                    </w:rPr>
+                    <w:t xml:space="preserve"> 2, </w:t>
+                  </w:r>
+                  <w:proofErr w:type="spellStart"/>
+                  <w:r>
+                    <w:rPr>
+                      <w:rFonts w:ascii="Arial" w:eastAsia="Arial" w:hAnsi="Arial" w:cs="Arial"/>
+                      <w:sz w:val="18"/>
+                      <w:szCs w:val="18"/>
+                    </w:rPr>
+                    <w:t>Sitecore</w:t>
+                  </w:r>
+                  <w:proofErr w:type="spellEnd"/>
+                  <w:r>
+                    <w:rPr>
+                      <w:rFonts w:ascii="Arial" w:eastAsia="Arial" w:hAnsi="Arial" w:cs="Arial"/>
+                      <w:sz w:val="18"/>
+                      <w:szCs w:val="18"/>
+                    </w:rPr>
+                    <w:t xml:space="preserve">, </w:t>
+                  </w:r>
+                  <w:proofErr w:type="spellStart"/>
+                  <w:r>
+                    <w:rPr>
+                      <w:rFonts w:ascii="Arial" w:eastAsia="Arial" w:hAnsi="Arial" w:cs="Arial"/>
+                      <w:sz w:val="18"/>
+                      <w:szCs w:val="18"/>
+                    </w:rPr>
+                    <w:t>SoapU</w:t>
+                  </w:r>
+                  <w:r>
+                    <w:rPr>
+                      <w:rFonts w:ascii="Arial" w:eastAsia="Arial" w:hAnsi="Arial" w:cs="Arial"/>
+                      <w:sz w:val="18"/>
+                      <w:szCs w:val="18"/>
+                    </w:rPr>
+                    <w:t>I</w:t>
+                  </w:r>
+                  <w:proofErr w:type="spellEnd"/>
+                  <w:r>
+                    <w:rPr>
+                      <w:rFonts w:ascii="Arial" w:eastAsia="Arial" w:hAnsi="Arial" w:cs="Arial"/>
+                      <w:sz w:val="18"/>
+                      <w:szCs w:val="18"/>
+                    </w:rPr>
+                    <w:t>,</w:t>
+                  </w:r>
+                  <w:r>
+                    <w:rPr>
+                      <w:rFonts w:ascii="Arial" w:eastAsia="Arial" w:hAnsi="Arial" w:cs="Arial"/>
+                      <w:sz w:val="18"/>
+                      <w:szCs w:val="18"/>
+                    </w:rPr>
+                    <w:t xml:space="preserve"> </w:t>
+                  </w:r>
+                  <w:proofErr w:type="spellStart"/>
+                  <w:r>
+                    <w:rPr>
+                      <w:rFonts w:ascii="Arial" w:eastAsia="Arial" w:hAnsi="Arial" w:cs="Arial"/>
+                      <w:sz w:val="18"/>
+                      <w:szCs w:val="18"/>
+                    </w:rPr>
+                    <w:t>WebStorm</w:t>
+                  </w:r>
+                  <w:proofErr w:type="spellEnd"/>
+                  <w:r>
+                    <w:rPr>
+                      <w:rFonts w:ascii="Arial" w:eastAsia="Arial" w:hAnsi="Arial" w:cs="Arial"/>
+                      <w:sz w:val="18"/>
+                      <w:szCs w:val="18"/>
+                    </w:rPr>
+                    <w:t>, Visual Studio 2013, Fiddler, Team Foun</w:t>
+                  </w:r>
+                  <w:r>
+                    <w:rPr>
+                      <w:rFonts w:ascii="Arial" w:eastAsia="Arial" w:hAnsi="Arial" w:cs="Arial"/>
+                      <w:sz w:val="18"/>
+                      <w:szCs w:val="18"/>
+                    </w:rPr>
+                    <w:t xml:space="preserve">dation Server (TFS), and </w:t>
+                  </w:r>
+                  <w:proofErr w:type="spellStart"/>
+                  <w:r>
+                    <w:rPr>
+                      <w:rFonts w:ascii="Arial" w:eastAsia="Arial" w:hAnsi="Arial" w:cs="Arial"/>
+                      <w:sz w:val="18"/>
+                      <w:szCs w:val="18"/>
+                    </w:rPr>
+                    <w:t>Automapper</w:t>
+                  </w:r>
+                  <w:proofErr w:type="spellEnd"/>
+                </w:p>
+                <w:p>
+                  <w:pPr>
+                    <w:pStyle w:val="TextBody"/>
+                    <w:tabs>
+                      <w:tab w:val="left" w:pos="0"/>
+                    </w:tabs>
+                    <w:spacing w:after="0" w:line="100" w:lineRule="atLeast"/>
+                    <w:rPr>
+                      <w:rFonts w:ascii="Arial" w:eastAsia="Arial" w:hAnsi="Arial" w:cs="Arial"/>
+                      <w:sz w:val="18"/>
+                      <w:szCs w:val="18"/>
+                    </w:rPr>
+                  </w:pPr>
+                </w:p>
+                <w:p>
+                  <w:pPr>
+                    <w:pStyle w:val="TextBody"/>
+                    <w:tabs>
+                      <w:tab w:val="left" w:pos="0"/>
+                    </w:tabs>
+                    <w:spacing w:after="0" w:line="100" w:lineRule="atLeast"/>
+                    <w:rPr>
+                      <w:rFonts w:ascii="Arial" w:eastAsia="Arial" w:hAnsi="Arial" w:cs="Arial"/>
+                      <w:sz w:val="18"/>
+                      <w:szCs w:val="18"/>
+                    </w:rPr>
+                  </w:pPr>
+                  <w:r>
+                    <w:rPr>
+                      <w:rFonts w:ascii="Arial" w:eastAsia="Arial" w:hAnsi="Arial" w:cs="Arial"/>
+                      <w:sz w:val="18"/>
+                      <w:szCs w:val="18"/>
+                    </w:rPr>
+                    <w:t>In addition to my work on the USOC project, here are a few other things I did in my time with Aspenware:</w:t>
+                  </w:r>
+                </w:p>
+                <w:p>
+                  <w:pPr>
+                    <w:pStyle w:val="TextBody"/>
+                    <w:numPr>
+                      <w:ilvl w:val="0"/>
+                      <w:numId w:val="15"/>
+                    </w:numPr>
+                    <w:tabs>
+                      <w:tab w:val="left" w:pos="0"/>
+                    </w:tabs>
+                    <w:spacing w:after="0" w:line="100" w:lineRule="atLeast"/>
+                    <w:rPr>
+                      <w:rFonts w:ascii="Arial" w:eastAsia="Arial" w:hAnsi="Arial" w:cs="Arial"/>
+                      <w:sz w:val="18"/>
+                      <w:szCs w:val="18"/>
+                    </w:rPr>
+                  </w:pPr>
+                  <w:r>
+                    <w:rPr>
+                      <w:rFonts w:ascii="Arial" w:eastAsia="Arial" w:hAnsi="Arial" w:cs="Arial"/>
+                      <w:sz w:val="18"/>
+                      <w:szCs w:val="18"/>
+                    </w:rPr>
+                    <w:t>I authored blog posts for Aspenware on the Internet of Things (IoT)</w:t>
+                  </w:r>
+                </w:p>
+                <w:p>
+                  <w:pPr>
+                    <w:pStyle w:val="TextBody"/>
+                    <w:numPr>
+                      <w:ilvl w:val="0"/>
+                      <w:numId w:val="15"/>
+                    </w:numPr>
+                    <w:tabs>
+                      <w:tab w:val="left" w:pos="0"/>
+                    </w:tabs>
+                    <w:spacing w:after="0" w:line="100" w:lineRule="atLeast"/>
+                    <w:rPr>
+                      <w:rFonts w:ascii="Arial" w:eastAsia="Arial" w:hAnsi="Arial" w:cs="Arial"/>
+                      <w:sz w:val="18"/>
+                      <w:szCs w:val="18"/>
+                    </w:rPr>
+                  </w:pPr>
+                  <w:r>
+                    <w:rPr>
+                      <w:rFonts w:ascii="Arial" w:eastAsia="Arial" w:hAnsi="Arial" w:cs="Arial"/>
+                      <w:sz w:val="18"/>
+                      <w:szCs w:val="18"/>
+                    </w:rPr>
+                    <w:t>Built</w:t>
+                  </w:r>
+                  <w:r>
+                    <w:rPr>
+                      <w:rFonts w:ascii="Arial" w:eastAsia="Arial" w:hAnsi="Arial" w:cs="Arial"/>
+                      <w:sz w:val="18"/>
+                      <w:szCs w:val="18"/>
+                    </w:rPr>
+                    <w:t xml:space="preserve"> a drink mixing robot based on Arduino, </w:t>
+                  </w:r>
+                  <w:proofErr w:type="spellStart"/>
+                  <w:r>
+                    <w:rPr>
+                      <w:rFonts w:ascii="Arial" w:eastAsia="Arial" w:hAnsi="Arial" w:cs="Arial"/>
+                      <w:sz w:val="18"/>
+                      <w:szCs w:val="18"/>
+                    </w:rPr>
+                    <w:t>NodeJs</w:t>
+                  </w:r>
+                  <w:proofErr w:type="spellEnd"/>
+                  <w:r>
+                    <w:rPr>
+                      <w:rFonts w:ascii="Arial" w:eastAsia="Arial" w:hAnsi="Arial" w:cs="Arial"/>
+                      <w:sz w:val="18"/>
+                      <w:szCs w:val="18"/>
+                    </w:rPr>
+                    <w:t xml:space="preserve">, and the </w:t>
+                  </w:r>
+                  <w:proofErr w:type="spellStart"/>
+                  <w:r>
+                    <w:rPr>
+                      <w:rFonts w:ascii="Arial" w:eastAsia="Arial" w:hAnsi="Arial" w:cs="Arial"/>
+                      <w:sz w:val="18"/>
+                      <w:szCs w:val="18"/>
+                    </w:rPr>
+                    <w:t>Johhny</w:t>
+                  </w:r>
+                  <w:proofErr w:type="spellEnd"/>
+                  <w:r>
+                    <w:rPr>
+                      <w:rFonts w:ascii="Arial" w:eastAsia="Arial" w:hAnsi="Arial" w:cs="Arial"/>
+                      <w:sz w:val="18"/>
+                      <w:szCs w:val="18"/>
+                    </w:rPr>
+                    <w:t xml:space="preserve"> Five Robotics library</w:t>
+                  </w:r>
+                  <w:r>
+                    <w:rPr>
+                      <w:rFonts w:ascii="Arial" w:eastAsia="Arial" w:hAnsi="Arial" w:cs="Arial"/>
+                      <w:sz w:val="18"/>
+                      <w:szCs w:val="18"/>
+                    </w:rPr>
+                    <w:t xml:space="preserve"> for an</w:t>
+                  </w:r>
+                  <w:r>
+                    <w:rPr>
+                      <w:rFonts w:ascii="Arial" w:eastAsia="Arial" w:hAnsi="Arial" w:cs="Arial"/>
+                      <w:sz w:val="18"/>
+                      <w:szCs w:val="18"/>
+                    </w:rPr>
+                    <w:t xml:space="preserve"> Aspenware IoT event</w:t>
+                  </w:r>
+                </w:p>
+                <w:p>
+                  <w:pPr>
+                    <w:pStyle w:val="TextBody"/>
+                    <w:numPr>
+                      <w:ilvl w:val="0"/>
+                      <w:numId w:val="15"/>
+                    </w:numPr>
+                    <w:tabs>
+                      <w:tab w:val="left" w:pos="0"/>
+                    </w:tabs>
+                    <w:spacing w:after="0" w:line="100" w:lineRule="atLeast"/>
+                    <w:rPr>
+                      <w:rFonts w:ascii="Arial" w:eastAsia="Arial" w:hAnsi="Arial" w:cs="Arial"/>
+                      <w:sz w:val="18"/>
+                      <w:szCs w:val="18"/>
+                    </w:rPr>
+                  </w:pPr>
+                  <w:r>
+                    <w:rPr>
+                      <w:rFonts w:ascii="Arial" w:eastAsia="Arial" w:hAnsi="Arial" w:cs="Arial"/>
+                      <w:sz w:val="18"/>
+                      <w:szCs w:val="18"/>
+                    </w:rPr>
+                    <w:t xml:space="preserve">Became a </w:t>
+                  </w:r>
+                  <w:proofErr w:type="spellStart"/>
+                  <w:r>
+                    <w:rPr>
+                      <w:rFonts w:ascii="Arial" w:eastAsia="Arial" w:hAnsi="Arial" w:cs="Arial"/>
+                      <w:sz w:val="18"/>
+                      <w:szCs w:val="18"/>
+                    </w:rPr>
+                    <w:t>Sitecore</w:t>
+                  </w:r>
+                  <w:proofErr w:type="spellEnd"/>
+                  <w:r>
+                    <w:rPr>
+                      <w:rFonts w:ascii="Arial" w:eastAsia="Arial" w:hAnsi="Arial" w:cs="Arial"/>
+                      <w:sz w:val="18"/>
+                      <w:szCs w:val="18"/>
+                    </w:rPr>
+                    <w:t xml:space="preserve"> certified developer</w:t>
+                  </w:r>
+                </w:p>
+                <w:p>
+                  <w:pPr>
+                    <w:pStyle w:val="TextBody"/>
+                    <w:tabs>
+                      <w:tab w:val="left" w:pos="0"/>
+                    </w:tabs>
+                    <w:spacing w:after="0" w:line="100" w:lineRule="atLeast"/>
+                    <w:rPr>
+                      <w:rFonts w:ascii="Arial" w:hAnsi="Arial" w:cs="Arial"/>
+                      <w:sz w:val="18"/>
+                      <w:szCs w:val="18"/>
+                    </w:rPr>
+                  </w:pPr>
+                </w:p>
+              </w:tc>
+            </w:tr>
+          </w:tbl>
+          <w:p>
+            <w:pPr>
+              <w:pStyle w:val="TextBody"/>
+              <w:spacing w:line="100" w:lineRule="atLeast"/>
+              <w:rPr>
+                <w:rFonts w:ascii="Arial" w:hAnsi="Arial" w:cs="Arial"/>
+                <w:sz w:val="18"/>
+                <w:szCs w:val="18"/>
+              </w:rPr>
+            </w:pPr>
+          </w:p>
+          <w:tbl>
+            <w:tblPr>
+              <w:tblW w:w="9946" w:type="dxa"/>
+              <w:tblBorders>
+                <w:top w:val="single" w:sz="2" w:space="0" w:color="000001"/>
+                <w:left w:val="single" w:sz="2" w:space="0" w:color="000001"/>
+                <w:bottom w:val="single" w:sz="2" w:space="0" w:color="000001"/>
+                <w:right w:val="nil"/>
+                <w:insideH w:val="single" w:sz="2" w:space="0" w:color="000001"/>
+                <w:insideV w:val="nil"/>
+              </w:tblBorders>
+              <w:tblCellMar>
+                <w:top w:w="55" w:type="dxa"/>
+                <w:left w:w="30" w:type="dxa"/>
+                <w:bottom w:w="55" w:type="dxa"/>
+                <w:right w:w="55" w:type="dxa"/>
+              </w:tblCellMar>
+              <w:tblLook w:val="0000" w:firstRow="0" w:lastRow="0" w:firstColumn="0" w:lastColumn="0" w:noHBand="0" w:noVBand="0"/>
+            </w:tblPr>
+            <w:tblGrid>
+              <w:gridCol w:w="6346"/>
+              <w:gridCol w:w="3600"/>
+            </w:tblGrid>
+            <w:tr>
+              <w:trPr>
+                <w:trHeight w:val="310"/>
+              </w:trPr>
+              <w:tc>
+                <w:tcPr>
+                  <w:tcW w:w="6346" w:type="dxa"/>
+                  <w:tcBorders>
+                    <w:top w:val="single" w:sz="2" w:space="0" w:color="000001"/>
+                    <w:left w:val="single" w:sz="2" w:space="0" w:color="000001"/>
+                    <w:bottom w:val="nil"/>
+                    <w:right w:val="nil"/>
+                  </w:tcBorders>
+                  <w:shd w:val="clear" w:color="auto" w:fill="CFE7F5"/>
+                  <w:tcMar>
+                    <w:left w:w="72" w:type="dxa"/>
+                    <w:right w:w="72" w:type="dxa"/>
+                  </w:tcMar>
+                </w:tcPr>
+                <w:p>
+                  <w:pPr>
+                    <w:pStyle w:val="TableContents"/>
+                    <w:spacing w:line="100" w:lineRule="atLeast"/>
+                    <w:rPr>
+                      <w:rFonts w:ascii="Arial" w:hAnsi="Arial" w:cs="Arial"/>
+                      <w:b/>
+                      <w:bCs/>
+                      <w:color w:val="004586"/>
+                      <w:sz w:val="18"/>
+                      <w:szCs w:val="18"/>
+                      <w:shd w:val="clear" w:color="auto" w:fill="E6E6FF"/>
+                    </w:rPr>
+                  </w:pPr>
+                  <w:r>
+                    <w:rPr>
+                      <w:rFonts w:ascii="Arial" w:eastAsia="Arial" w:hAnsi="Arial" w:cs="Arial"/>
+                      <w:b/>
+                      <w:bCs/>
+                      <w:color w:val="004586"/>
+                      <w:sz w:val="18"/>
+                      <w:szCs w:val="18"/>
+                      <w:shd w:val="clear" w:color="auto" w:fill="E6E6FF"/>
+                    </w:rPr>
+                    <w:t>Aspenware / Inspirato</w:t>
+                  </w:r>
+                </w:p>
+                <w:p>
+                  <w:pPr>
+                    <w:pStyle w:val="TableContents"/>
+                    <w:spacing w:line="100" w:lineRule="atLeast"/>
+                    <w:rPr>
+                      <w:rFonts w:ascii="Arial" w:hAnsi="Arial" w:cs="Arial"/>
+                      <w:bCs/>
+                      <w:color w:val="004586"/>
+                      <w:sz w:val="18"/>
+                      <w:szCs w:val="18"/>
+                      <w:shd w:val="clear" w:color="auto" w:fill="E6E6FF"/>
+                    </w:rPr>
+                  </w:pPr>
+                  <w:r>
+                    <w:rPr>
+                      <w:rFonts w:ascii="Arial" w:hAnsi="Arial" w:cs="Arial"/>
+                      <w:bCs/>
+                      <w:color w:val="004586"/>
+                      <w:sz w:val="16"/>
+                      <w:szCs w:val="16"/>
+                      <w:shd w:val="clear" w:color="auto" w:fill="E6E6FF"/>
+                    </w:rPr>
+                    <w:t xml:space="preserve">Sr. </w:t>
+                  </w:r>
+                  <w:r>
+                    <w:rPr>
+                      <w:rFonts w:ascii="Arial" w:hAnsi="Arial" w:cs="Arial"/>
+                      <w:bCs/>
+                      <w:color w:val="004586"/>
+                      <w:sz w:val="16"/>
+                      <w:szCs w:val="16"/>
+                      <w:shd w:val="clear" w:color="auto" w:fill="E6E6FF"/>
+                    </w:rPr>
+                    <w:t>Mobile Web Developer  10/2014-1/2015</w:t>
+                  </w:r>
+                  <w:r>
+                    <w:rPr>
+                      <w:rFonts w:ascii="Arial" w:hAnsi="Arial" w:cs="Arial"/>
+                      <w:bCs/>
+                      <w:color w:val="004586"/>
+                      <w:sz w:val="16"/>
+                      <w:szCs w:val="16"/>
+                      <w:shd w:val="clear" w:color="auto" w:fill="E6E6FF"/>
+                    </w:rPr>
+                    <w:t xml:space="preserve"> (3 Month Contract)</w:t>
+                  </w:r>
+                </w:p>
+              </w:tc>
+              <w:tc>
+                <w:tcPr>
+                  <w:tcW w:w="3600" w:type="dxa"/>
+                  <w:tcBorders>
+                    <w:top w:val="single" w:sz="2" w:space="0" w:color="000001"/>
+                    <w:left w:val="nil"/>
+                    <w:bottom w:val="nil"/>
+                    <w:right w:val="single" w:sz="2" w:space="0" w:color="000001"/>
+                  </w:tcBorders>
+                  <w:shd w:val="clear" w:color="auto" w:fill="CFE7F5"/>
+                  <w:tcMar>
+                    <w:left w:w="72" w:type="dxa"/>
+                    <w:right w:w="72" w:type="dxa"/>
+                  </w:tcMar>
+                </w:tcPr>
+                <w:p>
+                  <w:pPr>
+                    <w:spacing w:line="100" w:lineRule="atLeast"/>
+                    <w:jc w:val="right"/>
+                    <w:rPr>
+                      <w:rFonts w:ascii="Arial" w:hAnsi="Arial" w:cs="Arial"/>
+                      <w:b/>
+                      <w:bCs/>
+                      <w:color w:val="004586"/>
+                      <w:sz w:val="18"/>
+                      <w:szCs w:val="18"/>
+                      <w:shd w:val="clear" w:color="auto" w:fill="E6E6FF"/>
+                    </w:rPr>
+                  </w:pPr>
+                </w:p>
+              </w:tc>
+            </w:tr>
+            <w:tr>
+              <w:tc>
+                <w:tcPr>
+                  <w:tcW w:w="9946" w:type="dxa"/>
+                  <w:gridSpan w:val="2"/>
+                  <w:tcBorders>
+                    <w:top w:val="nil"/>
+                    <w:left w:val="single" w:sz="2" w:space="0" w:color="000001"/>
+                    <w:bottom w:val="single" w:sz="2" w:space="0" w:color="000001"/>
+                    <w:right w:val="single" w:sz="2" w:space="0" w:color="000001"/>
+                  </w:tcBorders>
+                  <w:shd w:val="clear" w:color="auto" w:fill="FFFFFF" w:themeFill="background1"/>
+                  <w:tcMar>
+                    <w:left w:w="72" w:type="dxa"/>
+                    <w:right w:w="72" w:type="dxa"/>
+                  </w:tcMar>
+                </w:tcPr>
+                <w:p>
+                  <w:pPr>
+                    <w:spacing w:line="100" w:lineRule="atLeast"/>
+                    <w:rPr>
+                      <w:rFonts w:ascii="Arial" w:eastAsia="Arial" w:hAnsi="Arial" w:cs="Arial"/>
+                      <w:sz w:val="18"/>
+                      <w:szCs w:val="18"/>
+                    </w:rPr>
+                  </w:pPr>
+                  <w:r>
+                    <w:rPr>
+                      <w:rFonts w:ascii="Arial" w:eastAsia="Arial" w:hAnsi="Arial" w:cs="Arial"/>
+                      <w:sz w:val="18"/>
+                      <w:szCs w:val="18"/>
+                    </w:rPr>
                     <w:t>Contracted through Aspenware to develop</w:t>
                   </w:r>
                   <w:r>
@@ -379,7 +1432,25 @@
                       <w:sz w:val="18"/>
                       <w:szCs w:val="18"/>
                     </w:rPr>
-                    <w:t xml:space="preserve"> functionality offered in Inspirato's desktop website. </w:t>
+                    <w:t xml:space="preserve"> functionality offered in </w:t>
+                  </w:r>
+                  <w:proofErr w:type="spellStart"/>
+                  <w:r>
+                    <w:rPr>
+                      <w:rFonts w:ascii="Arial" w:eastAsia="Arial" w:hAnsi="Arial" w:cs="Arial"/>
+                      <w:sz w:val="18"/>
+                      <w:szCs w:val="18"/>
+                    </w:rPr>
+                    <w:t>Inspirato's</w:t>
+                  </w:r>
+                  <w:proofErr w:type="spellEnd"/>
+                  <w:r>
+                    <w:rPr>
+                      <w:rFonts w:ascii="Arial" w:eastAsia="Arial" w:hAnsi="Arial" w:cs="Arial"/>
+                      <w:sz w:val="18"/>
+                      <w:szCs w:val="18"/>
+                    </w:rPr>
+                    <w:t xml:space="preserve"> desktop website. </w:t>
                   </w:r>
                 </w:p>
                 <w:p>
@@ -428,7 +1499,25 @@
                       <w:sz w:val="18"/>
                       <w:szCs w:val="18"/>
                     </w:rPr>
-                    <w:t>Developed mobile version of Inspirato’s popular “Jaunt Now” feature. .  Including filtering, sorting, custom calendar, support for swipe gestures</w:t>
+                    <w:t xml:space="preserve">Developed mobile version of </w:t>
+                  </w:r>
+                  <w:proofErr w:type="spellStart"/>
+                  <w:r>
+                    <w:rPr>
+                      <w:rFonts w:ascii="Arial" w:hAnsi="Arial" w:cs="Arial"/>
+                      <w:sz w:val="18"/>
+                      <w:szCs w:val="18"/>
+                    </w:rPr>
+                    <w:t>Inspirato’s</w:t>
+                  </w:r>
+                  <w:proofErr w:type="spellEnd"/>
+                  <w:r>
+                    <w:rPr>
+                      <w:rFonts w:ascii="Arial" w:hAnsi="Arial" w:cs="Arial"/>
+                      <w:sz w:val="18"/>
+                      <w:szCs w:val="18"/>
+                    </w:rPr>
+                    <w:t xml:space="preserve"> popular “Jaunt Now” feature. .  Including filtering, sorting, custom calendar, support for swipe gestures</w:t>
                   </w:r>
                 </w:p>
                 <w:p>
@@ -457,29 +1546,23 @@
                     </w:rPr>
                     <w:t xml:space="preserve">Developed mobile version </w:t>
                   </w:r>
-                  <w:r>
-                    <w:rPr>
-                      <w:rFonts w:ascii="Arial" w:hAnsi="Arial" w:cs="Arial"/>
-                      <w:sz w:val="18"/>
-                      <w:szCs w:val="18"/>
-                    </w:rPr>
-                    <w:t xml:space="preserve">Inspirato’s </w:t>
-                  </w:r>
-                  <w:r>
-                    <w:rPr>
-                      <w:rFonts w:ascii="Arial" w:hAnsi="Arial" w:cs="Arial"/>
-                      <w:sz w:val="18"/>
-                      <w:szCs w:val="18"/>
-                    </w:rPr>
-                    <w:t>new</w:t>
-                  </w:r>
-                  <w:r>
-                    <w:rPr>
-                      <w:rFonts w:ascii="Arial" w:hAnsi="Arial" w:cs="Arial"/>
-                      <w:sz w:val="18"/>
-                      <w:szCs w:val="18"/>
-                    </w:rPr>
-                    <w:t xml:space="preserve"> “Jaunt 52” feature. Including filtering, sorting, custom calendar</w:t>
+                  <w:proofErr w:type="spellStart"/>
+                  <w:r>
+                    <w:rPr>
+                      <w:rFonts w:ascii="Arial" w:hAnsi="Arial" w:cs="Arial"/>
+                      <w:sz w:val="18"/>
+                      <w:szCs w:val="18"/>
+                    </w:rPr>
+                    <w:t>Inspirato’s</w:t>
+                  </w:r>
+                  <w:proofErr w:type="spellEnd"/>
+                  <w:r>
+                    <w:rPr>
+                      <w:rFonts w:ascii="Arial" w:hAnsi="Arial" w:cs="Arial"/>
+                      <w:sz w:val="18"/>
+                      <w:szCs w:val="18"/>
+                    </w:rPr>
+                    <w:t xml:space="preserve"> new “Jaunt 52” feature. Including filtering, sorting, custom calendar</w:t>
                   </w:r>
                 </w:p>
                 <w:p>
@@ -527,15 +1610,21 @@
                       <w:szCs w:val="18"/>
                     </w:rPr>
                   </w:pPr>
-                  <w:bookmarkStart w:id="0" w:name="About"/>
-                  <w:bookmarkEnd w:id="0"/>
-                  <w:r>
-                    <w:rPr>
-                      <w:rFonts w:ascii="Arial" w:eastAsia="Arial" w:hAnsi="Arial" w:cs="Arial"/>
-                      <w:sz w:val="18"/>
-                      <w:szCs w:val="18"/>
-                    </w:rPr>
-                    <w:t>Technologies stack includes:</w:t>
+                  <w:r>
+                    <w:rPr>
+                      <w:rFonts w:ascii="Arial" w:eastAsia="Arial" w:hAnsi="Arial" w:cs="Arial"/>
+                      <w:sz w:val="18"/>
+                      <w:szCs w:val="18"/>
+                    </w:rPr>
+                    <w:t>Tech</w:t>
+                  </w:r>
+                  <w:r>
+                    <w:rPr>
+                      <w:rFonts w:ascii="Arial" w:eastAsia="Arial" w:hAnsi="Arial" w:cs="Arial"/>
+                      <w:sz w:val="18"/>
+                      <w:szCs w:val="18"/>
+                    </w:rPr>
+                    <w:t xml:space="preserve"> stack includes:</w:t>
                   </w:r>
                   <w:r>
                     <w:rPr>
@@ -559,17 +1648,7 @@
                       <w:sz w:val="18"/>
                       <w:szCs w:val="18"/>
                     </w:rPr>
-                    <w:t>Scrum</w:t>
-                  </w:r>
-                  <w:bookmarkStart w:id="1" w:name="_GoBack"/>
-                  <w:bookmarkEnd w:id="1"/>
-                  <w:r>
-                    <w:rPr>
-                      <w:rFonts w:ascii="Arial" w:eastAsia="Arial" w:hAnsi="Arial" w:cs="Arial"/>
-                      <w:sz w:val="18"/>
-                      <w:szCs w:val="18"/>
-                    </w:rPr>
-                    <w:t xml:space="preserve">, </w:t>
+                    <w:t xml:space="preserve">Scrum, </w:t>
                   </w:r>
                   <w:r>
                     <w:rPr>
@@ -753,7 +1832,26 @@
                       <w:sz w:val="18"/>
                       <w:szCs w:val="18"/>
                     </w:rPr>
-                    <w:t>Most of my work at ToolWatch has been split between development of various RESTful API's and a handful of AngularJs applications to replace legacy products.</w:t>
+                    <w:lastRenderedPageBreak/>
+                    <w:t xml:space="preserve">Most of my work at ToolWatch has been split between development of various RESTful API's and a handful of </w:t>
+                  </w:r>
+                  <w:proofErr w:type="spellStart"/>
+                  <w:r>
+                    <w:rPr>
+                      <w:rFonts w:ascii="Arial" w:eastAsia="Arial" w:hAnsi="Arial" w:cs="Arial"/>
+                      <w:sz w:val="18"/>
+                      <w:szCs w:val="18"/>
+                    </w:rPr>
+                    <w:t>AngularJs</w:t>
+                  </w:r>
+                  <w:proofErr w:type="spellEnd"/>
+                  <w:r>
+                    <w:rPr>
+                      <w:rFonts w:ascii="Arial" w:eastAsia="Arial" w:hAnsi="Arial" w:cs="Arial"/>
+                      <w:sz w:val="18"/>
+                      <w:szCs w:val="18"/>
+                    </w:rPr>
+                    <w:t xml:space="preserve"> applications to replace legacy products.</w:t>
                   </w:r>
                 </w:p>
                 <w:p>
@@ -802,15 +1900,51 @@
                       <w:sz w:val="18"/>
                       <w:szCs w:val="18"/>
                     </w:rPr>
-                    <w:t xml:space="preserve">Developed a new app (Shinobi) to replace the legacy Winforms </w:t>
-                  </w:r>
-                  <w:r>
-                    <w:rPr>
-                      <w:rFonts w:ascii="Arial" w:eastAsia="Arial" w:hAnsi="Arial" w:cs="Arial"/>
-                      <w:sz w:val="18"/>
-                      <w:szCs w:val="18"/>
-                    </w:rPr>
-                    <w:t>app (AngularJs, Bootstrap and Re</w:t>
+                    <w:t xml:space="preserve">Developed a new app (Shinobi) to replace the legacy </w:t>
+                  </w:r>
+                  <w:proofErr w:type="spellStart"/>
+                  <w:r>
+                    <w:rPr>
+                      <w:rFonts w:ascii="Arial" w:eastAsia="Arial" w:hAnsi="Arial" w:cs="Arial"/>
+                      <w:sz w:val="18"/>
+                      <w:szCs w:val="18"/>
+                    </w:rPr>
+                    <w:t>Winforms</w:t>
+                  </w:r>
+                  <w:proofErr w:type="spellEnd"/>
+                  <w:r>
+                    <w:rPr>
+                      <w:rFonts w:ascii="Arial" w:eastAsia="Arial" w:hAnsi="Arial" w:cs="Arial"/>
+                      <w:sz w:val="18"/>
+                      <w:szCs w:val="18"/>
+                    </w:rPr>
+                    <w:t xml:space="preserve"> </w:t>
+                  </w:r>
+                  <w:r>
+                    <w:rPr>
+                      <w:rFonts w:ascii="Arial" w:eastAsia="Arial" w:hAnsi="Arial" w:cs="Arial"/>
+                      <w:sz w:val="18"/>
+                      <w:szCs w:val="18"/>
+                    </w:rPr>
+                    <w:t>app (</w:t>
+                  </w:r>
+                  <w:proofErr w:type="spellStart"/>
+                  <w:r>
+                    <w:rPr>
+                      <w:rFonts w:ascii="Arial" w:eastAsia="Arial" w:hAnsi="Arial" w:cs="Arial"/>
+                      <w:sz w:val="18"/>
+                      <w:szCs w:val="18"/>
+                    </w:rPr>
+                    <w:t>AngularJs</w:t>
+                  </w:r>
+                  <w:proofErr w:type="spellEnd"/>
+                  <w:r>
+                    <w:rPr>
+                      <w:rFonts w:ascii="Arial" w:eastAsia="Arial" w:hAnsi="Arial" w:cs="Arial"/>
+                      <w:sz w:val="18"/>
+                      <w:szCs w:val="18"/>
+                    </w:rPr>
+                    <w:t>, Bootstrap and Re</w:t>
                   </w:r>
                   <w:r>
                     <w:rPr>
@@ -966,7 +2100,25 @@
                       <w:sz w:val="18"/>
                       <w:szCs w:val="18"/>
                     </w:rPr>
-                    <w:t>Developed for internal management application using AngularJs and Bootstrap</w:t>
+                    <w:t xml:space="preserve">Developed for internal management application using </w:t>
+                  </w:r>
+                  <w:proofErr w:type="spellStart"/>
+                  <w:r>
+                    <w:rPr>
+                      <w:rFonts w:ascii="Arial" w:eastAsia="Arial" w:hAnsi="Arial" w:cs="Arial"/>
+                      <w:sz w:val="18"/>
+                      <w:szCs w:val="18"/>
+                    </w:rPr>
+                    <w:t>AngularJs</w:t>
+                  </w:r>
+                  <w:proofErr w:type="spellEnd"/>
+                  <w:r>
+                    <w:rPr>
+                      <w:rFonts w:ascii="Arial" w:eastAsia="Arial" w:hAnsi="Arial" w:cs="Arial"/>
+                      <w:sz w:val="18"/>
+                      <w:szCs w:val="18"/>
+                    </w:rPr>
+                    <w:t xml:space="preserve"> and Bootstrap</w:t>
                   </w:r>
                 </w:p>
                 <w:p>
@@ -1016,7 +2168,25 @@
                       <w:sz w:val="18"/>
                       <w:szCs w:val="18"/>
                     </w:rPr>
-                    <w:t xml:space="preserve">Developed 4 RESTful API's conforming to Level 3 of the Richardson Maturity Model using WebApi 2 </w:t>
+                    <w:t xml:space="preserve">Developed 4 RESTful API's conforming to Level 3 of the Richardson Maturity Model using </w:t>
+                  </w:r>
+                  <w:proofErr w:type="spellStart"/>
+                  <w:r>
+                    <w:rPr>
+                      <w:rFonts w:ascii="Arial" w:eastAsia="Arial" w:hAnsi="Arial" w:cs="Arial"/>
+                      <w:sz w:val="18"/>
+                      <w:szCs w:val="18"/>
+                    </w:rPr>
+                    <w:t>WebApi</w:t>
+                  </w:r>
+                  <w:proofErr w:type="spellEnd"/>
+                  <w:r>
+                    <w:rPr>
+                      <w:rFonts w:ascii="Arial" w:eastAsia="Arial" w:hAnsi="Arial" w:cs="Arial"/>
+                      <w:sz w:val="18"/>
+                      <w:szCs w:val="18"/>
+                    </w:rPr>
+                    <w:t xml:space="preserve"> 2 </w:t>
                   </w:r>
                 </w:p>
                 <w:p>
@@ -1066,7 +2236,25 @@
                       <w:sz w:val="18"/>
                       <w:szCs w:val="18"/>
                     </w:rPr>
-                    <w:t xml:space="preserve">Developed the supporting business layer for each API, with extensive use of LINQ and lambdas, ORMLite, and both the facade and repository patterns </w:t>
+                    <w:t xml:space="preserve">Developed the supporting business layer for each API, with extensive use of LINQ and lambdas, </w:t>
+                  </w:r>
+                  <w:proofErr w:type="spellStart"/>
+                  <w:r>
+                    <w:rPr>
+                      <w:rFonts w:ascii="Arial" w:eastAsia="Arial" w:hAnsi="Arial" w:cs="Arial"/>
+                      <w:sz w:val="18"/>
+                      <w:szCs w:val="18"/>
+                    </w:rPr>
+                    <w:t>ORMLite</w:t>
+                  </w:r>
+                  <w:proofErr w:type="spellEnd"/>
+                  <w:r>
+                    <w:rPr>
+                      <w:rFonts w:ascii="Arial" w:eastAsia="Arial" w:hAnsi="Arial" w:cs="Arial"/>
+                      <w:sz w:val="18"/>
+                      <w:szCs w:val="18"/>
+                    </w:rPr>
+                    <w:t xml:space="preserve">, and both the facade and repository patterns </w:t>
                   </w:r>
                 </w:p>
                 <w:p>
@@ -1116,7 +2304,167 @@
                       <w:sz w:val="18"/>
                       <w:szCs w:val="18"/>
                     </w:rPr>
-                    <w:t xml:space="preserve">Technologies stack includes: AngularJs, Twitter Bootstrap, .Net 4.5, WebApi 2, AWS ElasticBeanstalk (EBS), AWS Elastic Compute Cloud (EC2), ElasticSearch, MongoDb, OrmLite, SQL Server, Ninject, Generics, Visual Studio 2013, Fiddler, GIT, Jira, Automapper, primary design patterns: facade and repository. </w:t>
+                    <w:t>Tech</w:t>
+                  </w:r>
+                  <w:r>
+                    <w:rPr>
+                      <w:rFonts w:ascii="Arial" w:eastAsia="Arial" w:hAnsi="Arial" w:cs="Arial"/>
+                      <w:sz w:val="18"/>
+                      <w:szCs w:val="18"/>
+                    </w:rPr>
+                    <w:t xml:space="preserve"> Stack</w:t>
+                  </w:r>
+                  <w:r>
+                    <w:rPr>
+                      <w:rFonts w:ascii="Arial" w:eastAsia="Arial" w:hAnsi="Arial" w:cs="Arial"/>
+                      <w:sz w:val="18"/>
+                      <w:szCs w:val="18"/>
+                    </w:rPr>
+                    <w:t xml:space="preserve">: </w:t>
+                  </w:r>
+                  <w:proofErr w:type="spellStart"/>
+                  <w:r>
+                    <w:rPr>
+                      <w:rFonts w:ascii="Arial" w:eastAsia="Arial" w:hAnsi="Arial" w:cs="Arial"/>
+                      <w:sz w:val="18"/>
+                      <w:szCs w:val="18"/>
+                    </w:rPr>
+                    <w:t>AngularJs</w:t>
+                  </w:r>
+                  <w:proofErr w:type="spellEnd"/>
+                  <w:r>
+                    <w:rPr>
+                      <w:rFonts w:ascii="Arial" w:eastAsia="Arial" w:hAnsi="Arial" w:cs="Arial"/>
+                      <w:sz w:val="18"/>
+                      <w:szCs w:val="18"/>
+                    </w:rPr>
+                    <w:t xml:space="preserve">, Twitter Bootstrap, .Net 4.5, </w:t>
+                  </w:r>
+                  <w:proofErr w:type="spellStart"/>
+                  <w:r>
+                    <w:rPr>
+                      <w:rFonts w:ascii="Arial" w:eastAsia="Arial" w:hAnsi="Arial" w:cs="Arial"/>
+                      <w:sz w:val="18"/>
+                      <w:szCs w:val="18"/>
+                    </w:rPr>
+                    <w:t>WebApi</w:t>
+                  </w:r>
+                  <w:proofErr w:type="spellEnd"/>
+                  <w:r>
+                    <w:rPr>
+                      <w:rFonts w:ascii="Arial" w:eastAsia="Arial" w:hAnsi="Arial" w:cs="Arial"/>
+                      <w:sz w:val="18"/>
+                      <w:szCs w:val="18"/>
+                    </w:rPr>
+                    <w:t xml:space="preserve"> 2, AWS </w:t>
+                  </w:r>
+                  <w:proofErr w:type="spellStart"/>
+                  <w:r>
+                    <w:rPr>
+                      <w:rFonts w:ascii="Arial" w:eastAsia="Arial" w:hAnsi="Arial" w:cs="Arial"/>
+                      <w:sz w:val="18"/>
+                      <w:szCs w:val="18"/>
+                    </w:rPr>
+                    <w:t>ElasticBeanstalk</w:t>
+                  </w:r>
+                  <w:proofErr w:type="spellEnd"/>
+                  <w:r>
+                    <w:rPr>
+                      <w:rFonts w:ascii="Arial" w:eastAsia="Arial" w:hAnsi="Arial" w:cs="Arial"/>
+                      <w:sz w:val="18"/>
+                      <w:szCs w:val="18"/>
+                    </w:rPr>
+                    <w:t xml:space="preserve"> (EBS), AWS Elastic Compute Cloud (EC2), </w:t>
+                  </w:r>
+                  <w:proofErr w:type="spellStart"/>
+                  <w:r>
+                    <w:rPr>
+                      <w:rFonts w:ascii="Arial" w:eastAsia="Arial" w:hAnsi="Arial" w:cs="Arial"/>
+                      <w:sz w:val="18"/>
+                      <w:szCs w:val="18"/>
+                    </w:rPr>
+                    <w:t>ElasticSearch</w:t>
+                  </w:r>
+                  <w:proofErr w:type="spellEnd"/>
+                  <w:r>
+                    <w:rPr>
+                      <w:rFonts w:ascii="Arial" w:eastAsia="Arial" w:hAnsi="Arial" w:cs="Arial"/>
+                      <w:sz w:val="18"/>
+                      <w:szCs w:val="18"/>
+                    </w:rPr>
+                    <w:t xml:space="preserve">, </w:t>
+                  </w:r>
+                  <w:proofErr w:type="spellStart"/>
+                  <w:r>
+                    <w:rPr>
+                      <w:rFonts w:ascii="Arial" w:eastAsia="Arial" w:hAnsi="Arial" w:cs="Arial"/>
+                      <w:sz w:val="18"/>
+                      <w:szCs w:val="18"/>
+                    </w:rPr>
+                    <w:t>MongoDb</w:t>
+                  </w:r>
+                  <w:proofErr w:type="spellEnd"/>
+                  <w:r>
+                    <w:rPr>
+                      <w:rFonts w:ascii="Arial" w:eastAsia="Arial" w:hAnsi="Arial" w:cs="Arial"/>
+                      <w:sz w:val="18"/>
+                      <w:szCs w:val="18"/>
+                    </w:rPr>
+                    <w:t xml:space="preserve">, </w:t>
+                  </w:r>
+                  <w:proofErr w:type="spellStart"/>
+                  <w:r>
+                    <w:rPr>
+                      <w:rFonts w:ascii="Arial" w:eastAsia="Arial" w:hAnsi="Arial" w:cs="Arial"/>
+                      <w:sz w:val="18"/>
+                      <w:szCs w:val="18"/>
+                    </w:rPr>
+                    <w:t>OrmLite</w:t>
+                  </w:r>
+                  <w:proofErr w:type="spellEnd"/>
+                  <w:r>
+                    <w:rPr>
+                      <w:rFonts w:ascii="Arial" w:eastAsia="Arial" w:hAnsi="Arial" w:cs="Arial"/>
+                      <w:sz w:val="18"/>
+                      <w:szCs w:val="18"/>
+                    </w:rPr>
+                    <w:t xml:space="preserve">, SQL Server, </w:t>
+                  </w:r>
+                  <w:proofErr w:type="spellStart"/>
+                  <w:r>
+                    <w:rPr>
+                      <w:rFonts w:ascii="Arial" w:eastAsia="Arial" w:hAnsi="Arial" w:cs="Arial"/>
+                      <w:sz w:val="18"/>
+                      <w:szCs w:val="18"/>
+                    </w:rPr>
+                    <w:t>Ninject</w:t>
+                  </w:r>
+                  <w:proofErr w:type="spellEnd"/>
+                  <w:r>
+                    <w:rPr>
+                      <w:rFonts w:ascii="Arial" w:eastAsia="Arial" w:hAnsi="Arial" w:cs="Arial"/>
+                      <w:sz w:val="18"/>
+                      <w:szCs w:val="18"/>
+                    </w:rPr>
+                    <w:t xml:space="preserve">, Generics, Visual Studio 2013, Fiddler, GIT, Jira, </w:t>
+                  </w:r>
+                  <w:proofErr w:type="spellStart"/>
+                  <w:r>
+                    <w:rPr>
+                      <w:rFonts w:ascii="Arial" w:eastAsia="Arial" w:hAnsi="Arial" w:cs="Arial"/>
+                      <w:sz w:val="18"/>
+                      <w:szCs w:val="18"/>
+                    </w:rPr>
+                    <w:t>Automapper</w:t>
+                  </w:r>
+                  <w:proofErr w:type="spellEnd"/>
+                  <w:r>
+                    <w:rPr>
+                      <w:rFonts w:ascii="Arial" w:eastAsia="Arial" w:hAnsi="Arial" w:cs="Arial"/>
+                      <w:sz w:val="18"/>
+                      <w:szCs w:val="18"/>
+                    </w:rPr>
+                    <w:t xml:space="preserve">, primary design patterns: facade and repository. </w:t>
                   </w:r>
                 </w:p>
               </w:tc>
@@ -1362,7 +2710,43 @@
                       <w:sz w:val="18"/>
                       <w:szCs w:val="18"/>
                     </w:rPr>
-                    <w:t xml:space="preserve">My position changed once again when I was offered the opportunity to become part of the green field development team. I joined an existing team consisting of five of perhaps the most talented developers I have ever worked with. During this time I switched from web forms and WCF to MVC and REST. This was an extremely exciting time, and I took the opportunity to learn as much as humanly possible. I was a member of a team that gave me the opportunity to help develop the enterprise Api (using WebApi) tying our many disparate systems together through the data warehouse, domain driven design concepts, messaging, and an enterprise service bus. I also had a big role in development of the consuming enterprise portal, joining the data from all the systems together into a consolidated system for our users. Eventually, the organization decided to expand their use of Oracle, eliminating our project. </w:t>
+                    <w:t xml:space="preserve">My position changed once again when I was offered the opportunity to become part of the green field development team. I joined an existing team consisting of five of perhaps the most talented developers I have ever worked with. During this time I switched from web forms and WCF to MVC and REST. This was an extremely exciting time, and I took the opportunity to learn as much as humanly possible. I was a member of a team that gave me the opportunity to help develop the enterprise </w:t>
+                  </w:r>
+                  <w:proofErr w:type="spellStart"/>
+                  <w:r>
+                    <w:rPr>
+                      <w:rFonts w:ascii="Arial" w:eastAsia="Arial" w:hAnsi="Arial" w:cs="Arial"/>
+                      <w:sz w:val="18"/>
+                      <w:szCs w:val="18"/>
+                    </w:rPr>
+                    <w:t>Api</w:t>
+                  </w:r>
+                  <w:proofErr w:type="spellEnd"/>
+                  <w:r>
+                    <w:rPr>
+                      <w:rFonts w:ascii="Arial" w:eastAsia="Arial" w:hAnsi="Arial" w:cs="Arial"/>
+                      <w:sz w:val="18"/>
+                      <w:szCs w:val="18"/>
+                    </w:rPr>
+                    <w:t xml:space="preserve"> (using </w:t>
+                  </w:r>
+                  <w:proofErr w:type="spellStart"/>
+                  <w:r>
+                    <w:rPr>
+                      <w:rFonts w:ascii="Arial" w:eastAsia="Arial" w:hAnsi="Arial" w:cs="Arial"/>
+                      <w:sz w:val="18"/>
+                      <w:szCs w:val="18"/>
+                    </w:rPr>
+                    <w:t>WebApi</w:t>
+                  </w:r>
+                  <w:proofErr w:type="spellEnd"/>
+                  <w:r>
+                    <w:rPr>
+                      <w:rFonts w:ascii="Arial" w:eastAsia="Arial" w:hAnsi="Arial" w:cs="Arial"/>
+                      <w:sz w:val="18"/>
+                      <w:szCs w:val="18"/>
+                    </w:rPr>
+                    <w:t xml:space="preserve">) tying our many disparate systems together through the data warehouse, domain driven design concepts, messaging, and an enterprise service bus. I also had a big role in development of the consuming enterprise portal, joining the data from all the systems together into a consolidated system for our users. Eventually, the organization decided to expand their use of Oracle, eliminating our project. </w:t>
                   </w:r>
                 </w:p>
                 <w:p>
@@ -1515,7 +2899,25 @@
                       <w:sz w:val="18"/>
                       <w:szCs w:val="18"/>
                     </w:rPr>
-                    <w:t>Unit testing often with Rhino Mocks or Moq to isolate code for testing</w:t>
+                    <w:t xml:space="preserve">Unit testing often with Rhino Mocks or </w:t>
+                  </w:r>
+                  <w:proofErr w:type="spellStart"/>
+                  <w:r>
+                    <w:rPr>
+                      <w:rFonts w:ascii="Arial" w:hAnsi="Arial" w:cs="Arial"/>
+                      <w:sz w:val="18"/>
+                      <w:szCs w:val="18"/>
+                    </w:rPr>
+                    <w:t>Moq</w:t>
+                  </w:r>
+                  <w:proofErr w:type="spellEnd"/>
+                  <w:r>
+                    <w:rPr>
+                      <w:rFonts w:ascii="Arial" w:hAnsi="Arial" w:cs="Arial"/>
+                      <w:sz w:val="18"/>
+                      <w:szCs w:val="18"/>
+                    </w:rPr>
+                    <w:t xml:space="preserve"> to isolate code for testing</w:t>
                   </w:r>
                 </w:p>
                 <w:p>
@@ -1679,7 +3081,41 @@
                       <w:sz w:val="18"/>
                       <w:szCs w:val="18"/>
                     </w:rPr>
-                    <w:t>Technologies stack includes: WebApi, MVC3, Twitter Bootstrap, Responsive Design, Asp.Net, Entity Framework (EF4), LINQ, RESTful services, SCRUM, Kanban</w:t>
+                    <w:t>Tech</w:t>
+                  </w:r>
+                  <w:r>
+                    <w:rPr>
+                      <w:rFonts w:ascii="Arial" w:hAnsi="Arial" w:cs="Arial"/>
+                      <w:sz w:val="18"/>
+                      <w:szCs w:val="18"/>
+                    </w:rPr>
+                    <w:t xml:space="preserve"> Stack</w:t>
+                  </w:r>
+                  <w:r>
+                    <w:rPr>
+                      <w:rFonts w:ascii="Arial" w:hAnsi="Arial" w:cs="Arial"/>
+                      <w:sz w:val="18"/>
+                      <w:szCs w:val="18"/>
+                    </w:rPr>
+                    <w:t xml:space="preserve">: </w:t>
+                  </w:r>
+                  <w:proofErr w:type="spellStart"/>
+                  <w:r>
+                    <w:rPr>
+                      <w:rFonts w:ascii="Arial" w:hAnsi="Arial" w:cs="Arial"/>
+                      <w:sz w:val="18"/>
+                      <w:szCs w:val="18"/>
+                    </w:rPr>
+                    <w:t>WebApi</w:t>
+                  </w:r>
+                  <w:proofErr w:type="spellEnd"/>
+                  <w:r>
+                    <w:rPr>
+                      <w:rFonts w:ascii="Arial" w:hAnsi="Arial" w:cs="Arial"/>
+                      <w:sz w:val="18"/>
+                      <w:szCs w:val="18"/>
+                    </w:rPr>
+                    <w:t>, MVC3, Twitter Bootstrap, Responsive Design, Asp.Net, Entity Framework (EF4), LINQ, RESTful services, SCRUM, Kanban</w:t>
                   </w:r>
                   <w:r>
                     <w:rPr>
@@ -1695,7 +3131,61 @@
                       <w:sz w:val="18"/>
                       <w:szCs w:val="18"/>
                     </w:rPr>
-                    <w:t xml:space="preserve"> NserviceBus, MSMQ, Service Broker, SQL Server, Ninject, Generics, Visual Studio 2010/2012, Fiddler, Team Foundation Server (TFS) Automapper, design patterns including: Domain Driven Design and Repository. </w:t>
+                    <w:t xml:space="preserve"> </w:t>
+                  </w:r>
+                  <w:proofErr w:type="spellStart"/>
+                  <w:r>
+                    <w:rPr>
+                      <w:rFonts w:ascii="Arial" w:hAnsi="Arial" w:cs="Arial"/>
+                      <w:sz w:val="18"/>
+                      <w:szCs w:val="18"/>
+                    </w:rPr>
+                    <w:t>NserviceBus</w:t>
+                  </w:r>
+                  <w:proofErr w:type="spellEnd"/>
+                  <w:r>
+                    <w:rPr>
+                      <w:rFonts w:ascii="Arial" w:hAnsi="Arial" w:cs="Arial"/>
+                      <w:sz w:val="18"/>
+                      <w:szCs w:val="18"/>
+                    </w:rPr>
+                    <w:t xml:space="preserve">, MSMQ, Service Broker, SQL Server, </w:t>
+                  </w:r>
+                  <w:proofErr w:type="spellStart"/>
+                  <w:r>
+                    <w:rPr>
+                      <w:rFonts w:ascii="Arial" w:hAnsi="Arial" w:cs="Arial"/>
+                      <w:sz w:val="18"/>
+                      <w:szCs w:val="18"/>
+                    </w:rPr>
+                    <w:t>Ninject</w:t>
+                  </w:r>
+                  <w:proofErr w:type="spellEnd"/>
+                  <w:r>
+                    <w:rPr>
+                      <w:rFonts w:ascii="Arial" w:hAnsi="Arial" w:cs="Arial"/>
+                      <w:sz w:val="18"/>
+                      <w:szCs w:val="18"/>
+                    </w:rPr>
+                    <w:t xml:space="preserve">, Generics, Visual Studio 2010/2012, Fiddler, Team Foundation Server (TFS) </w:t>
+                  </w:r>
+                  <w:proofErr w:type="spellStart"/>
+                  <w:r>
+                    <w:rPr>
+                      <w:rFonts w:ascii="Arial" w:hAnsi="Arial" w:cs="Arial"/>
+                      <w:sz w:val="18"/>
+                      <w:szCs w:val="18"/>
+                    </w:rPr>
+                    <w:t>Automapper</w:t>
+                  </w:r>
+                  <w:proofErr w:type="spellEnd"/>
+                  <w:r>
+                    <w:rPr>
+                      <w:rFonts w:ascii="Arial" w:hAnsi="Arial" w:cs="Arial"/>
+                      <w:sz w:val="18"/>
+                      <w:szCs w:val="18"/>
+                    </w:rPr>
+                    <w:t xml:space="preserve">, design patterns including: Domain Driven Design and Repository. </w:t>
                   </w:r>
                 </w:p>
               </w:tc>
@@ -1777,6 +3267,7 @@
                       <w:szCs w:val="18"/>
                       <w:shd w:val="clear" w:color="auto" w:fill="E6E6FF"/>
                     </w:rPr>
+                    <w:lastRenderedPageBreak/>
                     <w:t>University of Central Florida - Institute for Simulation &amp; Training</w:t>
                   </w:r>
                 </w:p>
@@ -2077,7 +3568,25 @@
                       <w:sz w:val="18"/>
                       <w:szCs w:val="18"/>
                     </w:rPr>
-                    <w:t>et System.Web.UI.WebControls namespace.  These controls add security, AJAX support, validation, and conf</w:t>
+                    <w:t xml:space="preserve">et </w:t>
+                  </w:r>
+                  <w:proofErr w:type="spellStart"/>
+                  <w:r>
+                    <w:rPr>
+                      <w:rFonts w:ascii="Arial" w:hAnsi="Arial" w:cs="Arial"/>
+                      <w:sz w:val="18"/>
+                      <w:szCs w:val="18"/>
+                    </w:rPr>
+                    <w:t>System.Web.UI.WebControls</w:t>
+                  </w:r>
+                  <w:proofErr w:type="spellEnd"/>
+                  <w:r>
+                    <w:rPr>
+                      <w:rFonts w:ascii="Arial" w:hAnsi="Arial" w:cs="Arial"/>
+                      <w:sz w:val="18"/>
+                      <w:szCs w:val="18"/>
+                    </w:rPr>
+                    <w:t xml:space="preserve"> namespace.  These controls add security, AJAX support, validation, and conf</w:t>
                   </w:r>
                   <w:r>
                     <w:rPr>
@@ -2141,8 +3650,36 @@
                       <w:sz w:val="18"/>
                       <w:szCs w:val="18"/>
                     </w:rPr>
-                    <w:t>Developed new departmental programming standards based on those recommended by Microsoft and introduced FxCop to help better meet those standards.  Fluent user of FxCop</w:t>
-                  </w:r>
+                    <w:t xml:space="preserve">Developed new departmental programming standards based on those recommended by Microsoft and introduced </w:t>
+                  </w:r>
+                  <w:proofErr w:type="spellStart"/>
+                  <w:r>
+                    <w:rPr>
+                      <w:rFonts w:ascii="Arial" w:hAnsi="Arial" w:cs="Arial"/>
+                      <w:sz w:val="18"/>
+                      <w:szCs w:val="18"/>
+                    </w:rPr>
+                    <w:t>FxCop</w:t>
+                  </w:r>
+                  <w:proofErr w:type="spellEnd"/>
+                  <w:r>
+                    <w:rPr>
+                      <w:rFonts w:ascii="Arial" w:hAnsi="Arial" w:cs="Arial"/>
+                      <w:sz w:val="18"/>
+                      <w:szCs w:val="18"/>
+                    </w:rPr>
+                    <w:t xml:space="preserve"> to help better meet those standards.  Fluent user of </w:t>
+                  </w:r>
+                  <w:proofErr w:type="spellStart"/>
+                  <w:r>
+                    <w:rPr>
+                      <w:rFonts w:ascii="Arial" w:hAnsi="Arial" w:cs="Arial"/>
+                      <w:sz w:val="18"/>
+                      <w:szCs w:val="18"/>
+                    </w:rPr>
+                    <w:t>FxCop</w:t>
+                  </w:r>
+                  <w:proofErr w:type="spellEnd"/>
                 </w:p>
                 <w:p>
                   <w:pPr>
@@ -2205,15 +3742,33 @@
                       <w:sz w:val="18"/>
                       <w:szCs w:val="18"/>
                     </w:rPr>
-                    <w:t>ontinuous integration using NA</w:t>
-                  </w:r>
-                  <w:r>
-                    <w:rPr>
-                      <w:rFonts w:ascii="Arial" w:hAnsi="Arial" w:cs="Arial"/>
-                      <w:sz w:val="18"/>
-                      <w:szCs w:val="18"/>
-                    </w:rPr>
-                    <w:t xml:space="preserve">nt and Hudson CI server  </w:t>
+                    <w:t xml:space="preserve">ontinuous integration using </w:t>
+                  </w:r>
+                  <w:proofErr w:type="spellStart"/>
+                  <w:r>
+                    <w:rPr>
+                      <w:rFonts w:ascii="Arial" w:hAnsi="Arial" w:cs="Arial"/>
+                      <w:sz w:val="18"/>
+                      <w:szCs w:val="18"/>
+                    </w:rPr>
+                    <w:t>NA</w:t>
+                  </w:r>
+                  <w:r>
+                    <w:rPr>
+                      <w:rFonts w:ascii="Arial" w:hAnsi="Arial" w:cs="Arial"/>
+                      <w:sz w:val="18"/>
+                      <w:szCs w:val="18"/>
+                    </w:rPr>
+                    <w:t>nt</w:t>
+                  </w:r>
+                  <w:proofErr w:type="spellEnd"/>
+                  <w:r>
+                    <w:rPr>
+                      <w:rFonts w:ascii="Arial" w:hAnsi="Arial" w:cs="Arial"/>
+                      <w:sz w:val="18"/>
+                      <w:szCs w:val="18"/>
+                    </w:rPr>
+                    <w:t xml:space="preserve"> and Hudson CI server  </w:t>
                   </w:r>
                 </w:p>
                 <w:p>
@@ -2305,7 +3860,6 @@
                       <w:szCs w:val="18"/>
                       <w:shd w:val="clear" w:color="auto" w:fill="E6E6FF"/>
                     </w:rPr>
-                    <w:lastRenderedPageBreak/>
                     <w:t>Johns Hopkins University - Enterprise Services Group</w:t>
                   </w:r>
                 </w:p>
@@ -2498,16 +4052,6 @@
               </w:tc>
             </w:tr>
           </w:tbl>
-          <w:p>
-            <w:pPr>
-              <w:spacing w:before="0" w:after="200" w:line="100" w:lineRule="atLeast"/>
-              <w:rPr>
-                <w:rFonts w:ascii="Arial" w:hAnsi="Arial" w:cs="Arial"/>
-                <w:sz w:val="18"/>
-                <w:szCs w:val="18"/>
-              </w:rPr>
-            </w:pPr>
-          </w:p>
           <w:p>
             <w:pPr>
               <w:spacing w:before="0" w:after="200" w:line="100" w:lineRule="atLeast"/>
@@ -3174,46 +4718,24 @@
                 <w:shd w:val="clear" w:color="auto" w:fill="E6E6FF"/>
               </w:rPr>
             </w:pPr>
+            <w:proofErr w:type="spellStart"/>
             <w:r>
               <w:rPr>
                 <w:rFonts w:ascii="Arial" w:hAnsi="Arial" w:cs="Arial"/>
                 <w:sz w:val="18"/>
                 <w:szCs w:val="18"/>
               </w:rPr>
-              <w:t>Bachelor's of Science, Management Information Systems – Central Florida (UCF)</w:t>
+              <w:t>Bachelor's</w:t>
             </w:r>
-          </w:p>
-        </w:tc>
-      </w:tr>
-      <w:tr>
-        <w:trPr>
-          <w:trHeight w:val="9849"/>
-        </w:trPr>
-        <w:tc>
-          <w:tcPr>
-            <w:tcW w:w="10017" w:type="dxa"/>
-            <w:tcBorders>
-              <w:top w:val="nil"/>
-              <w:left w:val="nil"/>
-              <w:bottom w:val="nil"/>
-              <w:right w:val="nil"/>
-            </w:tcBorders>
-            <w:shd w:val="clear" w:color="auto" w:fill="FFFFFF" w:themeFill="background1"/>
-          </w:tcPr>
-          <w:p>
-            <w:pPr>
-              <w:pStyle w:val="TableContents"/>
-              <w:spacing w:line="100" w:lineRule="atLeast"/>
+            <w:proofErr w:type="spellEnd"/>
+            <w:r>
               <w:rPr>
-                <w:rFonts w:ascii="Arial" w:eastAsia="Arial" w:hAnsi="Arial" w:cs="Arial"/>
-                <w:b/>
-                <w:bCs/>
-                <w:color w:val="004586"/>
+                <w:rFonts w:ascii="Arial" w:hAnsi="Arial" w:cs="Arial"/>
                 <w:sz w:val="18"/>
                 <w:szCs w:val="18"/>
-                <w:shd w:val="clear" w:color="auto" w:fill="E6E6FF"/>
               </w:rPr>
-            </w:pPr>
+              <w:t xml:space="preserve"> of Science, Management Information Systems – Central Florida (UCF)</w:t>
+            </w:r>
           </w:p>
         </w:tc>
       </w:tr>
@@ -3321,7 +4843,21 @@
       <w:rPr>
         <w:color w:val="365F91"/>
       </w:rPr>
-      <w:t>14938 Wagontrail Pl</w:t>
+      <w:t xml:space="preserve">14938 </w:t>
+    </w:r>
+    <w:proofErr w:type="spellStart"/>
+    <w:r>
+      <w:rPr>
+        <w:color w:val="365F91"/>
+      </w:rPr>
+      <w:t>Wagontrail</w:t>
+    </w:r>
+    <w:proofErr w:type="spellEnd"/>
+    <w:r>
+      <w:rPr>
+        <w:color w:val="365F91"/>
+      </w:rPr>
+      <w:t xml:space="preserve"> Pl</w:t>
     </w:r>
     <w:r>
       <w:rPr>
@@ -3430,7 +4966,7 @@
 
 <file path=word/numbering.xml><?xml version="1.0" encoding="utf-8"?>
 <w:numbering xmlns:wpc="http://schemas.microsoft.com/office/word/2010/wordprocessingCanvas" xmlns:mc="http://schemas.openxmlformats.org/markup-compatibility/2006" xmlns:o="urn:schemas-microsoft-com:office:office" xmlns:r="http://schemas.openxmlformats.org/officeDocument/2006/relationships" xmlns:m="http://schemas.openxmlformats.org/officeDocument/2006/math" xmlns:v="urn:schemas-microsoft-com:vml" xmlns:wp14="http://schemas.microsoft.com/office/word/2010/wordprocessingDrawing" xmlns:wp="http://schemas.openxmlformats.org/drawingml/2006/wordprocessingDrawing" xmlns:w10="urn:schemas-microsoft-com:office:word" xmlns:w="http://schemas.openxmlformats.org/wordprocessingml/2006/main" xmlns:w14="http://schemas.microsoft.com/office/word/2010/wordml" xmlns:w15="http://schemas.microsoft.com/office/word/2012/wordml" xmlns:wpg="http://schemas.microsoft.com/office/word/2010/wordprocessingGroup" xmlns:wpi="http://schemas.microsoft.com/office/word/2010/wordprocessingInk" xmlns:wne="http://schemas.microsoft.com/office/word/2006/wordml" xmlns:wps="http://schemas.microsoft.com/office/word/2010/wordprocessingShape" mc:Ignorable="w14 w15 wp14">
-  <w:abstractNum w:abstractNumId="0">
+  <w:abstractNum w:abstractNumId="0" w15:restartNumberingAfterBreak="0">
     <w:nsid w:val="000D2110"/>
     <w:multiLevelType w:val="hybridMultilevel"/>
     <w:tmpl w:val="48AAF7DC"/>
@@ -3543,7 +5079,7 @@
       </w:rPr>
     </w:lvl>
   </w:abstractNum>
-  <w:abstractNum w:abstractNumId="1">
+  <w:abstractNum w:abstractNumId="1" w15:restartNumberingAfterBreak="0">
     <w:nsid w:val="12866497"/>
     <w:multiLevelType w:val="hybridMultilevel"/>
     <w:tmpl w:val="930CAE80"/>
@@ -3656,7 +5192,7 @@
       </w:rPr>
     </w:lvl>
   </w:abstractNum>
-  <w:abstractNum w:abstractNumId="2">
+  <w:abstractNum w:abstractNumId="2" w15:restartNumberingAfterBreak="0">
     <w:nsid w:val="1B8B6539"/>
     <w:multiLevelType w:val="hybridMultilevel"/>
     <w:tmpl w:val="078E393A"/>
@@ -3769,7 +5305,120 @@
       </w:rPr>
     </w:lvl>
   </w:abstractNum>
-  <w:abstractNum w:abstractNumId="3">
+  <w:abstractNum w:abstractNumId="3" w15:restartNumberingAfterBreak="0">
+    <w:nsid w:val="291842FE"/>
+    <w:multiLevelType w:val="hybridMultilevel"/>
+    <w:tmpl w:val="B09AB976"/>
+    <w:lvl w:ilvl="0" w:tplc="04090001">
+      <w:start w:val="1"/>
+      <w:numFmt w:val="bullet"/>
+      <w:lvlText w:val=""/>
+      <w:lvlJc w:val="left"/>
+      <w:pPr>
+        <w:ind w:left="720" w:hanging="360"/>
+      </w:pPr>
+      <w:rPr>
+        <w:rFonts w:ascii="Symbol" w:hAnsi="Symbol" w:hint="default"/>
+      </w:rPr>
+    </w:lvl>
+    <w:lvl w:ilvl="1" w:tplc="04090003" w:tentative="1">
+      <w:start w:val="1"/>
+      <w:numFmt w:val="bullet"/>
+      <w:lvlText w:val="o"/>
+      <w:lvlJc w:val="left"/>
+      <w:pPr>
+        <w:ind w:left="1440" w:hanging="360"/>
+      </w:pPr>
+      <w:rPr>
+        <w:rFonts w:ascii="Courier New" w:hAnsi="Courier New" w:cs="Courier New" w:hint="default"/>
+      </w:rPr>
+    </w:lvl>
+    <w:lvl w:ilvl="2" w:tplc="04090005" w:tentative="1">
+      <w:start w:val="1"/>
+      <w:numFmt w:val="bullet"/>
+      <w:lvlText w:val=""/>
+      <w:lvlJc w:val="left"/>
+      <w:pPr>
+        <w:ind w:left="2160" w:hanging="360"/>
+      </w:pPr>
+      <w:rPr>
+        <w:rFonts w:ascii="Wingdings" w:hAnsi="Wingdings" w:hint="default"/>
+      </w:rPr>
+    </w:lvl>
+    <w:lvl w:ilvl="3" w:tplc="04090001" w:tentative="1">
+      <w:start w:val="1"/>
+      <w:numFmt w:val="bullet"/>
+      <w:lvlText w:val=""/>
+      <w:lvlJc w:val="left"/>
+      <w:pPr>
+        <w:ind w:left="2880" w:hanging="360"/>
+      </w:pPr>
+      <w:rPr>
+        <w:rFonts w:ascii="Symbol" w:hAnsi="Symbol" w:hint="default"/>
+      </w:rPr>
+    </w:lvl>
+    <w:lvl w:ilvl="4" w:tplc="04090003" w:tentative="1">
+      <w:start w:val="1"/>
+      <w:numFmt w:val="bullet"/>
+      <w:lvlText w:val="o"/>
+      <w:lvlJc w:val="left"/>
+      <w:pPr>
+        <w:ind w:left="3600" w:hanging="360"/>
+      </w:pPr>
+      <w:rPr>
+        <w:rFonts w:ascii="Courier New" w:hAnsi="Courier New" w:cs="Courier New" w:hint="default"/>
+      </w:rPr>
+    </w:lvl>
+    <w:lvl w:ilvl="5" w:tplc="04090005" w:tentative="1">
+      <w:start w:val="1"/>
+      <w:numFmt w:val="bullet"/>
+      <w:lvlText w:val=""/>
+      <w:lvlJc w:val="left"/>
+      <w:pPr>
+        <w:ind w:left="4320" w:hanging="360"/>
+      </w:pPr>
+      <w:rPr>
+        <w:rFonts w:ascii="Wingdings" w:hAnsi="Wingdings" w:hint="default"/>
+      </w:rPr>
+    </w:lvl>
+    <w:lvl w:ilvl="6" w:tplc="04090001" w:tentative="1">
+      <w:start w:val="1"/>
+      <w:numFmt w:val="bullet"/>
+      <w:lvlText w:val=""/>
+      <w:lvlJc w:val="left"/>
+      <w:pPr>
+        <w:ind w:left="5040" w:hanging="360"/>
+      </w:pPr>
+      <w:rPr>
+        <w:rFonts w:ascii="Symbol" w:hAnsi="Symbol" w:hint="default"/>
+      </w:rPr>
+    </w:lvl>
+    <w:lvl w:ilvl="7" w:tplc="04090003" w:tentative="1">
+      <w:start w:val="1"/>
+      <w:numFmt w:val="bullet"/>
+      <w:lvlText w:val="o"/>
+      <w:lvlJc w:val="left"/>
+      <w:pPr>
+        <w:ind w:left="5760" w:hanging="360"/>
+      </w:pPr>
+      <w:rPr>
+        <w:rFonts w:ascii="Courier New" w:hAnsi="Courier New" w:cs="Courier New" w:hint="default"/>
+      </w:rPr>
+    </w:lvl>
+    <w:lvl w:ilvl="8" w:tplc="04090005" w:tentative="1">
+      <w:start w:val="1"/>
+      <w:numFmt w:val="bullet"/>
+      <w:lvlText w:val=""/>
+      <w:lvlJc w:val="left"/>
+      <w:pPr>
+        <w:ind w:left="6480" w:hanging="360"/>
+      </w:pPr>
+      <w:rPr>
+        <w:rFonts w:ascii="Wingdings" w:hAnsi="Wingdings" w:hint="default"/>
+      </w:rPr>
+    </w:lvl>
+  </w:abstractNum>
+  <w:abstractNum w:abstractNumId="4" w15:restartNumberingAfterBreak="0">
     <w:nsid w:val="2C4875B0"/>
     <w:multiLevelType w:val="multilevel"/>
     <w:tmpl w:val="67164116"/>
@@ -3882,7 +5531,7 @@
       </w:rPr>
     </w:lvl>
   </w:abstractNum>
-  <w:abstractNum w:abstractNumId="4">
+  <w:abstractNum w:abstractNumId="5" w15:restartNumberingAfterBreak="0">
     <w:nsid w:val="37F043A3"/>
     <w:multiLevelType w:val="multilevel"/>
     <w:tmpl w:val="09E03922"/>
@@ -3995,7 +5644,7 @@
       </w:rPr>
     </w:lvl>
   </w:abstractNum>
-  <w:abstractNum w:abstractNumId="5">
+  <w:abstractNum w:abstractNumId="6" w15:restartNumberingAfterBreak="0">
     <w:nsid w:val="3A712F8F"/>
     <w:multiLevelType w:val="multilevel"/>
     <w:tmpl w:val="94A87B32"/>
@@ -4117,7 +5766,7 @@
       </w:pPr>
     </w:lvl>
   </w:abstractNum>
-  <w:abstractNum w:abstractNumId="6">
+  <w:abstractNum w:abstractNumId="7" w15:restartNumberingAfterBreak="0">
     <w:nsid w:val="47F54D8A"/>
     <w:multiLevelType w:val="hybridMultilevel"/>
     <w:tmpl w:val="BC524C68"/>
@@ -4230,7 +5879,7 @@
       </w:rPr>
     </w:lvl>
   </w:abstractNum>
-  <w:abstractNum w:abstractNumId="7">
+  <w:abstractNum w:abstractNumId="8" w15:restartNumberingAfterBreak="0">
     <w:nsid w:val="4C9E0AFC"/>
     <w:multiLevelType w:val="hybridMultilevel"/>
     <w:tmpl w:val="4F30571C"/>
@@ -4343,7 +5992,7 @@
       </w:rPr>
     </w:lvl>
   </w:abstractNum>
-  <w:abstractNum w:abstractNumId="8">
+  <w:abstractNum w:abstractNumId="9" w15:restartNumberingAfterBreak="0">
     <w:nsid w:val="62CF5BA0"/>
     <w:multiLevelType w:val="multilevel"/>
     <w:tmpl w:val="A41C4A80"/>
@@ -4483,7 +6132,7 @@
       </w:rPr>
     </w:lvl>
   </w:abstractNum>
-  <w:abstractNum w:abstractNumId="9">
+  <w:abstractNum w:abstractNumId="10" w15:restartNumberingAfterBreak="0">
     <w:nsid w:val="65566310"/>
     <w:multiLevelType w:val="hybridMultilevel"/>
     <w:tmpl w:val="3DC4ED96"/>
@@ -4596,7 +6245,7 @@
       </w:rPr>
     </w:lvl>
   </w:abstractNum>
-  <w:abstractNum w:abstractNumId="10">
+  <w:abstractNum w:abstractNumId="11" w15:restartNumberingAfterBreak="0">
     <w:nsid w:val="722261CE"/>
     <w:multiLevelType w:val="multilevel"/>
     <w:tmpl w:val="B524942C"/>
@@ -4736,7 +6385,7 @@
       </w:rPr>
     </w:lvl>
   </w:abstractNum>
-  <w:abstractNum w:abstractNumId="11">
+  <w:abstractNum w:abstractNumId="12" w15:restartNumberingAfterBreak="0">
     <w:nsid w:val="72B5652D"/>
     <w:multiLevelType w:val="hybridMultilevel"/>
     <w:tmpl w:val="5952065C"/>
@@ -4849,7 +6498,7 @@
       </w:rPr>
     </w:lvl>
   </w:abstractNum>
-  <w:abstractNum w:abstractNumId="12">
+  <w:abstractNum w:abstractNumId="13" w15:restartNumberingAfterBreak="0">
     <w:nsid w:val="74495B2D"/>
     <w:multiLevelType w:val="hybridMultilevel"/>
     <w:tmpl w:val="1F1A76C8"/>
@@ -4962,7 +6611,7 @@
       </w:rPr>
     </w:lvl>
   </w:abstractNum>
-  <w:abstractNum w:abstractNumId="13">
+  <w:abstractNum w:abstractNumId="14" w15:restartNumberingAfterBreak="0">
     <w:nsid w:val="79882E45"/>
     <w:multiLevelType w:val="hybridMultilevel"/>
     <w:tmpl w:val="B756EA90"/>
@@ -5076,46 +6725,49 @@
     </w:lvl>
   </w:abstractNum>
   <w:num w:numId="1">
-    <w:abstractNumId w:val="10"/>
+    <w:abstractNumId w:val="11"/>
   </w:num>
   <w:num w:numId="2">
-    <w:abstractNumId w:val="8"/>
+    <w:abstractNumId w:val="9"/>
   </w:num>
   <w:num w:numId="3">
+    <w:abstractNumId w:val="5"/>
+  </w:num>
+  <w:num w:numId="4">
     <w:abstractNumId w:val="4"/>
   </w:num>
-  <w:num w:numId="4">
-    <w:abstractNumId w:val="3"/>
-  </w:num>
   <w:num w:numId="5">
-    <w:abstractNumId w:val="5"/>
+    <w:abstractNumId w:val="6"/>
   </w:num>
   <w:num w:numId="6">
-    <w:abstractNumId w:val="9"/>
+    <w:abstractNumId w:val="10"/>
   </w:num>
   <w:num w:numId="7">
     <w:abstractNumId w:val="1"/>
   </w:num>
   <w:num w:numId="8">
-    <w:abstractNumId w:val="13"/>
+    <w:abstractNumId w:val="14"/>
   </w:num>
   <w:num w:numId="9">
     <w:abstractNumId w:val="0"/>
   </w:num>
   <w:num w:numId="10">
-    <w:abstractNumId w:val="11"/>
+    <w:abstractNumId w:val="12"/>
   </w:num>
   <w:num w:numId="11">
-    <w:abstractNumId w:val="6"/>
+    <w:abstractNumId w:val="7"/>
   </w:num>
   <w:num w:numId="12">
-    <w:abstractNumId w:val="7"/>
+    <w:abstractNumId w:val="8"/>
   </w:num>
   <w:num w:numId="13">
-    <w:abstractNumId w:val="12"/>
+    <w:abstractNumId w:val="13"/>
   </w:num>
   <w:num w:numId="14">
     <w:abstractNumId w:val="2"/>
+  </w:num>
+  <w:num w:numId="15">
+    <w:abstractNumId w:val="3"/>
   </w:num>
 </w:numbering>
 </file>
@@ -6371,7 +8023,7 @@
 </file>
 
 <file path=customXml/itemProps1.xml><?xml version="1.0" encoding="utf-8"?>
-<ds:datastoreItem xmlns:ds="http://schemas.openxmlformats.org/officeDocument/2006/customXml" ds:itemID="{CD1ADB54-D454-4109-BDE3-6522604CD2B3}">
+<ds:datastoreItem xmlns:ds="http://schemas.openxmlformats.org/officeDocument/2006/customXml" ds:itemID="{AF25134F-C11A-480C-998E-179422F73813}">
   <ds:schemaRefs>
     <ds:schemaRef ds:uri="http://schemas.openxmlformats.org/officeDocument/2006/bibliography"/>
   </ds:schemaRefs>

</xml_diff>

<commit_message>
updating for starz, updating resume, adding portfolio pics
</commit_message>
<xml_diff>
--- a/docs/LennyReedResume.docx
+++ b/docs/LennyReedResume.docx
@@ -1,6 +1,6 @@
 
 <file path=word/document.xml><?xml version="1.0" encoding="utf-8"?>
-<w:document xmlns:wpc="http://schemas.microsoft.com/office/word/2010/wordprocessingCanvas" xmlns:mc="http://schemas.openxmlformats.org/markup-compatibility/2006" xmlns:o="urn:schemas-microsoft-com:office:office" xmlns:r="http://schemas.openxmlformats.org/officeDocument/2006/relationships" xmlns:m="http://schemas.openxmlformats.org/officeDocument/2006/math" xmlns:v="urn:schemas-microsoft-com:vml" xmlns:wp14="http://schemas.microsoft.com/office/word/2010/wordprocessingDrawing" xmlns:wp="http://schemas.openxmlformats.org/drawingml/2006/wordprocessingDrawing" xmlns:w10="urn:schemas-microsoft-com:office:word" xmlns:w="http://schemas.openxmlformats.org/wordprocessingml/2006/main" xmlns:w14="http://schemas.microsoft.com/office/word/2010/wordml" xmlns:w15="http://schemas.microsoft.com/office/word/2012/wordml" xmlns:wpg="http://schemas.microsoft.com/office/word/2010/wordprocessingGroup" xmlns:wpi="http://schemas.microsoft.com/office/word/2010/wordprocessingInk" xmlns:wne="http://schemas.microsoft.com/office/word/2006/wordml" xmlns:wps="http://schemas.microsoft.com/office/word/2010/wordprocessingShape" mc:Ignorable="w14 w15 wp14">
+<w:document xmlns:wpc="http://schemas.microsoft.com/office/word/2010/wordprocessingCanvas" xmlns:mo="http://schemas.microsoft.com/office/mac/office/2008/main" xmlns:mc="http://schemas.openxmlformats.org/markup-compatibility/2006" xmlns:mv="urn:schemas-microsoft-com:mac:vml" xmlns:o="urn:schemas-microsoft-com:office:office" xmlns:r="http://schemas.openxmlformats.org/officeDocument/2006/relationships" xmlns:m="http://schemas.openxmlformats.org/officeDocument/2006/math" xmlns:v="urn:schemas-microsoft-com:vml" xmlns:wp14="http://schemas.microsoft.com/office/word/2010/wordprocessingDrawing" xmlns:wp="http://schemas.openxmlformats.org/drawingml/2006/wordprocessingDrawing" xmlns:w10="urn:schemas-microsoft-com:office:word" xmlns:w="http://schemas.openxmlformats.org/wordprocessingml/2006/main" xmlns:w14="http://schemas.microsoft.com/office/word/2010/wordml" xmlns:w15="http://schemas.microsoft.com/office/word/2012/wordml" xmlns:wpg="http://schemas.microsoft.com/office/word/2010/wordprocessingGroup" xmlns:wpi="http://schemas.microsoft.com/office/word/2010/wordprocessingInk" xmlns:wne="http://schemas.microsoft.com/office/word/2006/wordml" xmlns:wps="http://schemas.microsoft.com/office/word/2010/wordprocessingShape" mc:Ignorable="w14 w15 wp14">
   <w:body>
     <w:tbl>
       <w:tblPr>
@@ -79,7 +79,7 @@
                 <w:color w:val="auto"/>
                 <w:shd w:val="clear" w:color="auto" w:fill="FFFFFF"/>
               </w:rPr>
-              <w:t>Family man</w:t>
+              <w:t>Passionate front-end</w:t>
             </w:r>
             <w:r>
               <w:rPr>
@@ -87,7 +87,7 @@
                 <w:color w:val="auto"/>
                 <w:shd w:val="clear" w:color="auto" w:fill="FFFFFF"/>
               </w:rPr>
-              <w:t xml:space="preserve">, outdoorsman, and software developer </w:t>
+              <w:t xml:space="preserve"> developer, who specializes in </w:t>
             </w:r>
             <w:r>
               <w:rPr>
@@ -95,15 +95,7 @@
                 <w:color w:val="auto"/>
                 <w:shd w:val="clear" w:color="auto" w:fill="FFFFFF"/>
               </w:rPr>
-              <w:t>who loves to work with</w:t>
-            </w:r>
-            <w:r>
-              <w:rPr>
-                <w:rFonts w:ascii="Arial" w:hAnsi="Arial" w:cs="Arial"/>
-                <w:color w:val="auto"/>
-                <w:shd w:val="clear" w:color="auto" w:fill="FFFFFF"/>
-              </w:rPr>
-              <w:t xml:space="preserve"> AngularJs</w:t>
+              <w:t>Angular</w:t>
             </w:r>
             <w:r>
               <w:rPr>
@@ -135,7 +127,7 @@
                 <w:color w:val="auto"/>
                 <w:shd w:val="clear" w:color="auto" w:fill="FFFFFF"/>
               </w:rPr>
-              <w:t xml:space="preserve">. In everything </w:t>
+              <w:t xml:space="preserve">. </w:t>
             </w:r>
             <w:r>
               <w:rPr>
@@ -143,7 +135,7 @@
                 <w:color w:val="auto"/>
                 <w:shd w:val="clear" w:color="auto" w:fill="FFFFFF"/>
               </w:rPr>
-              <w:t>I do</w:t>
+              <w:t xml:space="preserve">Loves </w:t>
             </w:r>
             <w:r>
               <w:rPr>
@@ -151,7 +143,7 @@
                 <w:color w:val="auto"/>
                 <w:shd w:val="clear" w:color="auto" w:fill="FFFFFF"/>
               </w:rPr>
-              <w:t xml:space="preserve"> </w:t>
+              <w:t>mentoring</w:t>
             </w:r>
             <w:r>
               <w:rPr>
@@ -159,7 +151,7 @@
                 <w:color w:val="auto"/>
                 <w:shd w:val="clear" w:color="auto" w:fill="FFFFFF"/>
               </w:rPr>
-              <w:t>I am a “maker”</w:t>
+              <w:t xml:space="preserve"> junior</w:t>
             </w:r>
             <w:r>
               <w:rPr>
@@ -167,7 +159,63 @@
                 <w:color w:val="auto"/>
                 <w:shd w:val="clear" w:color="auto" w:fill="FFFFFF"/>
               </w:rPr>
-              <w:t xml:space="preserve">. Whether it is building a web application or building a table, </w:t>
+              <w:t xml:space="preserve"> team members.  </w:t>
+            </w:r>
+            <w:r>
+              <w:rPr>
+                <w:rFonts w:ascii="Arial" w:hAnsi="Arial" w:cs="Arial"/>
+                <w:color w:val="auto"/>
+                <w:shd w:val="clear" w:color="auto" w:fill="FFFFFF"/>
+              </w:rPr>
+              <w:t xml:space="preserve">Known as a </w:t>
+            </w:r>
+            <w:r>
+              <w:rPr>
+                <w:rFonts w:ascii="Arial" w:hAnsi="Arial" w:cs="Arial"/>
+                <w:color w:val="auto"/>
+                <w:shd w:val="clear" w:color="auto" w:fill="FFFFFF"/>
+              </w:rPr>
+              <w:t>“maker”</w:t>
+            </w:r>
+            <w:r>
+              <w:rPr>
+                <w:rFonts w:ascii="Arial" w:hAnsi="Arial" w:cs="Arial"/>
+                <w:color w:val="auto"/>
+                <w:shd w:val="clear" w:color="auto" w:fill="FFFFFF"/>
+              </w:rPr>
+              <w:t>. Whether it is building a web application or</w:t>
+            </w:r>
+            <w:r>
+              <w:rPr>
+                <w:rFonts w:ascii="Arial" w:hAnsi="Arial" w:cs="Arial"/>
+                <w:color w:val="auto"/>
+                <w:shd w:val="clear" w:color="auto" w:fill="FFFFFF"/>
+              </w:rPr>
+              <w:t>, building a</w:t>
+            </w:r>
+            <w:r>
+              <w:rPr>
+                <w:rFonts w:ascii="Arial" w:hAnsi="Arial" w:cs="Arial"/>
+                <w:color w:val="auto"/>
+                <w:shd w:val="clear" w:color="auto" w:fill="FFFFFF"/>
+              </w:rPr>
+              <w:t>n Arduino</w:t>
+            </w:r>
+            <w:r>
+              <w:rPr>
+                <w:rFonts w:ascii="Arial" w:hAnsi="Arial" w:cs="Arial"/>
+                <w:color w:val="auto"/>
+                <w:shd w:val="clear" w:color="auto" w:fill="FFFFFF"/>
+              </w:rPr>
+              <w:t xml:space="preserve"> robot, or</w:t>
+            </w:r>
+            <w:r>
+              <w:rPr>
+                <w:rFonts w:ascii="Arial" w:hAnsi="Arial" w:cs="Arial"/>
+                <w:color w:val="auto"/>
+                <w:shd w:val="clear" w:color="auto" w:fill="FFFFFF"/>
+              </w:rPr>
+              <w:t xml:space="preserve"> building a table, </w:t>
             </w:r>
             <w:r>
               <w:rPr>
@@ -339,7 +387,7 @@
                       <w:szCs w:val="18"/>
                       <w:shd w:val="clear" w:color="auto" w:fill="E6E6FF"/>
                     </w:rPr>
-                    <w:t xml:space="preserve">Aspenware </w:t>
+                    <w:t>STARZ</w:t>
                   </w:r>
                 </w:p>
                 <w:p>
@@ -364,7 +412,7 @@
                       <w:szCs w:val="16"/>
                       <w:shd w:val="clear" w:color="auto" w:fill="E6E6FF"/>
                     </w:rPr>
-                    <w:t xml:space="preserve">Sr. </w:t>
+                    <w:t>Contractor 6/2016</w:t>
                   </w:r>
                   <w:r>
                     <w:rPr>
@@ -375,18 +423,7 @@
                       <w:szCs w:val="16"/>
                       <w:shd w:val="clear" w:color="auto" w:fill="E6E6FF"/>
                     </w:rPr>
-                    <w:t>Consultant</w:t>
-                  </w:r>
-                  <w:r>
-                    <w:rPr>
-                      <w:rFonts w:ascii="Arial" w:hAnsi="Arial" w:cs="Arial"/>
-                      <w:bCs/>
-                      <w:color w:val="004586"/>
-                      <w:sz w:val="16"/>
-                      <w:szCs w:val="16"/>
-                      <w:shd w:val="clear" w:color="auto" w:fill="E6E6FF"/>
-                    </w:rPr>
-                    <w:t xml:space="preserve">  2/2015-Present</w:t>
+                    <w:t>-Present</w:t>
                   </w:r>
                 </w:p>
               </w:tc>
@@ -423,6 +460,9 @@
               </w:tc>
             </w:tr>
             <w:tr>
+              <w:trPr>
+                <w:trHeight w:val="2150"/>
+              </w:trPr>
               <w:tc>
                 <w:tcPr>
                   <w:tcW w:w="9946" w:type="dxa"/>
@@ -454,23 +494,7 @@
                       <w:sz w:val="18"/>
                       <w:szCs w:val="18"/>
                     </w:rPr>
-                    <w:t xml:space="preserve">While at Aspenware my </w:t>
-                  </w:r>
-                  <w:r>
-                    <w:rPr>
-                      <w:rFonts w:ascii="Arial Narrow" w:eastAsia="Arial" w:hAnsi="Arial Narrow" w:cs="Arial"/>
-                      <w:sz w:val="18"/>
-                      <w:szCs w:val="18"/>
-                    </w:rPr>
-                    <w:t xml:space="preserve">work </w:t>
-                  </w:r>
-                  <w:r>
-                    <w:rPr>
-                      <w:rFonts w:ascii="Arial Narrow" w:eastAsia="Arial" w:hAnsi="Arial Narrow" w:cs="Arial"/>
-                      <w:sz w:val="18"/>
-                      <w:szCs w:val="18"/>
-                    </w:rPr>
-                    <w:t xml:space="preserve">primary client revolved around design and development of a web-based portal for a high profile "worldwide sports organization" located in Colorado Springs.  </w:t>
+                    <w:t>While at STARZ I completed several very public facing features including “Coming Soon” and “New Content”.</w:t>
                   </w:r>
                 </w:p>
                 <w:p>
@@ -485,1028 +509,213 @@
                 </w:p>
                 <w:p>
                   <w:pPr>
-                    <w:spacing w:line="100" w:lineRule="atLeast"/>
-                    <w:rPr>
-                      <w:rFonts w:ascii="Arial Narrow" w:eastAsia="Arial" w:hAnsi="Arial Narrow" w:cs="Arial"/>
-                      <w:b/>
-                      <w:sz w:val="18"/>
-                      <w:szCs w:val="18"/>
-                    </w:rPr>
-                  </w:pPr>
-                  <w:r>
-                    <w:rPr>
-                      <w:rFonts w:ascii="Arial Narrow" w:eastAsia="Arial" w:hAnsi="Arial Narrow" w:cs="Arial"/>
-                      <w:b/>
-                      <w:sz w:val="18"/>
-                      <w:szCs w:val="18"/>
-                    </w:rPr>
-                    <w:t xml:space="preserve">Project: </w:t>
-                  </w:r>
-                  <w:r>
-                    <w:rPr>
-                      <w:rFonts w:ascii="Arial Narrow" w:eastAsia="Arial" w:hAnsi="Arial Narrow" w:cs="Arial"/>
-                      <w:b/>
-                      <w:sz w:val="18"/>
-                      <w:szCs w:val="18"/>
-                    </w:rPr>
-                    <w:t>Games Registration/Profile</w:t>
-                  </w:r>
-                </w:p>
-                <w:p>
-                  <w:pPr>
-                    <w:pStyle w:val="ListParagraph"/>
+                    <w:pStyle w:val="NormalWeb"/>
                     <w:numPr>
                       <w:ilvl w:val="0"/>
-                      <w:numId w:val="18"/>
+                      <w:numId w:val="35"/>
                     </w:numPr>
-                    <w:spacing w:line="100" w:lineRule="atLeast"/>
-                    <w:rPr>
-                      <w:rFonts w:ascii="Arial Narrow" w:eastAsia="Arial" w:hAnsi="Arial Narrow" w:cs="Arial"/>
-                      <w:sz w:val="18"/>
-                      <w:szCs w:val="18"/>
-                    </w:rPr>
-                  </w:pPr>
-                  <w:r>
-                    <w:rPr>
-                      <w:rFonts w:ascii="Arial Narrow" w:eastAsia="Arial" w:hAnsi="Arial Narrow" w:cs="Arial"/>
-                      <w:sz w:val="18"/>
-                      <w:szCs w:val="18"/>
-                    </w:rPr>
-                    <w:t>Architected user profile/Games Registration system allowing administrators to control the questions athletes are shown/required to complete based on the event/games.</w:t>
-                  </w:r>
-                </w:p>
-                <w:p>
-                  <w:pPr>
-                    <w:pStyle w:val="ListParagraph"/>
+                    <w:shd w:val="clear" w:color="auto" w:fill="FFFFFF"/>
+                    <w:rPr>
+                      <w:rFonts w:ascii="Arial Narrow" w:hAnsi="Arial Narrow" w:cs="Arial"/>
+                      <w:color w:val="000000" w:themeColor="text1"/>
+                      <w:sz w:val="18"/>
+                      <w:szCs w:val="18"/>
+                    </w:rPr>
+                  </w:pPr>
+                  <w:r>
+                    <w:rPr>
+                      <w:rFonts w:ascii="Arial Narrow" w:eastAsiaTheme="minorEastAsia" w:hAnsi="Arial Narrow" w:cs="Helvetica"/>
+                      <w:sz w:val="18"/>
+                      <w:szCs w:val="18"/>
+                    </w:rPr>
+                    <w:t>Coming Soon feature included a “Coming Soon” icon, along with adjusted business around when a title can be played, or even found</w:t>
+                  </w:r>
+                  <w:r>
+                    <w:rPr>
+                      <w:rFonts w:ascii="Arial Narrow" w:eastAsiaTheme="minorEastAsia" w:hAnsi="Arial Narrow" w:cs="Helvetica"/>
+                      <w:sz w:val="18"/>
+                      <w:szCs w:val="18"/>
+                    </w:rPr>
+                    <w:t xml:space="preserve"> on the site</w:t>
+                  </w:r>
+                  <w:r>
+                    <w:rPr>
+                      <w:rFonts w:ascii="Arial Narrow" w:eastAsiaTheme="minorEastAsia" w:hAnsi="Arial Narrow" w:cs="Helvetica"/>
+                      <w:sz w:val="18"/>
+                      <w:szCs w:val="18"/>
+                    </w:rPr>
+                    <w:t>.</w:t>
+                  </w:r>
+                </w:p>
+                <w:p>
+                  <w:pPr>
+                    <w:pStyle w:val="NormalWeb"/>
                     <w:numPr>
                       <w:ilvl w:val="0"/>
-                      <w:numId w:val="18"/>
+                      <w:numId w:val="35"/>
                     </w:numPr>
-                    <w:spacing w:line="100" w:lineRule="atLeast"/>
-                    <w:rPr>
-                      <w:rFonts w:ascii="Arial Narrow" w:eastAsia="Arial" w:hAnsi="Arial Narrow" w:cs="Arial"/>
-                      <w:sz w:val="18"/>
-                      <w:szCs w:val="18"/>
-                    </w:rPr>
-                  </w:pPr>
-                  <w:r>
-                    <w:rPr>
-                      <w:rFonts w:ascii="Arial Narrow" w:eastAsia="Arial" w:hAnsi="Arial Narrow" w:cs="Arial"/>
-                      <w:sz w:val="18"/>
-                      <w:szCs w:val="18"/>
-                    </w:rPr>
-                    <w:t xml:space="preserve">Developed AngularJs based system breaking groups of fields into "module groups" and "modules".  Each "module" contains all the logic to handle the included fields.  Modules can then be brought in based on service based configuration. </w:t>
-                  </w:r>
-                </w:p>
-                <w:p>
-                  <w:pPr>
-                    <w:pStyle w:val="ListParagraph"/>
+                    <w:shd w:val="clear" w:color="auto" w:fill="FFFFFF"/>
+                    <w:rPr>
+                      <w:rFonts w:ascii="Arial Narrow" w:hAnsi="Arial Narrow" w:cs="Arial"/>
+                      <w:color w:val="000000" w:themeColor="text1"/>
+                      <w:sz w:val="18"/>
+                      <w:szCs w:val="18"/>
+                    </w:rPr>
+                  </w:pPr>
+                  <w:r>
+                    <w:rPr>
+                      <w:rFonts w:ascii="Arial Narrow" w:eastAsiaTheme="minorEastAsia" w:hAnsi="Arial Narrow" w:cs="Helvetica"/>
+                      <w:sz w:val="18"/>
+                      <w:szCs w:val="18"/>
+                    </w:rPr>
+                    <w:t>New Content also included a “New” icon displayed on the titles key art, along with special logic for binge series and different behaviors for individual episodes</w:t>
+                  </w:r>
+                </w:p>
+                <w:p>
+                  <w:pPr>
+                    <w:pStyle w:val="NormalWeb"/>
                     <w:numPr>
                       <w:ilvl w:val="0"/>
-                      <w:numId w:val="18"/>
+                      <w:numId w:val="35"/>
                     </w:numPr>
-                    <w:spacing w:line="100" w:lineRule="atLeast"/>
-                    <w:rPr>
-                      <w:rFonts w:ascii="Arial Narrow" w:eastAsia="Arial" w:hAnsi="Arial Narrow" w:cs="Arial"/>
-                      <w:sz w:val="18"/>
-                      <w:szCs w:val="18"/>
-                    </w:rPr>
-                  </w:pPr>
-                  <w:r>
-                    <w:rPr>
-                      <w:rFonts w:ascii="Arial Narrow" w:eastAsia="Arial" w:hAnsi="Arial Narrow" w:cs="Arial"/>
-                      <w:sz w:val="18"/>
-                      <w:szCs w:val="18"/>
-                    </w:rPr>
-                    <w:t xml:space="preserve">Created Angular directive allowing the configuration to include snippets of content to be included in the config and </w:t>
-                  </w:r>
-                  <w:r>
-                    <w:rPr>
-                      <w:rFonts w:ascii="Arial Narrow" w:eastAsia="Arial" w:hAnsi="Arial Narrow" w:cs="Arial"/>
-                      <w:sz w:val="18"/>
-                      <w:szCs w:val="18"/>
-                    </w:rPr>
-                    <w:t>displayed</w:t>
-                  </w:r>
-                  <w:r>
-                    <w:rPr>
-                      <w:rFonts w:ascii="Arial Narrow" w:eastAsia="Arial" w:hAnsi="Arial Narrow" w:cs="Arial"/>
-                      <w:sz w:val="18"/>
-                      <w:szCs w:val="18"/>
-                    </w:rPr>
-                    <w:t xml:space="preserve"> for each module and other extensibility points.</w:t>
-                  </w:r>
-                </w:p>
-                <w:p>
-                  <w:pPr>
-                    <w:pStyle w:val="ListParagraph"/>
-                    <w:numPr>
-                      <w:ilvl w:val="0"/>
-                      <w:numId w:val="18"/>
-                    </w:numPr>
-                    <w:spacing w:line="100" w:lineRule="atLeast"/>
-                    <w:rPr>
-                      <w:rFonts w:ascii="Arial Narrow" w:eastAsia="Arial" w:hAnsi="Arial Narrow" w:cs="Arial"/>
-                      <w:sz w:val="18"/>
-                      <w:szCs w:val="18"/>
-                    </w:rPr>
-                  </w:pPr>
-                  <w:r>
-                    <w:rPr>
-                      <w:rFonts w:ascii="Arial Narrow" w:eastAsia="Arial" w:hAnsi="Arial Narrow" w:cs="Arial"/>
-                      <w:sz w:val="18"/>
-                      <w:szCs w:val="18"/>
-                    </w:rPr>
-                    <w:t xml:space="preserve">Structured system such that a </w:t>
-                  </w:r>
-                  <w:r>
-                    <w:rPr>
-                      <w:rFonts w:ascii="Arial Narrow" w:eastAsia="Arial" w:hAnsi="Arial Narrow" w:cs="Arial"/>
-                      <w:sz w:val="18"/>
-                      <w:szCs w:val="18"/>
-                    </w:rPr>
-                    <w:t>separate</w:t>
-                  </w:r>
-                  <w:r>
-                    <w:rPr>
-                      <w:rFonts w:ascii="Arial Narrow" w:eastAsia="Arial" w:hAnsi="Arial Narrow" w:cs="Arial"/>
-                      <w:sz w:val="18"/>
-                      <w:szCs w:val="18"/>
-                    </w:rPr>
-                    <w:t xml:space="preserve"> user profile (independent of any event/games) is also included.</w:t>
-                  </w:r>
-                </w:p>
-                <w:p>
-                  <w:pPr>
-                    <w:pStyle w:val="ListParagraph"/>
-                    <w:numPr>
-                      <w:ilvl w:val="0"/>
-                      <w:numId w:val="18"/>
-                    </w:numPr>
-                    <w:spacing w:line="100" w:lineRule="atLeast"/>
-                    <w:rPr>
-                      <w:rFonts w:ascii="Arial Narrow" w:eastAsia="Arial" w:hAnsi="Arial Narrow" w:cs="Arial"/>
-                      <w:sz w:val="18"/>
-                      <w:szCs w:val="18"/>
-                    </w:rPr>
-                  </w:pPr>
-                  <w:r>
-                    <w:rPr>
-                      <w:rFonts w:ascii="Arial Narrow" w:eastAsia="Arial" w:hAnsi="Arial Narrow" w:cs="Arial"/>
-                      <w:sz w:val="18"/>
-                      <w:szCs w:val="18"/>
-                    </w:rPr>
-                    <w:t>Led small team assigned to implement my design</w:t>
-                  </w:r>
-                </w:p>
-                <w:p>
-                  <w:pPr>
-                    <w:pStyle w:val="ListParagraph"/>
-                    <w:numPr>
-                      <w:ilvl w:val="0"/>
-                      <w:numId w:val="18"/>
-                    </w:numPr>
-                    <w:spacing w:line="100" w:lineRule="atLeast"/>
-                    <w:rPr>
-                      <w:rFonts w:ascii="Arial Narrow" w:eastAsia="Arial" w:hAnsi="Arial Narrow" w:cs="Arial"/>
-                      <w:sz w:val="18"/>
-                      <w:szCs w:val="18"/>
-                    </w:rPr>
-                  </w:pPr>
-                  <w:r>
-                    <w:rPr>
-                      <w:rFonts w:ascii="Arial Narrow" w:eastAsia="Arial" w:hAnsi="Arial Narrow" w:cs="Arial"/>
-                      <w:sz w:val="18"/>
-                      <w:szCs w:val="18"/>
-                    </w:rPr>
-                    <w:t>Created detailed design documents and diagrams.</w:t>
-                  </w:r>
-                </w:p>
-                <w:p>
-                  <w:pPr>
-                    <w:pStyle w:val="ListParagraph"/>
-                    <w:numPr>
-                      <w:ilvl w:val="0"/>
-                      <w:numId w:val="18"/>
-                    </w:numPr>
-                    <w:spacing w:line="100" w:lineRule="atLeast"/>
-                    <w:rPr>
-                      <w:rFonts w:ascii="Arial Narrow" w:eastAsia="Arial" w:hAnsi="Arial Narrow" w:cs="Arial"/>
-                      <w:sz w:val="18"/>
-                      <w:szCs w:val="18"/>
-                    </w:rPr>
-                  </w:pPr>
-                  <w:r>
-                    <w:rPr>
-                      <w:rFonts w:ascii="Arial Narrow" w:eastAsia="Arial" w:hAnsi="Arial Narrow" w:cs="Arial"/>
-                      <w:sz w:val="18"/>
-                      <w:szCs w:val="18"/>
-                    </w:rPr>
-                    <w:t>Trained client staff members on how to use and configure the system for each even/games</w:t>
-                  </w:r>
-                </w:p>
-                <w:p>
-                  <w:pPr>
-                    <w:spacing w:after="0" w:line="100" w:lineRule="atLeast"/>
-                    <w:ind w:left="360"/>
-                    <w:rPr>
-                      <w:rFonts w:ascii="Arial Narrow" w:eastAsia="Arial" w:hAnsi="Arial Narrow" w:cs="Arial"/>
-                      <w:sz w:val="18"/>
-                      <w:szCs w:val="18"/>
-                    </w:rPr>
-                  </w:pPr>
-                  <w:r>
-                    <w:rPr>
-                      <w:rFonts w:ascii="Arial Narrow" w:eastAsia="Arial" w:hAnsi="Arial Narrow" w:cs="Arial"/>
-                      <w:sz w:val="18"/>
-                      <w:szCs w:val="18"/>
-                    </w:rPr>
-                    <w:t xml:space="preserve">Tech Stack: </w:t>
-                  </w:r>
-                </w:p>
-                <w:p>
-                  <w:pPr>
-                    <w:spacing w:after="0" w:line="100" w:lineRule="atLeast"/>
-                    <w:ind w:left="360"/>
-                    <w:rPr>
-                      <w:rFonts w:ascii="Arial Narrow" w:eastAsia="Arial" w:hAnsi="Arial Narrow" w:cs="Arial"/>
-                      <w:sz w:val="18"/>
-                      <w:szCs w:val="18"/>
-                    </w:rPr>
-                  </w:pPr>
-                  <w:r>
-                    <w:rPr>
-                      <w:rFonts w:ascii="Arial Narrow" w:eastAsia="Arial" w:hAnsi="Arial Narrow" w:cs="Arial"/>
-                      <w:sz w:val="18"/>
-                      <w:szCs w:val="18"/>
-                    </w:rPr>
-                    <w:t>AngularJs, Twitter Bootstrap 3, HTML5, .Net 4.5, WebApi 2, Sitecore, SoapUI, WebStorm, Visual Studio 2013, Fiddler, Team Foundation Server (TFS), and Automapper</w:t>
-                  </w:r>
-                </w:p>
-                <w:p>
-                  <w:pPr>
-                    <w:spacing w:line="100" w:lineRule="atLeast"/>
-                    <w:rPr>
-                      <w:rFonts w:ascii="Arial Narrow" w:eastAsia="Arial" w:hAnsi="Arial Narrow" w:cs="Arial"/>
-                      <w:sz w:val="18"/>
-                      <w:szCs w:val="18"/>
-                    </w:rPr>
-                  </w:pPr>
-                </w:p>
-                <w:p>
-                  <w:pPr>
-                    <w:spacing w:line="100" w:lineRule="atLeast"/>
-                    <w:rPr>
-                      <w:rFonts w:ascii="Arial Narrow" w:eastAsia="Arial" w:hAnsi="Arial Narrow" w:cs="Arial"/>
-                      <w:b/>
-                      <w:sz w:val="18"/>
-                      <w:szCs w:val="18"/>
-                    </w:rPr>
-                  </w:pPr>
-                  <w:r>
-                    <w:rPr>
-                      <w:rFonts w:ascii="Arial Narrow" w:eastAsia="Arial" w:hAnsi="Arial Narrow" w:cs="Arial"/>
-                      <w:b/>
-                      <w:sz w:val="18"/>
-                      <w:szCs w:val="18"/>
-                    </w:rPr>
-                    <w:t>Project: Long List</w:t>
-                  </w:r>
-                </w:p>
-                <w:p>
-                  <w:pPr>
-                    <w:pStyle w:val="ListParagraph"/>
-                    <w:numPr>
-                      <w:ilvl w:val="0"/>
-                      <w:numId w:val="21"/>
-                    </w:numPr>
-                    <w:spacing w:line="100" w:lineRule="atLeast"/>
-                    <w:rPr>
-                      <w:rFonts w:ascii="Arial Narrow" w:eastAsia="Arial" w:hAnsi="Arial Narrow" w:cs="Arial"/>
-                      <w:sz w:val="18"/>
-                      <w:szCs w:val="18"/>
-                    </w:rPr>
-                  </w:pPr>
-                  <w:r>
-                    <w:rPr>
-                      <w:rFonts w:ascii="Arial Narrow" w:eastAsia="Arial" w:hAnsi="Arial Narrow" w:cs="Arial"/>
-                      <w:sz w:val="18"/>
-                      <w:szCs w:val="18"/>
-                    </w:rPr>
-                    <w:t>Redesigned and developed "Long List" feature allowing administrators to add delegates/athletes to list of possible participants for events/games</w:t>
-                  </w:r>
-                </w:p>
-                <w:p>
-                  <w:pPr>
-                    <w:pStyle w:val="ListParagraph"/>
-                    <w:numPr>
-                      <w:ilvl w:val="0"/>
-                      <w:numId w:val="21"/>
-                    </w:numPr>
-                    <w:spacing w:line="100" w:lineRule="atLeast"/>
-                    <w:rPr>
-                      <w:rFonts w:ascii="Arial Narrow" w:eastAsia="Arial" w:hAnsi="Arial Narrow" w:cs="Arial"/>
-                      <w:sz w:val="18"/>
-                      <w:szCs w:val="18"/>
-                    </w:rPr>
-                  </w:pPr>
-                  <w:r>
-                    <w:rPr>
-                      <w:rFonts w:ascii="Arial Narrow" w:eastAsia="Arial" w:hAnsi="Arial Narrow" w:cs="Arial"/>
-                      <w:sz w:val="18"/>
-                      <w:szCs w:val="18"/>
-                    </w:rPr>
-                    <w:t>Build AngularJs directive allowing find existing delegates and to create new delegates to be added to system and assign their role at the games.</w:t>
-                  </w:r>
-                </w:p>
-                <w:p>
-                  <w:pPr>
-                    <w:pStyle w:val="ListParagraph"/>
-                    <w:numPr>
-                      <w:ilvl w:val="0"/>
-                      <w:numId w:val="21"/>
-                    </w:numPr>
-                    <w:spacing w:line="100" w:lineRule="atLeast"/>
-                    <w:rPr>
-                      <w:rFonts w:ascii="Arial Narrow" w:eastAsia="Arial" w:hAnsi="Arial Narrow" w:cs="Arial"/>
-                      <w:sz w:val="18"/>
-                      <w:szCs w:val="18"/>
-                    </w:rPr>
-                  </w:pPr>
-                  <w:r>
-                    <w:rPr>
-                      <w:rFonts w:ascii="Arial Narrow" w:eastAsia="Arial" w:hAnsi="Arial Narrow" w:cs="Arial"/>
-                      <w:sz w:val="18"/>
-                      <w:szCs w:val="18"/>
-                    </w:rPr>
-                    <w:t>Included filtering, sorting, and pagination of list</w:t>
-                  </w:r>
-                </w:p>
-                <w:p>
-                  <w:pPr>
-                    <w:spacing w:after="0" w:line="100" w:lineRule="atLeast"/>
-                    <w:ind w:left="360"/>
-                    <w:rPr>
-                      <w:rFonts w:ascii="Arial Narrow" w:eastAsia="Arial" w:hAnsi="Arial Narrow" w:cs="Arial"/>
-                      <w:sz w:val="18"/>
-                      <w:szCs w:val="18"/>
-                    </w:rPr>
-                  </w:pPr>
-                  <w:r>
-                    <w:rPr>
-                      <w:rFonts w:ascii="Arial Narrow" w:eastAsia="Arial" w:hAnsi="Arial Narrow" w:cs="Arial"/>
-                      <w:sz w:val="18"/>
-                      <w:szCs w:val="18"/>
-                    </w:rPr>
-                    <w:t xml:space="preserve">Tech Stack: </w:t>
-                  </w:r>
-                </w:p>
-                <w:p>
-                  <w:pPr>
-                    <w:spacing w:after="0" w:line="100" w:lineRule="atLeast"/>
-                    <w:ind w:left="360"/>
-                    <w:rPr>
-                      <w:rFonts w:ascii="Arial Narrow" w:eastAsia="Arial" w:hAnsi="Arial Narrow" w:cs="Arial"/>
-                      <w:sz w:val="18"/>
-                      <w:szCs w:val="18"/>
-                    </w:rPr>
-                  </w:pPr>
-                  <w:r>
-                    <w:rPr>
-                      <w:rFonts w:ascii="Arial Narrow" w:eastAsia="Arial" w:hAnsi="Arial Narrow" w:cs="Arial"/>
-                      <w:sz w:val="18"/>
-                      <w:szCs w:val="18"/>
-                    </w:rPr>
-                    <w:t>AngularJs, Twitter Bootstrap 3, HTML5, .Net 4.5, WebApi 2, Sitecore, SoapUI, WebStorm, Visual Studio 2013, Fiddler, Team Foundation Server (TFS), and Automapper</w:t>
-                  </w:r>
-                </w:p>
-                <w:p>
-                  <w:pPr>
-                    <w:spacing w:line="100" w:lineRule="atLeast"/>
-                    <w:rPr>
-                      <w:rFonts w:ascii="Arial Narrow" w:eastAsia="Arial" w:hAnsi="Arial Narrow" w:cs="Arial"/>
-                      <w:sz w:val="18"/>
-                      <w:szCs w:val="18"/>
-                    </w:rPr>
-                  </w:pPr>
-                </w:p>
-                <w:p>
-                  <w:pPr>
-                    <w:spacing w:line="100" w:lineRule="atLeast"/>
-                    <w:rPr>
-                      <w:rFonts w:ascii="Arial Narrow" w:eastAsia="Arial" w:hAnsi="Arial Narrow" w:cs="Arial"/>
-                      <w:b/>
-                      <w:sz w:val="18"/>
-                      <w:szCs w:val="18"/>
-                    </w:rPr>
-                  </w:pPr>
-                  <w:r>
-                    <w:rPr>
-                      <w:rFonts w:ascii="Arial Narrow" w:eastAsia="Arial" w:hAnsi="Arial Narrow" w:cs="Arial"/>
-                      <w:b/>
-                      <w:sz w:val="18"/>
-                      <w:szCs w:val="18"/>
-                    </w:rPr>
-                    <w:t>Project: Direct Athlete Support (DAS) and Operation Gold (OpGold)</w:t>
-                  </w:r>
-                </w:p>
-                <w:p>
-                  <w:pPr>
-                    <w:pStyle w:val="ListParagraph"/>
-                    <w:numPr>
-                      <w:ilvl w:val="0"/>
-                      <w:numId w:val="24"/>
-                    </w:numPr>
-                    <w:spacing w:line="100" w:lineRule="atLeast"/>
-                    <w:rPr>
-                      <w:rFonts w:ascii="Arial Narrow" w:eastAsia="Arial" w:hAnsi="Arial Narrow" w:cs="Arial"/>
-                      <w:sz w:val="18"/>
-                      <w:szCs w:val="18"/>
-                    </w:rPr>
-                  </w:pPr>
-                  <w:r>
-                    <w:rPr>
-                      <w:rFonts w:ascii="Arial Narrow" w:eastAsia="Arial" w:hAnsi="Arial Narrow" w:cs="Arial"/>
-                      <w:sz w:val="18"/>
-                      <w:szCs w:val="18"/>
-                    </w:rPr>
-                    <w:t xml:space="preserve">Designed and developed AngularJs based DAS and OpGold features, allowing administrators to create new pay periods and payments for athletes. </w:t>
-                  </w:r>
-                </w:p>
-                <w:p>
-                  <w:pPr>
-                    <w:pStyle w:val="ListParagraph"/>
-                    <w:numPr>
-                      <w:ilvl w:val="0"/>
-                      <w:numId w:val="24"/>
-                    </w:numPr>
-                    <w:spacing w:line="100" w:lineRule="atLeast"/>
-                    <w:rPr>
-                      <w:rFonts w:ascii="Arial Narrow" w:eastAsia="Arial" w:hAnsi="Arial Narrow" w:cs="Arial"/>
-                      <w:sz w:val="18"/>
-                      <w:szCs w:val="18"/>
-                    </w:rPr>
-                  </w:pPr>
-                  <w:r>
-                    <w:rPr>
-                      <w:rFonts w:ascii="Arial Narrow" w:eastAsia="Arial" w:hAnsi="Arial Narrow" w:cs="Arial"/>
-                      <w:sz w:val="18"/>
-                      <w:szCs w:val="18"/>
-                    </w:rPr>
-                    <w:t>Incorporated rolled up totals, management of eligibility, copy forward (previous pay periods), athlete lookup and creation.</w:t>
-                  </w:r>
-                </w:p>
-                <w:p>
-                  <w:pPr>
-                    <w:pStyle w:val="ListParagraph"/>
-                    <w:numPr>
-                      <w:ilvl w:val="0"/>
-                      <w:numId w:val="24"/>
-                    </w:numPr>
-                    <w:spacing w:line="100" w:lineRule="atLeast"/>
-                    <w:rPr>
-                      <w:rFonts w:ascii="Arial Narrow" w:eastAsia="Arial" w:hAnsi="Arial Narrow" w:cs="Arial"/>
-                      <w:sz w:val="18"/>
-                      <w:szCs w:val="18"/>
-                    </w:rPr>
-                  </w:pPr>
-                  <w:r>
-                    <w:rPr>
-                      <w:rFonts w:ascii="Arial Narrow" w:eastAsia="Arial" w:hAnsi="Arial Narrow" w:cs="Arial"/>
-                      <w:sz w:val="18"/>
-                      <w:szCs w:val="18"/>
-                    </w:rPr>
-                    <w:t>Created directive based "type ahead" athlete lookup feature</w:t>
-                  </w:r>
-                </w:p>
-                <w:p>
-                  <w:pPr>
-                    <w:pStyle w:val="ListParagraph"/>
-                    <w:numPr>
-                      <w:ilvl w:val="0"/>
-                      <w:numId w:val="24"/>
-                    </w:numPr>
-                    <w:spacing w:line="100" w:lineRule="atLeast"/>
-                    <w:rPr>
-                      <w:rFonts w:ascii="Arial Narrow" w:eastAsia="Arial" w:hAnsi="Arial Narrow" w:cs="Arial"/>
-                      <w:sz w:val="18"/>
-                      <w:szCs w:val="18"/>
-                    </w:rPr>
-                  </w:pPr>
-                  <w:r>
-                    <w:rPr>
-                      <w:rFonts w:ascii="Arial Narrow" w:eastAsia="Arial" w:hAnsi="Arial Narrow" w:cs="Arial"/>
-                      <w:sz w:val="18"/>
-                      <w:szCs w:val="18"/>
-                    </w:rPr>
-                    <w:t>Served as QA for Integration Team</w:t>
-                  </w:r>
-                </w:p>
-                <w:p>
-                  <w:pPr>
-                    <w:spacing w:after="0" w:line="100" w:lineRule="atLeast"/>
-                    <w:ind w:left="360"/>
-                    <w:rPr>
-                      <w:rFonts w:ascii="Arial Narrow" w:eastAsia="Arial" w:hAnsi="Arial Narrow" w:cs="Arial"/>
-                      <w:sz w:val="18"/>
-                      <w:szCs w:val="18"/>
-                    </w:rPr>
-                  </w:pPr>
-                  <w:r>
-                    <w:rPr>
-                      <w:rFonts w:ascii="Arial Narrow" w:eastAsia="Arial" w:hAnsi="Arial Narrow" w:cs="Arial"/>
-                      <w:sz w:val="18"/>
-                      <w:szCs w:val="18"/>
-                    </w:rPr>
-                    <w:t xml:space="preserve">Tech Stack: </w:t>
-                  </w:r>
-                </w:p>
-                <w:p>
-                  <w:pPr>
-                    <w:spacing w:after="0" w:line="100" w:lineRule="atLeast"/>
-                    <w:ind w:left="360"/>
-                    <w:rPr>
-                      <w:rFonts w:ascii="Arial Narrow" w:eastAsia="Arial" w:hAnsi="Arial Narrow" w:cs="Arial"/>
-                      <w:sz w:val="18"/>
-                      <w:szCs w:val="18"/>
-                    </w:rPr>
-                  </w:pPr>
-                  <w:r>
-                    <w:rPr>
-                      <w:rFonts w:ascii="Arial Narrow" w:eastAsia="Arial" w:hAnsi="Arial Narrow" w:cs="Arial"/>
-                      <w:sz w:val="18"/>
-                      <w:szCs w:val="18"/>
-                    </w:rPr>
-                    <w:t>AngularJs, Twitter Bootstrap 3, HTML5, .Net 4.5, WebApi 2, Sitecore, SoapUI, WebStorm, Visual Studio 2013, Fiddler, Team Foundation Server (TFS), and Automapper</w:t>
-                  </w:r>
-                </w:p>
-                <w:p>
-                  <w:pPr>
-                    <w:spacing w:line="100" w:lineRule="atLeast"/>
-                    <w:rPr>
-                      <w:rFonts w:ascii="Arial Narrow" w:eastAsia="Arial" w:hAnsi="Arial Narrow" w:cs="Arial"/>
-                      <w:sz w:val="18"/>
-                      <w:szCs w:val="18"/>
-                    </w:rPr>
-                  </w:pPr>
-                </w:p>
-                <w:p>
-                  <w:pPr>
-                    <w:spacing w:line="100" w:lineRule="atLeast"/>
-                    <w:rPr>
-                      <w:rFonts w:ascii="Arial Narrow" w:eastAsia="Arial" w:hAnsi="Arial Narrow" w:cs="Arial"/>
-                      <w:b/>
-                      <w:sz w:val="18"/>
-                      <w:szCs w:val="18"/>
-                    </w:rPr>
-                  </w:pPr>
-                  <w:r>
-                    <w:rPr>
-                      <w:rFonts w:ascii="Arial Narrow" w:eastAsia="Arial" w:hAnsi="Arial Narrow" w:cs="Arial"/>
-                      <w:b/>
-                      <w:sz w:val="18"/>
-                      <w:szCs w:val="18"/>
-                    </w:rPr>
-                    <w:t>Project: Elite Athlete Health Insurance (EAHI)</w:t>
-                  </w:r>
-                </w:p>
-                <w:p>
-                  <w:pPr>
-                    <w:pStyle w:val="ListParagraph"/>
-                    <w:numPr>
-                      <w:ilvl w:val="0"/>
-                      <w:numId w:val="27"/>
-                    </w:numPr>
-                    <w:spacing w:line="100" w:lineRule="atLeast"/>
-                    <w:rPr>
-                      <w:rFonts w:ascii="Arial Narrow" w:eastAsia="Arial" w:hAnsi="Arial Narrow" w:cs="Arial"/>
-                      <w:sz w:val="18"/>
-                      <w:szCs w:val="18"/>
-                    </w:rPr>
-                  </w:pPr>
-                  <w:r>
-                    <w:rPr>
-                      <w:rFonts w:ascii="Arial Narrow" w:eastAsia="Arial" w:hAnsi="Arial Narrow" w:cs="Arial"/>
-                      <w:sz w:val="18"/>
-                      <w:szCs w:val="18"/>
-                    </w:rPr>
-                    <w:t>Established basic structure for all future angular projects for this client</w:t>
-                  </w:r>
-                </w:p>
-                <w:p>
-                  <w:pPr>
-                    <w:pStyle w:val="ListParagraph"/>
-                    <w:numPr>
-                      <w:ilvl w:val="0"/>
-                      <w:numId w:val="27"/>
-                    </w:numPr>
-                    <w:spacing w:line="100" w:lineRule="atLeast"/>
-                    <w:rPr>
-                      <w:rFonts w:ascii="Arial Narrow" w:eastAsia="Arial" w:hAnsi="Arial Narrow" w:cs="Arial"/>
-                      <w:sz w:val="18"/>
-                      <w:szCs w:val="18"/>
-                    </w:rPr>
-                  </w:pPr>
-                  <w:r>
-                    <w:rPr>
-                      <w:rFonts w:ascii="Arial Narrow" w:eastAsia="Arial" w:hAnsi="Arial Narrow" w:cs="Arial"/>
-                      <w:sz w:val="18"/>
-                      <w:szCs w:val="18"/>
-                    </w:rPr>
-                    <w:lastRenderedPageBreak/>
-                    <w:t xml:space="preserve">Built all new AngularJs based system allowing admins to select athletes to be offered and approved for Health Insurance. </w:t>
-                  </w:r>
-                </w:p>
-                <w:p>
-                  <w:pPr>
-                    <w:pStyle w:val="ListParagraph"/>
-                    <w:numPr>
-                      <w:ilvl w:val="0"/>
-                      <w:numId w:val="27"/>
-                    </w:numPr>
-                    <w:spacing w:line="100" w:lineRule="atLeast"/>
-                    <w:rPr>
-                      <w:rFonts w:ascii="Arial Narrow" w:eastAsia="Arial" w:hAnsi="Arial Narrow" w:cs="Arial"/>
-                      <w:sz w:val="18"/>
-                      <w:szCs w:val="18"/>
-                    </w:rPr>
-                  </w:pPr>
-                  <w:r>
-                    <w:rPr>
-                      <w:rFonts w:ascii="Arial Narrow" w:eastAsia="Arial" w:hAnsi="Arial Narrow" w:cs="Arial"/>
-                      <w:sz w:val="18"/>
-                      <w:szCs w:val="18"/>
-                    </w:rPr>
-                    <w:t>Architected project to allow each sport have different criteria groups and different number of athletes eligible for insurance per sport</w:t>
-                  </w:r>
-                </w:p>
-                <w:p>
-                  <w:pPr>
-                    <w:pStyle w:val="ListParagraph"/>
-                    <w:numPr>
-                      <w:ilvl w:val="0"/>
-                      <w:numId w:val="27"/>
-                    </w:numPr>
-                    <w:spacing w:line="100" w:lineRule="atLeast"/>
-                    <w:rPr>
-                      <w:rFonts w:ascii="Arial Narrow" w:eastAsia="Arial" w:hAnsi="Arial Narrow" w:cs="Arial"/>
-                      <w:sz w:val="18"/>
-                      <w:szCs w:val="18"/>
-                    </w:rPr>
-                  </w:pPr>
-                  <w:r>
-                    <w:rPr>
-                      <w:rFonts w:ascii="Arial Narrow" w:eastAsia="Arial" w:hAnsi="Arial Narrow" w:cs="Arial"/>
-                      <w:sz w:val="18"/>
-                      <w:szCs w:val="18"/>
-                    </w:rPr>
-                    <w:t xml:space="preserve">Implemented AngularJs directive </w:t>
-                  </w:r>
-                  <w:r>
-                    <w:rPr>
-                      <w:rFonts w:ascii="Arial Narrow" w:eastAsia="Arial" w:hAnsi="Arial Narrow" w:cs="Arial"/>
-                      <w:sz w:val="18"/>
-                      <w:szCs w:val="18"/>
-                    </w:rPr>
-                    <w:t>allowing</w:t>
-                  </w:r>
-                  <w:r>
-                    <w:rPr>
-                      <w:rFonts w:ascii="Arial Narrow" w:eastAsia="Arial" w:hAnsi="Arial Narrow" w:cs="Arial"/>
-                      <w:sz w:val="18"/>
-                      <w:szCs w:val="18"/>
-                    </w:rPr>
-                    <w:t xml:space="preserve"> for management of eligibility </w:t>
-                  </w:r>
-                </w:p>
-                <w:p>
-                  <w:pPr>
-                    <w:pStyle w:val="ListParagraph"/>
-                    <w:numPr>
-                      <w:ilvl w:val="0"/>
-                      <w:numId w:val="27"/>
-                    </w:numPr>
-                    <w:spacing w:line="100" w:lineRule="atLeast"/>
-                    <w:rPr>
-                      <w:rFonts w:ascii="Arial Narrow" w:eastAsia="Arial" w:hAnsi="Arial Narrow" w:cs="Arial"/>
-                      <w:sz w:val="18"/>
-                      <w:szCs w:val="18"/>
-                    </w:rPr>
-                  </w:pPr>
-                  <w:r>
-                    <w:rPr>
-                      <w:rFonts w:ascii="Arial Narrow" w:eastAsia="Arial" w:hAnsi="Arial Narrow" w:cs="Arial"/>
-                      <w:sz w:val="18"/>
-                      <w:szCs w:val="18"/>
-                    </w:rPr>
-                    <w:t>Created "Wait List" feature</w:t>
-                  </w:r>
-                </w:p>
-                <w:p>
-                  <w:pPr>
-                    <w:pStyle w:val="ListParagraph"/>
-                    <w:numPr>
-                      <w:ilvl w:val="0"/>
-                      <w:numId w:val="27"/>
-                    </w:numPr>
-                    <w:spacing w:line="100" w:lineRule="atLeast"/>
-                    <w:rPr>
-                      <w:rFonts w:ascii="Arial Narrow" w:eastAsia="Arial" w:hAnsi="Arial Narrow" w:cs="Arial"/>
-                      <w:sz w:val="18"/>
-                      <w:szCs w:val="18"/>
-                    </w:rPr>
-                  </w:pPr>
-                  <w:r>
-                    <w:rPr>
-                      <w:rFonts w:ascii="Arial Narrow" w:eastAsia="Arial" w:hAnsi="Arial Narrow" w:cs="Arial"/>
-                      <w:sz w:val="18"/>
-                      <w:szCs w:val="18"/>
-                    </w:rPr>
-                    <w:t>Integrated search and creation feature developed for DAS project.</w:t>
-                  </w:r>
-                </w:p>
-                <w:p>
-                  <w:pPr>
-                    <w:pStyle w:val="ListParagraph"/>
-                    <w:numPr>
-                      <w:ilvl w:val="0"/>
-                      <w:numId w:val="27"/>
-                    </w:numPr>
-                    <w:spacing w:line="100" w:lineRule="atLeast"/>
-                    <w:rPr>
-                      <w:rFonts w:ascii="Arial Narrow" w:eastAsia="Arial" w:hAnsi="Arial Narrow" w:cs="Arial"/>
-                      <w:sz w:val="18"/>
-                      <w:szCs w:val="18"/>
-                    </w:rPr>
-                  </w:pPr>
-                  <w:r>
-                    <w:rPr>
-                      <w:rFonts w:ascii="Arial Narrow" w:eastAsia="Arial" w:hAnsi="Arial Narrow" w:cs="Arial"/>
-                      <w:sz w:val="18"/>
-                      <w:szCs w:val="18"/>
-                    </w:rPr>
-                    <w:t>Implemented copy forward (different from DAS) allowing athletes receiving insurance to be copied from previous year</w:t>
-                  </w:r>
-                </w:p>
-                <w:p>
-                  <w:pPr>
-                    <w:spacing w:after="0" w:line="100" w:lineRule="atLeast"/>
-                    <w:ind w:left="360"/>
-                    <w:rPr>
-                      <w:rFonts w:ascii="Arial Narrow" w:eastAsia="Arial" w:hAnsi="Arial Narrow" w:cs="Arial"/>
-                      <w:sz w:val="18"/>
-                      <w:szCs w:val="18"/>
-                    </w:rPr>
-                  </w:pPr>
-                  <w:r>
-                    <w:rPr>
-                      <w:rFonts w:ascii="Arial Narrow" w:eastAsia="Arial" w:hAnsi="Arial Narrow" w:cs="Arial"/>
-                      <w:sz w:val="18"/>
-                      <w:szCs w:val="18"/>
-                    </w:rPr>
-                    <w:t xml:space="preserve">Tech Stack: </w:t>
-                  </w:r>
-                </w:p>
-                <w:p>
-                  <w:pPr>
-                    <w:spacing w:after="0" w:line="100" w:lineRule="atLeast"/>
-                    <w:ind w:left="360"/>
-                    <w:rPr>
-                      <w:rFonts w:ascii="Arial Narrow" w:eastAsia="Arial" w:hAnsi="Arial Narrow" w:cs="Arial"/>
-                      <w:sz w:val="18"/>
-                      <w:szCs w:val="18"/>
-                    </w:rPr>
-                  </w:pPr>
-                  <w:r>
-                    <w:rPr>
-                      <w:rFonts w:ascii="Arial Narrow" w:eastAsia="Arial" w:hAnsi="Arial Narrow" w:cs="Arial"/>
-                      <w:sz w:val="18"/>
-                      <w:szCs w:val="18"/>
-                    </w:rPr>
-                    <w:t>AngularJs, Twitter Bootstrap 3, HTML5, .Net 4.5, WebApi 2, Sitecore, SoapUI, WebStorm, Visual Studio 2013, Fiddler, Team Foundation Server (TFS), and Automapper</w:t>
-                  </w:r>
-                </w:p>
-                <w:p>
-                  <w:pPr>
-                    <w:spacing w:line="100" w:lineRule="atLeast"/>
-                    <w:rPr>
-                      <w:rFonts w:ascii="Arial Narrow" w:eastAsia="Arial" w:hAnsi="Arial Narrow" w:cs="Arial"/>
-                      <w:sz w:val="18"/>
-                      <w:szCs w:val="18"/>
-                    </w:rPr>
-                  </w:pPr>
-                </w:p>
-                <w:p>
-                  <w:pPr>
-                    <w:spacing w:line="100" w:lineRule="atLeast"/>
-                    <w:rPr>
-                      <w:rFonts w:ascii="Arial Narrow" w:eastAsia="Arial" w:hAnsi="Arial Narrow" w:cs="Arial"/>
-                      <w:sz w:val="18"/>
-                      <w:szCs w:val="18"/>
-                    </w:rPr>
-                  </w:pPr>
-                  <w:r>
-                    <w:rPr>
-                      <w:rFonts w:ascii="Arial Narrow" w:eastAsia="Arial" w:hAnsi="Arial Narrow" w:cs="Arial"/>
-                      <w:sz w:val="18"/>
-                      <w:szCs w:val="18"/>
-                    </w:rPr>
-                    <w:t xml:space="preserve">Other Aspenware </w:t>
-                  </w:r>
-                  <w:r>
-                    <w:rPr>
-                      <w:rFonts w:ascii="Arial Narrow" w:eastAsia="Arial" w:hAnsi="Arial Narrow" w:cs="Arial"/>
-                      <w:sz w:val="18"/>
-                      <w:szCs w:val="18"/>
-                    </w:rPr>
-                    <w:t>W</w:t>
-                  </w:r>
-                  <w:r>
-                    <w:rPr>
-                      <w:rFonts w:ascii="Arial Narrow" w:eastAsia="Arial" w:hAnsi="Arial Narrow" w:cs="Arial"/>
-                      <w:sz w:val="18"/>
-                      <w:szCs w:val="18"/>
-                    </w:rPr>
-                    <w:t>ork:</w:t>
-                  </w:r>
-                </w:p>
-                <w:p>
-                  <w:pPr>
-                    <w:pStyle w:val="ListParagraph"/>
-                    <w:numPr>
-                      <w:ilvl w:val="0"/>
-                      <w:numId w:val="30"/>
-                    </w:numPr>
-                    <w:spacing w:line="100" w:lineRule="atLeast"/>
-                    <w:rPr>
-                      <w:rFonts w:ascii="Arial Narrow" w:eastAsia="Arial" w:hAnsi="Arial Narrow" w:cs="Arial"/>
-                      <w:sz w:val="18"/>
-                      <w:szCs w:val="18"/>
-                    </w:rPr>
-                  </w:pPr>
-                  <w:r>
-                    <w:rPr>
-                      <w:rFonts w:ascii="Arial Narrow" w:eastAsia="Arial" w:hAnsi="Arial Narrow" w:cs="Arial"/>
-                      <w:sz w:val="18"/>
-                      <w:szCs w:val="18"/>
-                    </w:rPr>
-                    <w:t>Mentored other team members helping them become Angular developers</w:t>
-                  </w:r>
-                </w:p>
-                <w:p>
-                  <w:pPr>
-                    <w:pStyle w:val="ListParagraph"/>
-                    <w:numPr>
-                      <w:ilvl w:val="0"/>
-                      <w:numId w:val="30"/>
-                    </w:numPr>
-                    <w:spacing w:line="100" w:lineRule="atLeast"/>
-                    <w:rPr>
-                      <w:rFonts w:ascii="Arial Narrow" w:eastAsia="Arial" w:hAnsi="Arial Narrow" w:cs="Arial"/>
-                      <w:sz w:val="18"/>
-                      <w:szCs w:val="18"/>
-                    </w:rPr>
-                  </w:pPr>
-                  <w:r>
-                    <w:rPr>
-                      <w:rFonts w:ascii="Arial Narrow" w:eastAsia="Arial" w:hAnsi="Arial Narrow" w:cs="Arial"/>
-                      <w:sz w:val="18"/>
-                      <w:szCs w:val="18"/>
-                    </w:rPr>
-                    <w:t>Created Numerous directives to maintain separation of concerns and encapsulate functionality</w:t>
-                  </w:r>
-                </w:p>
-                <w:p>
-                  <w:pPr>
-                    <w:pStyle w:val="ListParagraph"/>
-                    <w:numPr>
-                      <w:ilvl w:val="0"/>
-                      <w:numId w:val="30"/>
-                    </w:numPr>
-                    <w:spacing w:line="100" w:lineRule="atLeast"/>
-                    <w:rPr>
-                      <w:rFonts w:ascii="Arial Narrow" w:eastAsia="Arial" w:hAnsi="Arial Narrow" w:cs="Arial"/>
-                      <w:sz w:val="18"/>
-                      <w:szCs w:val="18"/>
-                    </w:rPr>
-                  </w:pPr>
-                  <w:r>
-                    <w:rPr>
-                      <w:rFonts w:ascii="Arial Narrow" w:eastAsia="Arial" w:hAnsi="Arial Narrow" w:cs="Arial"/>
-                      <w:sz w:val="18"/>
-                      <w:szCs w:val="18"/>
-                    </w:rPr>
-                    <w:t>Refactored work from a previously developed application to conform to established Angular and .Net patterns</w:t>
-                  </w:r>
-                </w:p>
-                <w:p>
-                  <w:pPr>
-                    <w:pStyle w:val="ListParagraph"/>
-                    <w:numPr>
-                      <w:ilvl w:val="0"/>
-                      <w:numId w:val="30"/>
-                    </w:numPr>
-                    <w:spacing w:line="100" w:lineRule="atLeast"/>
-                    <w:rPr>
-                      <w:rFonts w:ascii="Arial Narrow" w:eastAsia="Arial" w:hAnsi="Arial Narrow" w:cs="Arial"/>
-                      <w:sz w:val="18"/>
-                      <w:szCs w:val="18"/>
-                    </w:rPr>
-                  </w:pPr>
-                  <w:r>
-                    <w:rPr>
-                      <w:rFonts w:ascii="Arial Narrow" w:eastAsia="Arial" w:hAnsi="Arial Narrow" w:cs="Arial"/>
-                      <w:sz w:val="18"/>
-                      <w:szCs w:val="18"/>
-                    </w:rPr>
-                    <w:t>Produced detailed design documents based on client requirements</w:t>
-                  </w:r>
-                </w:p>
-                <w:p>
-                  <w:pPr>
-                    <w:pStyle w:val="ListParagraph"/>
-                    <w:numPr>
-                      <w:ilvl w:val="0"/>
-                      <w:numId w:val="30"/>
-                    </w:numPr>
-                    <w:spacing w:line="100" w:lineRule="atLeast"/>
-                    <w:rPr>
-                      <w:rFonts w:ascii="Arial Narrow" w:eastAsia="Arial" w:hAnsi="Arial Narrow" w:cs="Arial"/>
-                      <w:sz w:val="18"/>
-                      <w:szCs w:val="18"/>
-                    </w:rPr>
-                  </w:pPr>
-                  <w:r>
-                    <w:rPr>
-                      <w:rFonts w:ascii="Arial Narrow" w:eastAsia="Arial" w:hAnsi="Arial Narrow" w:cs="Arial"/>
-                      <w:sz w:val="18"/>
-                      <w:szCs w:val="18"/>
-                    </w:rPr>
-                    <w:t>A</w:t>
+                    <w:shd w:val="clear" w:color="auto" w:fill="FFFFFF"/>
+                    <w:rPr>
+                      <w:rFonts w:ascii="Arial Narrow" w:hAnsi="Arial Narrow" w:cs="Arial"/>
+                      <w:color w:val="000000" w:themeColor="text1"/>
+                      <w:sz w:val="18"/>
+                      <w:szCs w:val="18"/>
+                    </w:rPr>
+                  </w:pPr>
+                  <w:r>
+                    <w:rPr>
+                      <w:rFonts w:ascii="Arial Narrow" w:eastAsiaTheme="minorEastAsia" w:hAnsi="Arial Narrow" w:cs="Helvetica"/>
+                      <w:sz w:val="18"/>
+                      <w:szCs w:val="18"/>
+                    </w:rPr>
+                    <w:t>Hide Locked Content, allowing users to elect to hide from being displayed when they don’t have access to watch it.</w:t>
                   </w:r>
                   <w:bookmarkStart w:id="0" w:name="_GoBack"/>
                   <w:bookmarkEnd w:id="0"/>
-                  <w:r>
-                    <w:rPr>
-                      <w:rFonts w:ascii="Arial Narrow" w:eastAsia="Arial" w:hAnsi="Arial Narrow" w:cs="Arial"/>
-                      <w:sz w:val="18"/>
-                      <w:szCs w:val="18"/>
-                    </w:rPr>
-                    <w:t>uthored blog posts for Aspenware on the Internet of Things (IoT)</w:t>
-                  </w:r>
-                </w:p>
-                <w:p>
-                  <w:pPr>
-                    <w:pStyle w:val="ListParagraph"/>
-                    <w:numPr>
-                      <w:ilvl w:val="0"/>
-                      <w:numId w:val="30"/>
-                    </w:numPr>
+                </w:p>
+                <w:p>
+                  <w:pPr>
                     <w:spacing w:line="100" w:lineRule="atLeast"/>
-                    <w:rPr>
-                      <w:rFonts w:ascii="Arial Narrow" w:eastAsia="Arial" w:hAnsi="Arial Narrow" w:cs="Arial"/>
-                      <w:sz w:val="18"/>
-                      <w:szCs w:val="18"/>
-                    </w:rPr>
-                  </w:pPr>
-                  <w:r>
-                    <w:rPr>
-                      <w:rFonts w:ascii="Arial Narrow" w:eastAsia="Arial" w:hAnsi="Arial Narrow" w:cs="Arial"/>
-                      <w:sz w:val="18"/>
-                      <w:szCs w:val="18"/>
-                    </w:rPr>
-                    <w:t>Built a drink mixing robot based on Arduino, NodeJs, and the Johhny Five Robotics library for an Aspenware IoT event</w:t>
-                  </w:r>
-                </w:p>
-                <w:p>
-                  <w:pPr>
-                    <w:pStyle w:val="ListParagraph"/>
-                    <w:numPr>
-                      <w:ilvl w:val="0"/>
-                      <w:numId w:val="30"/>
-                    </w:numPr>
+                    <w:ind w:left="360"/>
+                    <w:rPr>
+                      <w:rFonts w:ascii="Arial Narrow" w:eastAsia="Arial" w:hAnsi="Arial Narrow" w:cs="Arial"/>
+                      <w:sz w:val="18"/>
+                      <w:szCs w:val="18"/>
+                    </w:rPr>
+                  </w:pPr>
+                </w:p>
+                <w:p>
+                  <w:pPr>
                     <w:spacing w:line="100" w:lineRule="atLeast"/>
-                    <w:rPr>
-                      <w:rFonts w:ascii="Arial Narrow" w:eastAsia="Arial" w:hAnsi="Arial Narrow" w:cs="Arial"/>
-                      <w:sz w:val="18"/>
-                      <w:szCs w:val="18"/>
-                    </w:rPr>
-                  </w:pPr>
-                  <w:r>
-                    <w:rPr>
-                      <w:rFonts w:ascii="Arial Narrow" w:eastAsia="Arial" w:hAnsi="Arial Narrow" w:cs="Arial"/>
-                      <w:sz w:val="18"/>
-                      <w:szCs w:val="18"/>
-                    </w:rPr>
-                    <w:t>Became a Sitecore certified developer</w:t>
-                  </w:r>
-                  <w:r>
-                    <w:rPr>
-                      <w:rFonts w:ascii="Arial" w:eastAsia="Arial" w:hAnsi="Arial" w:cs="Arial"/>
+                    <w:ind w:left="360"/>
+                    <w:rPr>
+                      <w:rFonts w:ascii="Arial Narrow" w:hAnsi="Arial Narrow" w:cs="Arial"/>
+                      <w:sz w:val="18"/>
+                      <w:szCs w:val="18"/>
+                    </w:rPr>
+                  </w:pPr>
+                  <w:r>
+                    <w:rPr>
+                      <w:rFonts w:ascii="Arial Narrow" w:hAnsi="Arial Narrow" w:cs="Arial"/>
+                      <w:sz w:val="18"/>
+                      <w:szCs w:val="18"/>
+                    </w:rPr>
+                    <w:t xml:space="preserve">Tech Stack: </w:t>
+                  </w:r>
+                </w:p>
+                <w:p>
+                  <w:pPr>
+                    <w:spacing w:line="100" w:lineRule="atLeast"/>
+                    <w:ind w:left="360"/>
+                    <w:rPr>
+                      <w:rFonts w:ascii="Arial Narrow" w:eastAsia="Arial" w:hAnsi="Arial Narrow" w:cs="Arial"/>
+                      <w:sz w:val="18"/>
+                      <w:szCs w:val="18"/>
+                    </w:rPr>
+                  </w:pPr>
+                  <w:r>
+                    <w:rPr>
+                      <w:rFonts w:ascii="Arial Narrow" w:hAnsi="Arial Narrow" w:cs="Arial"/>
+                      <w:sz w:val="18"/>
+                      <w:szCs w:val="18"/>
+                    </w:rPr>
+                    <w:t xml:space="preserve">JavaScript, </w:t>
+                  </w:r>
+                  <w:r>
+                    <w:rPr>
+                      <w:rFonts w:ascii="Arial Narrow" w:hAnsi="Arial Narrow" w:cs="Arial"/>
+                      <w:sz w:val="18"/>
+                      <w:szCs w:val="18"/>
+                    </w:rPr>
+                    <w:t xml:space="preserve">Angular, SASS, </w:t>
+                  </w:r>
+                  <w:r>
+                    <w:rPr>
+                      <w:rFonts w:ascii="Arial Narrow" w:hAnsi="Arial Narrow" w:cs="Arial"/>
+                      <w:sz w:val="18"/>
+                      <w:szCs w:val="18"/>
+                    </w:rPr>
+                    <w:t xml:space="preserve">HTML5, .Net, </w:t>
+                  </w:r>
+                  <w:r>
+                    <w:rPr>
+                      <w:rFonts w:ascii="Arial Narrow" w:hAnsi="Arial Narrow" w:cs="Arial"/>
+                      <w:sz w:val="18"/>
+                      <w:szCs w:val="18"/>
+                    </w:rPr>
+                    <w:t>SCRUM</w:t>
+                  </w:r>
+                  <w:r>
+                    <w:rPr>
+                      <w:rFonts w:ascii="Arial Narrow" w:hAnsi="Arial Narrow" w:cs="Arial"/>
+                      <w:sz w:val="18"/>
+                      <w:szCs w:val="18"/>
+                    </w:rPr>
+                    <w:t xml:space="preserve">, </w:t>
+                  </w:r>
+                  <w:r>
+                    <w:rPr>
+                      <w:rFonts w:ascii="Arial Narrow" w:hAnsi="Arial Narrow" w:cs="Arial"/>
+                      <w:sz w:val="18"/>
+                      <w:szCs w:val="18"/>
+                    </w:rPr>
+                    <w:t xml:space="preserve">Git, </w:t>
+                  </w:r>
+                  <w:r>
+                    <w:rPr>
+                      <w:rFonts w:ascii="Arial Narrow" w:hAnsi="Arial Narrow" w:cs="Arial"/>
+                      <w:sz w:val="18"/>
+                      <w:szCs w:val="18"/>
+                    </w:rPr>
+                    <w:t>Bit</w:t>
+                  </w:r>
+                  <w:r>
+                    <w:rPr>
+                      <w:rFonts w:ascii="Arial Narrow" w:hAnsi="Arial Narrow" w:cs="Arial"/>
                       <w:sz w:val="18"/>
                       <w:szCs w:val="18"/>
                     </w:rPr>
                     <w:t xml:space="preserve"> </w:t>
+                  </w:r>
+                  <w:r>
+                    <w:rPr>
+                      <w:rFonts w:ascii="Arial Narrow" w:hAnsi="Arial Narrow" w:cs="Arial"/>
+                      <w:sz w:val="18"/>
+                      <w:szCs w:val="18"/>
+                    </w:rPr>
+                    <w:t>Bucket, Jira, WebStorm</w:t>
+                  </w:r>
+                  <w:r>
+                    <w:rPr>
+                      <w:rFonts w:ascii="Arial Narrow" w:hAnsi="Arial Narrow" w:cs="Arial"/>
+                      <w:sz w:val="18"/>
+                      <w:szCs w:val="18"/>
+                    </w:rPr>
+                    <w:t>, Visual Studio</w:t>
                   </w:r>
                 </w:p>
               </w:tc>
@@ -1589,7 +798,7 @@
                       <w:szCs w:val="18"/>
                       <w:shd w:val="clear" w:color="auto" w:fill="E6E6FF"/>
                     </w:rPr>
-                    <w:t>Aspenware / Inspirato</w:t>
+                    <w:t xml:space="preserve">Aspenware </w:t>
                   </w:r>
                 </w:p>
                 <w:p>
@@ -1614,7 +823,7 @@
                       <w:szCs w:val="16"/>
                       <w:shd w:val="clear" w:color="auto" w:fill="E6E6FF"/>
                     </w:rPr>
-                    <w:t>Sr. Mobile Web Developer  10/2014-1/2015 (3 Month Contract)</w:t>
+                    <w:t>Sr. Consultant  2/2015-6/2016</w:t>
                   </w:r>
                 </w:p>
               </w:tc>
@@ -1682,6 +891,1924 @@
                       <w:sz w:val="18"/>
                       <w:szCs w:val="18"/>
                     </w:rPr>
+                    <w:t xml:space="preserve">While at Aspenware my </w:t>
+                  </w:r>
+                  <w:r>
+                    <w:rPr>
+                      <w:rFonts w:ascii="Arial Narrow" w:eastAsia="Arial" w:hAnsi="Arial Narrow" w:cs="Arial"/>
+                      <w:sz w:val="18"/>
+                      <w:szCs w:val="18"/>
+                    </w:rPr>
+                    <w:t xml:space="preserve">work </w:t>
+                  </w:r>
+                  <w:r>
+                    <w:rPr>
+                      <w:rFonts w:ascii="Arial Narrow" w:eastAsia="Arial" w:hAnsi="Arial Narrow" w:cs="Arial"/>
+                      <w:sz w:val="18"/>
+                      <w:szCs w:val="18"/>
+                    </w:rPr>
+                    <w:t>primary revolved around design and develop</w:t>
+                  </w:r>
+                  <w:r>
+                    <w:rPr>
+                      <w:rFonts w:ascii="Arial Narrow" w:eastAsia="Arial" w:hAnsi="Arial Narrow" w:cs="Arial"/>
+                      <w:sz w:val="18"/>
+                      <w:szCs w:val="18"/>
+                    </w:rPr>
+                    <w:t>ment of a web-based portal for the US Olympic Committee (USOC)</w:t>
+                  </w:r>
+                  <w:r>
+                    <w:rPr>
+                      <w:rFonts w:ascii="Arial Narrow" w:eastAsia="Arial" w:hAnsi="Arial Narrow" w:cs="Arial"/>
+                      <w:sz w:val="18"/>
+                      <w:szCs w:val="18"/>
+                    </w:rPr>
+                    <w:t xml:space="preserve"> located in Colorado Springs.  </w:t>
+                  </w:r>
+                </w:p>
+                <w:p>
+                  <w:pPr>
+                    <w:spacing w:line="100" w:lineRule="atLeast"/>
+                    <w:rPr>
+                      <w:rFonts w:ascii="Arial Narrow" w:eastAsia="Arial" w:hAnsi="Arial Narrow" w:cs="Arial"/>
+                      <w:sz w:val="18"/>
+                      <w:szCs w:val="18"/>
+                    </w:rPr>
+                  </w:pPr>
+                </w:p>
+                <w:p>
+                  <w:pPr>
+                    <w:spacing w:line="100" w:lineRule="atLeast"/>
+                    <w:rPr>
+                      <w:rFonts w:ascii="Arial Narrow" w:eastAsia="Arial" w:hAnsi="Arial Narrow" w:cs="Arial"/>
+                      <w:b/>
+                      <w:sz w:val="18"/>
+                      <w:szCs w:val="18"/>
+                    </w:rPr>
+                  </w:pPr>
+                  <w:r>
+                    <w:rPr>
+                      <w:rFonts w:ascii="Arial Narrow" w:eastAsia="Arial" w:hAnsi="Arial Narrow" w:cs="Arial"/>
+                      <w:b/>
+                      <w:sz w:val="18"/>
+                      <w:szCs w:val="18"/>
+                    </w:rPr>
+                    <w:t xml:space="preserve">Project: </w:t>
+                  </w:r>
+                  <w:r>
+                    <w:rPr>
+                      <w:rFonts w:ascii="Arial Narrow" w:eastAsia="Arial" w:hAnsi="Arial Narrow" w:cs="Arial"/>
+                      <w:b/>
+                      <w:sz w:val="18"/>
+                      <w:szCs w:val="18"/>
+                    </w:rPr>
+                    <w:t xml:space="preserve">Find A Club – Client: </w:t>
+                  </w:r>
+                  <w:r>
+                    <w:rPr>
+                      <w:rFonts w:ascii="Arial Narrow" w:eastAsia="Arial" w:hAnsi="Arial Narrow" w:cs="Arial"/>
+                      <w:b/>
+                      <w:sz w:val="18"/>
+                      <w:szCs w:val="18"/>
+                    </w:rPr>
+                    <w:t>US Olympic Committee</w:t>
+                  </w:r>
+                  <w:r>
+                    <w:rPr>
+                      <w:rFonts w:ascii="Arial Narrow" w:eastAsia="Arial" w:hAnsi="Arial Narrow" w:cs="Arial"/>
+                      <w:b/>
+                      <w:sz w:val="18"/>
+                      <w:szCs w:val="18"/>
+                    </w:rPr>
+                    <w:t xml:space="preserve"> (USOC)</w:t>
+                  </w:r>
+                </w:p>
+                <w:p>
+                  <w:pPr>
+                    <w:pStyle w:val="ListParagraph"/>
+                    <w:numPr>
+                      <w:ilvl w:val="0"/>
+                      <w:numId w:val="18"/>
+                    </w:numPr>
+                    <w:spacing w:line="100" w:lineRule="atLeast"/>
+                    <w:rPr>
+                      <w:rFonts w:ascii="Arial Narrow" w:eastAsia="Arial" w:hAnsi="Arial Narrow" w:cs="Arial"/>
+                      <w:sz w:val="18"/>
+                      <w:szCs w:val="18"/>
+                    </w:rPr>
+                  </w:pPr>
+                  <w:r>
+                    <w:rPr>
+                      <w:rFonts w:ascii="Arial Narrow" w:eastAsia="Arial" w:hAnsi="Arial Narrow" w:cs="Arial"/>
+                      <w:sz w:val="18"/>
+                      <w:szCs w:val="18"/>
+                    </w:rPr>
+                    <w:t xml:space="preserve">Developed Sitecore based system allowing National Governing Bodies (NGB’s) to include the Find A Club module into their sports content.  </w:t>
+                  </w:r>
+                </w:p>
+                <w:p>
+                  <w:pPr>
+                    <w:pStyle w:val="ListParagraph"/>
+                    <w:numPr>
+                      <w:ilvl w:val="0"/>
+                      <w:numId w:val="18"/>
+                    </w:numPr>
+                    <w:spacing w:line="100" w:lineRule="atLeast"/>
+                    <w:rPr>
+                      <w:rFonts w:ascii="Arial Narrow" w:eastAsia="Arial" w:hAnsi="Arial Narrow" w:cs="Arial"/>
+                      <w:sz w:val="18"/>
+                      <w:szCs w:val="18"/>
+                    </w:rPr>
+                  </w:pPr>
+                  <w:r>
+                    <w:rPr>
+                      <w:rFonts w:ascii="Arial Narrow" w:eastAsia="Arial" w:hAnsi="Arial Narrow" w:cs="Arial"/>
+                      <w:sz w:val="18"/>
+                      <w:szCs w:val="18"/>
+                    </w:rPr>
+                    <w:t>Essentially, Find A Club helps individuals find a clubs for their chosen sport anywhere in the country.</w:t>
+                  </w:r>
+                </w:p>
+                <w:p>
+                  <w:pPr>
+                    <w:pStyle w:val="ListParagraph"/>
+                    <w:numPr>
+                      <w:ilvl w:val="0"/>
+                      <w:numId w:val="18"/>
+                    </w:numPr>
+                    <w:spacing w:line="100" w:lineRule="atLeast"/>
+                    <w:rPr>
+                      <w:rFonts w:ascii="Arial Narrow" w:eastAsia="Arial" w:hAnsi="Arial Narrow" w:cs="Arial"/>
+                      <w:sz w:val="18"/>
+                      <w:szCs w:val="18"/>
+                    </w:rPr>
+                  </w:pPr>
+                  <w:r>
+                    <w:rPr>
+                      <w:rFonts w:ascii="Arial Narrow" w:eastAsia="Arial" w:hAnsi="Arial Narrow" w:cs="Arial"/>
+                      <w:sz w:val="18"/>
+                      <w:szCs w:val="18"/>
+                    </w:rPr>
+                    <w:t>System is templated allowing for continuity across NGB’s</w:t>
+                  </w:r>
+                </w:p>
+                <w:p>
+                  <w:pPr>
+                    <w:pStyle w:val="ListParagraph"/>
+                    <w:numPr>
+                      <w:ilvl w:val="0"/>
+                      <w:numId w:val="18"/>
+                    </w:numPr>
+                    <w:spacing w:line="100" w:lineRule="atLeast"/>
+                    <w:rPr>
+                      <w:rFonts w:ascii="Arial Narrow" w:eastAsia="Arial" w:hAnsi="Arial Narrow" w:cs="Arial"/>
+                      <w:sz w:val="18"/>
+                      <w:szCs w:val="18"/>
+                    </w:rPr>
+                  </w:pPr>
+                  <w:r>
+                    <w:rPr>
+                      <w:rFonts w:ascii="Arial Narrow" w:eastAsia="Arial" w:hAnsi="Arial Narrow" w:cs="Arial"/>
+                      <w:sz w:val="18"/>
+                      <w:szCs w:val="18"/>
+                    </w:rPr>
+                    <w:t>Developed search, that included interactive map of the United States</w:t>
+                  </w:r>
+                </w:p>
+                <w:p>
+                  <w:pPr>
+                    <w:spacing w:after="0" w:line="100" w:lineRule="atLeast"/>
+                    <w:ind w:left="360"/>
+                    <w:rPr>
+                      <w:rFonts w:ascii="Arial Narrow" w:eastAsia="Arial" w:hAnsi="Arial Narrow" w:cs="Arial"/>
+                      <w:sz w:val="18"/>
+                      <w:szCs w:val="18"/>
+                    </w:rPr>
+                  </w:pPr>
+                  <w:r>
+                    <w:rPr>
+                      <w:rFonts w:ascii="Arial Narrow" w:eastAsia="Arial" w:hAnsi="Arial Narrow" w:cs="Arial"/>
+                      <w:sz w:val="18"/>
+                      <w:szCs w:val="18"/>
+                    </w:rPr>
+                    <w:t xml:space="preserve">Tech Stack: </w:t>
+                  </w:r>
+                </w:p>
+                <w:p>
+                  <w:pPr>
+                    <w:spacing w:after="0" w:line="100" w:lineRule="atLeast"/>
+                    <w:ind w:left="360"/>
+                    <w:rPr>
+                      <w:rFonts w:ascii="Arial Narrow" w:eastAsia="Arial" w:hAnsi="Arial Narrow" w:cs="Arial"/>
+                      <w:sz w:val="18"/>
+                      <w:szCs w:val="18"/>
+                    </w:rPr>
+                  </w:pPr>
+                  <w:r>
+                    <w:rPr>
+                      <w:rFonts w:ascii="Arial Narrow" w:eastAsia="Arial" w:hAnsi="Arial Narrow" w:cs="Arial"/>
+                      <w:sz w:val="18"/>
+                      <w:szCs w:val="18"/>
+                    </w:rPr>
+                    <w:t xml:space="preserve">Sitecore, </w:t>
+                  </w:r>
+                  <w:r>
+                    <w:rPr>
+                      <w:rFonts w:ascii="Arial Narrow" w:eastAsia="Arial" w:hAnsi="Arial Narrow" w:cs="Arial"/>
+                      <w:sz w:val="18"/>
+                      <w:szCs w:val="18"/>
+                    </w:rPr>
+                    <w:t xml:space="preserve"> Bootstrap 3, HTML5, .Net 4.5,</w:t>
+                  </w:r>
+                  <w:r>
+                    <w:rPr>
+                      <w:rFonts w:ascii="Arial Narrow" w:eastAsia="Arial" w:hAnsi="Arial Narrow" w:cs="Arial"/>
+                      <w:sz w:val="18"/>
+                      <w:szCs w:val="18"/>
+                    </w:rPr>
+                    <w:t xml:space="preserve"> Visual Studio 2013</w:t>
+                  </w:r>
+                  <w:r>
+                    <w:rPr>
+                      <w:rFonts w:ascii="Arial Narrow" w:eastAsia="Arial" w:hAnsi="Arial Narrow" w:cs="Arial"/>
+                      <w:sz w:val="18"/>
+                      <w:szCs w:val="18"/>
+                    </w:rPr>
+                    <w:t>, Team Foundation Server (TFS)</w:t>
+                  </w:r>
+                </w:p>
+                <w:p>
+                  <w:pPr>
+                    <w:spacing w:line="100" w:lineRule="atLeast"/>
+                    <w:rPr>
+                      <w:rFonts w:ascii="Arial Narrow" w:eastAsia="Arial" w:hAnsi="Arial Narrow" w:cs="Arial"/>
+                      <w:sz w:val="18"/>
+                      <w:szCs w:val="18"/>
+                    </w:rPr>
+                  </w:pPr>
+                </w:p>
+                <w:p>
+                  <w:pPr>
+                    <w:spacing w:line="100" w:lineRule="atLeast"/>
+                    <w:rPr>
+                      <w:rFonts w:ascii="Arial Narrow" w:eastAsia="Arial" w:hAnsi="Arial Narrow" w:cs="Arial"/>
+                      <w:b/>
+                      <w:sz w:val="18"/>
+                      <w:szCs w:val="18"/>
+                    </w:rPr>
+                  </w:pPr>
+                  <w:r>
+                    <w:rPr>
+                      <w:rFonts w:ascii="Arial Narrow" w:eastAsia="Arial" w:hAnsi="Arial Narrow" w:cs="Arial"/>
+                      <w:b/>
+                      <w:sz w:val="18"/>
+                      <w:szCs w:val="18"/>
+                    </w:rPr>
+                    <w:t xml:space="preserve">Project: </w:t>
+                  </w:r>
+                  <w:r>
+                    <w:rPr>
+                      <w:rFonts w:ascii="Arial Narrow" w:eastAsia="Arial" w:hAnsi="Arial Narrow" w:cs="Arial"/>
+                      <w:b/>
+                      <w:sz w:val="18"/>
+                      <w:szCs w:val="18"/>
+                    </w:rPr>
+                    <w:t>UCreate – Client: Arrow Electronics</w:t>
+                  </w:r>
+                </w:p>
+                <w:p>
+                  <w:pPr>
+                    <w:pStyle w:val="ListParagraph"/>
+                    <w:numPr>
+                      <w:ilvl w:val="0"/>
+                      <w:numId w:val="18"/>
+                    </w:numPr>
+                    <w:spacing w:line="100" w:lineRule="atLeast"/>
+                    <w:rPr>
+                      <w:rFonts w:ascii="Arial Narrow" w:eastAsia="Arial" w:hAnsi="Arial Narrow" w:cs="Arial"/>
+                      <w:sz w:val="18"/>
+                      <w:szCs w:val="18"/>
+                    </w:rPr>
+                  </w:pPr>
+                  <w:r>
+                    <w:rPr>
+                      <w:rFonts w:ascii="Arial Narrow" w:eastAsia="Arial" w:hAnsi="Arial Narrow" w:cs="Arial"/>
+                      <w:sz w:val="18"/>
+                      <w:szCs w:val="18"/>
+                    </w:rPr>
+                    <w:t>Developed Angular based front-end for system allowing “makers” to submit and share projects</w:t>
+                  </w:r>
+                </w:p>
+                <w:p>
+                  <w:pPr>
+                    <w:pStyle w:val="ListParagraph"/>
+                    <w:numPr>
+                      <w:ilvl w:val="0"/>
+                      <w:numId w:val="18"/>
+                    </w:numPr>
+                    <w:spacing w:line="100" w:lineRule="atLeast"/>
+                    <w:rPr>
+                      <w:rFonts w:ascii="Arial Narrow" w:eastAsia="Arial" w:hAnsi="Arial Narrow" w:cs="Arial"/>
+                      <w:sz w:val="18"/>
+                      <w:szCs w:val="18"/>
+                    </w:rPr>
+                  </w:pPr>
+                  <w:r>
+                    <w:rPr>
+                      <w:rFonts w:ascii="Arial Narrow" w:eastAsia="Arial" w:hAnsi="Arial Narrow" w:cs="Arial"/>
+                      <w:sz w:val="18"/>
+                      <w:szCs w:val="18"/>
+                    </w:rPr>
+                    <w:t xml:space="preserve">Individual projects include maker info Maker info such as name, handle, and avatars.  </w:t>
+                  </w:r>
+                </w:p>
+                <w:p>
+                  <w:pPr>
+                    <w:pStyle w:val="ListParagraph"/>
+                    <w:numPr>
+                      <w:ilvl w:val="0"/>
+                      <w:numId w:val="18"/>
+                    </w:numPr>
+                    <w:spacing w:line="100" w:lineRule="atLeast"/>
+                    <w:rPr>
+                      <w:rFonts w:ascii="Arial Narrow" w:eastAsia="Arial" w:hAnsi="Arial Narrow" w:cs="Arial"/>
+                      <w:sz w:val="18"/>
+                      <w:szCs w:val="18"/>
+                    </w:rPr>
+                  </w:pPr>
+                  <w:r>
+                    <w:rPr>
+                      <w:rFonts w:ascii="Arial Narrow" w:eastAsia="Arial" w:hAnsi="Arial Narrow" w:cs="Arial"/>
+                      <w:sz w:val="18"/>
+                      <w:szCs w:val="18"/>
+                    </w:rPr>
+                    <w:t xml:space="preserve">Projects include a dynamic materials list and a </w:t>
+                  </w:r>
+                </w:p>
+                <w:p>
+                  <w:pPr>
+                    <w:pStyle w:val="ListParagraph"/>
+                    <w:numPr>
+                      <w:ilvl w:val="0"/>
+                      <w:numId w:val="18"/>
+                    </w:numPr>
+                    <w:spacing w:line="100" w:lineRule="atLeast"/>
+                    <w:rPr>
+                      <w:rFonts w:ascii="Arial Narrow" w:eastAsia="Arial" w:hAnsi="Arial Narrow" w:cs="Arial"/>
+                      <w:sz w:val="18"/>
+                      <w:szCs w:val="18"/>
+                    </w:rPr>
+                  </w:pPr>
+                  <w:r>
+                    <w:rPr>
+                      <w:rFonts w:ascii="Arial Narrow" w:eastAsia="Arial" w:hAnsi="Arial Narrow" w:cs="Arial"/>
+                      <w:sz w:val="18"/>
+                      <w:szCs w:val="18"/>
+                    </w:rPr>
+                    <w:t>Architected and Developed feature allowing users to create and edit hierarchal list of steps.  These steps included uploaded images, a rich text editor, and the ability to re-order using drag and drop.</w:t>
+                  </w:r>
+                </w:p>
+                <w:p>
+                  <w:pPr>
+                    <w:pStyle w:val="ListParagraph"/>
+                    <w:numPr>
+                      <w:ilvl w:val="0"/>
+                      <w:numId w:val="18"/>
+                    </w:numPr>
+                    <w:spacing w:line="100" w:lineRule="atLeast"/>
+                    <w:rPr>
+                      <w:rFonts w:ascii="Arial Narrow" w:eastAsia="Arial" w:hAnsi="Arial Narrow" w:cs="Arial"/>
+                      <w:sz w:val="18"/>
+                      <w:szCs w:val="18"/>
+                    </w:rPr>
+                  </w:pPr>
+                  <w:r>
+                    <w:rPr>
+                      <w:rFonts w:ascii="Arial Narrow" w:eastAsia="Arial" w:hAnsi="Arial Narrow" w:cs="Arial"/>
+                      <w:sz w:val="18"/>
+                      <w:szCs w:val="18"/>
+                    </w:rPr>
+                    <w:t xml:space="preserve">Wrote custom SASS that was converted to CSS3 </w:t>
+                  </w:r>
+                </w:p>
+                <w:p>
+                  <w:pPr>
+                    <w:spacing w:after="0" w:line="100" w:lineRule="atLeast"/>
+                    <w:ind w:left="360"/>
+                    <w:rPr>
+                      <w:rFonts w:ascii="Arial Narrow" w:eastAsia="Arial" w:hAnsi="Arial Narrow" w:cs="Arial"/>
+                      <w:sz w:val="18"/>
+                      <w:szCs w:val="18"/>
+                    </w:rPr>
+                  </w:pPr>
+                  <w:r>
+                    <w:rPr>
+                      <w:rFonts w:ascii="Arial Narrow" w:eastAsia="Arial" w:hAnsi="Arial Narrow" w:cs="Arial"/>
+                      <w:sz w:val="18"/>
+                      <w:szCs w:val="18"/>
+                    </w:rPr>
+                    <w:t xml:space="preserve">Tech Stack: </w:t>
+                  </w:r>
+                </w:p>
+                <w:p>
+                  <w:pPr>
+                    <w:spacing w:after="0" w:line="100" w:lineRule="atLeast"/>
+                    <w:ind w:left="360"/>
+                    <w:rPr>
+                      <w:rFonts w:ascii="Arial Narrow" w:eastAsia="Arial" w:hAnsi="Arial Narrow" w:cs="Arial"/>
+                      <w:sz w:val="18"/>
+                      <w:szCs w:val="18"/>
+                    </w:rPr>
+                  </w:pPr>
+                  <w:r>
+                    <w:rPr>
+                      <w:rFonts w:ascii="Arial Narrow" w:hAnsi="Arial Narrow" w:cs="Arial"/>
+                      <w:sz w:val="18"/>
+                      <w:szCs w:val="18"/>
+                    </w:rPr>
+                    <w:t xml:space="preserve">JavaScript, </w:t>
+                  </w:r>
+                  <w:r>
+                    <w:rPr>
+                      <w:rFonts w:ascii="Arial Narrow" w:eastAsia="Arial" w:hAnsi="Arial Narrow" w:cs="Arial"/>
+                      <w:sz w:val="18"/>
+                      <w:szCs w:val="18"/>
+                    </w:rPr>
+                    <w:t>Angular</w:t>
+                  </w:r>
+                  <w:r>
+                    <w:rPr>
+                      <w:rFonts w:ascii="Arial Narrow" w:eastAsia="Arial" w:hAnsi="Arial Narrow" w:cs="Arial"/>
+                      <w:sz w:val="18"/>
+                      <w:szCs w:val="18"/>
+                    </w:rPr>
+                    <w:t xml:space="preserve">, </w:t>
+                  </w:r>
+                  <w:r>
+                    <w:rPr>
+                      <w:rFonts w:ascii="Arial Narrow" w:eastAsia="Arial" w:hAnsi="Arial Narrow" w:cs="Arial"/>
+                      <w:sz w:val="18"/>
+                      <w:szCs w:val="18"/>
+                    </w:rPr>
+                    <w:t>Foundation, HTML5</w:t>
+                  </w:r>
+                  <w:r>
+                    <w:rPr>
+                      <w:rFonts w:ascii="Arial Narrow" w:eastAsia="Arial" w:hAnsi="Arial Narrow" w:cs="Arial"/>
+                      <w:sz w:val="18"/>
+                      <w:szCs w:val="18"/>
+                    </w:rPr>
+                    <w:t xml:space="preserve">, </w:t>
+                  </w:r>
+                  <w:r>
+                    <w:rPr>
+                      <w:rFonts w:ascii="Arial Narrow" w:eastAsia="Arial" w:hAnsi="Arial Narrow" w:cs="Arial"/>
+                      <w:sz w:val="18"/>
+                      <w:szCs w:val="18"/>
+                    </w:rPr>
+                    <w:t xml:space="preserve">SASS, </w:t>
+                  </w:r>
+                  <w:r>
+                    <w:rPr>
+                      <w:rFonts w:ascii="Arial Narrow" w:eastAsia="Arial" w:hAnsi="Arial Narrow" w:cs="Arial"/>
+                      <w:sz w:val="18"/>
+                      <w:szCs w:val="18"/>
+                    </w:rPr>
+                    <w:t>WebStorm</w:t>
+                  </w:r>
+                  <w:r>
+                    <w:rPr>
+                      <w:rFonts w:ascii="Arial Narrow" w:eastAsia="Arial" w:hAnsi="Arial Narrow" w:cs="Arial"/>
+                      <w:sz w:val="18"/>
+                      <w:szCs w:val="18"/>
+                    </w:rPr>
+                    <w:t>, Bitbucket, Jira, Gulp</w:t>
+                  </w:r>
+                </w:p>
+                <w:p>
+                  <w:pPr>
+                    <w:spacing w:line="100" w:lineRule="atLeast"/>
+                    <w:rPr>
+                      <w:rFonts w:ascii="Arial Narrow" w:eastAsia="Arial" w:hAnsi="Arial Narrow" w:cs="Arial"/>
+                      <w:sz w:val="18"/>
+                      <w:szCs w:val="18"/>
+                    </w:rPr>
+                  </w:pPr>
+                </w:p>
+                <w:p>
+                  <w:pPr>
+                    <w:spacing w:line="100" w:lineRule="atLeast"/>
+                    <w:rPr>
+                      <w:rFonts w:ascii="Arial Narrow" w:eastAsia="Arial" w:hAnsi="Arial Narrow" w:cs="Arial"/>
+                      <w:b/>
+                      <w:sz w:val="18"/>
+                      <w:szCs w:val="18"/>
+                    </w:rPr>
+                  </w:pPr>
+                  <w:r>
+                    <w:rPr>
+                      <w:rFonts w:ascii="Arial Narrow" w:eastAsia="Arial" w:hAnsi="Arial Narrow" w:cs="Arial"/>
+                      <w:b/>
+                      <w:sz w:val="18"/>
+                      <w:szCs w:val="18"/>
+                    </w:rPr>
+                    <w:t xml:space="preserve">Project: </w:t>
+                  </w:r>
+                  <w:r>
+                    <w:rPr>
+                      <w:rFonts w:ascii="Arial Narrow" w:eastAsia="Arial" w:hAnsi="Arial Narrow" w:cs="Arial"/>
+                      <w:b/>
+                      <w:sz w:val="18"/>
+                      <w:szCs w:val="18"/>
+                    </w:rPr>
+                    <w:t xml:space="preserve">Games Registration/Profile - Client: </w:t>
+                  </w:r>
+                  <w:r>
+                    <w:rPr>
+                      <w:rFonts w:ascii="Arial Narrow" w:eastAsia="Arial" w:hAnsi="Arial Narrow" w:cs="Arial"/>
+                      <w:b/>
+                      <w:sz w:val="18"/>
+                      <w:szCs w:val="18"/>
+                    </w:rPr>
+                    <w:t>US Olympic Committee</w:t>
+                  </w:r>
+                  <w:r>
+                    <w:rPr>
+                      <w:rFonts w:ascii="Arial Narrow" w:eastAsia="Arial" w:hAnsi="Arial Narrow" w:cs="Arial"/>
+                      <w:b/>
+                      <w:sz w:val="18"/>
+                      <w:szCs w:val="18"/>
+                    </w:rPr>
+                    <w:t xml:space="preserve"> (USOC)</w:t>
+                  </w:r>
+                </w:p>
+                <w:p>
+                  <w:pPr>
+                    <w:pStyle w:val="ListParagraph"/>
+                    <w:numPr>
+                      <w:ilvl w:val="0"/>
+                      <w:numId w:val="18"/>
+                    </w:numPr>
+                    <w:spacing w:line="100" w:lineRule="atLeast"/>
+                    <w:rPr>
+                      <w:rFonts w:ascii="Arial Narrow" w:eastAsia="Arial" w:hAnsi="Arial Narrow" w:cs="Arial"/>
+                      <w:sz w:val="18"/>
+                      <w:szCs w:val="18"/>
+                    </w:rPr>
+                  </w:pPr>
+                  <w:r>
+                    <w:rPr>
+                      <w:rFonts w:ascii="Arial Narrow" w:eastAsia="Arial" w:hAnsi="Arial Narrow" w:cs="Arial"/>
+                      <w:sz w:val="18"/>
+                      <w:szCs w:val="18"/>
+                    </w:rPr>
+                    <w:t>Architected user profile/Games Registration system allowing administrators to control the questions athletes are shown/required to complete based on the event/games.</w:t>
+                  </w:r>
+                </w:p>
+                <w:p>
+                  <w:pPr>
+                    <w:pStyle w:val="ListParagraph"/>
+                    <w:numPr>
+                      <w:ilvl w:val="0"/>
+                      <w:numId w:val="18"/>
+                    </w:numPr>
+                    <w:spacing w:line="100" w:lineRule="atLeast"/>
+                    <w:rPr>
+                      <w:rFonts w:ascii="Arial Narrow" w:eastAsia="Arial" w:hAnsi="Arial Narrow" w:cs="Arial"/>
+                      <w:sz w:val="18"/>
+                      <w:szCs w:val="18"/>
+                    </w:rPr>
+                  </w:pPr>
+                  <w:r>
+                    <w:rPr>
+                      <w:rFonts w:ascii="Arial Narrow" w:eastAsia="Arial" w:hAnsi="Arial Narrow" w:cs="Arial"/>
+                      <w:sz w:val="18"/>
+                      <w:szCs w:val="18"/>
+                    </w:rPr>
+                    <w:t>Developed Angular</w:t>
+                  </w:r>
+                  <w:r>
+                    <w:rPr>
+                      <w:rFonts w:ascii="Arial Narrow" w:eastAsia="Arial" w:hAnsi="Arial Narrow" w:cs="Arial"/>
+                      <w:sz w:val="18"/>
+                      <w:szCs w:val="18"/>
+                    </w:rPr>
+                    <w:t xml:space="preserve"> based system breaking groups of fields into "module groups" and "modules".  Each "module" contains all the logic to handle the included fields.  Modules can then be brought in based on service based configuration. </w:t>
+                  </w:r>
+                </w:p>
+                <w:p>
+                  <w:pPr>
+                    <w:pStyle w:val="ListParagraph"/>
+                    <w:numPr>
+                      <w:ilvl w:val="0"/>
+                      <w:numId w:val="18"/>
+                    </w:numPr>
+                    <w:spacing w:line="100" w:lineRule="atLeast"/>
+                    <w:rPr>
+                      <w:rFonts w:ascii="Arial Narrow" w:eastAsia="Arial" w:hAnsi="Arial Narrow" w:cs="Arial"/>
+                      <w:sz w:val="18"/>
+                      <w:szCs w:val="18"/>
+                    </w:rPr>
+                  </w:pPr>
+                  <w:r>
+                    <w:rPr>
+                      <w:rFonts w:ascii="Arial Narrow" w:eastAsia="Arial" w:hAnsi="Arial Narrow" w:cs="Arial"/>
+                      <w:sz w:val="18"/>
+                      <w:szCs w:val="18"/>
+                    </w:rPr>
+                    <w:t xml:space="preserve">Created Angular directive allowing the configuration to include snippets of content to be included in the </w:t>
+                  </w:r>
+                  <w:r>
+                    <w:rPr>
+                      <w:rFonts w:ascii="Arial Narrow" w:eastAsia="Arial" w:hAnsi="Arial Narrow" w:cs="Arial"/>
+                      <w:sz w:val="18"/>
+                      <w:szCs w:val="18"/>
+                    </w:rPr>
+                    <w:t>configuration</w:t>
+                  </w:r>
+                  <w:r>
+                    <w:rPr>
+                      <w:rFonts w:ascii="Arial Narrow" w:eastAsia="Arial" w:hAnsi="Arial Narrow" w:cs="Arial"/>
+                      <w:sz w:val="18"/>
+                      <w:szCs w:val="18"/>
+                    </w:rPr>
+                    <w:t xml:space="preserve"> and displayed for each module and other extensibility points.</w:t>
+                  </w:r>
+                </w:p>
+                <w:p>
+                  <w:pPr>
+                    <w:pStyle w:val="ListParagraph"/>
+                    <w:numPr>
+                      <w:ilvl w:val="0"/>
+                      <w:numId w:val="18"/>
+                    </w:numPr>
+                    <w:spacing w:line="100" w:lineRule="atLeast"/>
+                    <w:rPr>
+                      <w:rFonts w:ascii="Arial Narrow" w:eastAsia="Arial" w:hAnsi="Arial Narrow" w:cs="Arial"/>
+                      <w:sz w:val="18"/>
+                      <w:szCs w:val="18"/>
+                    </w:rPr>
+                  </w:pPr>
+                  <w:r>
+                    <w:rPr>
+                      <w:rFonts w:ascii="Arial Narrow" w:eastAsia="Arial" w:hAnsi="Arial Narrow" w:cs="Arial"/>
+                      <w:sz w:val="18"/>
+                      <w:szCs w:val="18"/>
+                    </w:rPr>
+                    <w:t>Structured system such that a separate user profile (independent of any event/games) is also included.</w:t>
+                  </w:r>
+                </w:p>
+                <w:p>
+                  <w:pPr>
+                    <w:pStyle w:val="ListParagraph"/>
+                    <w:numPr>
+                      <w:ilvl w:val="0"/>
+                      <w:numId w:val="18"/>
+                    </w:numPr>
+                    <w:spacing w:line="100" w:lineRule="atLeast"/>
+                    <w:rPr>
+                      <w:rFonts w:ascii="Arial Narrow" w:eastAsia="Arial" w:hAnsi="Arial Narrow" w:cs="Arial"/>
+                      <w:sz w:val="18"/>
+                      <w:szCs w:val="18"/>
+                    </w:rPr>
+                  </w:pPr>
+                  <w:r>
+                    <w:rPr>
+                      <w:rFonts w:ascii="Arial Narrow" w:eastAsia="Arial" w:hAnsi="Arial Narrow" w:cs="Arial"/>
+                      <w:sz w:val="18"/>
+                      <w:szCs w:val="18"/>
+                    </w:rPr>
+                    <w:t>Led small team assigned to implement my design</w:t>
+                  </w:r>
+                </w:p>
+                <w:p>
+                  <w:pPr>
+                    <w:pStyle w:val="ListParagraph"/>
+                    <w:numPr>
+                      <w:ilvl w:val="0"/>
+                      <w:numId w:val="18"/>
+                    </w:numPr>
+                    <w:spacing w:line="100" w:lineRule="atLeast"/>
+                    <w:rPr>
+                      <w:rFonts w:ascii="Arial Narrow" w:eastAsia="Arial" w:hAnsi="Arial Narrow" w:cs="Arial"/>
+                      <w:sz w:val="18"/>
+                      <w:szCs w:val="18"/>
+                    </w:rPr>
+                  </w:pPr>
+                  <w:r>
+                    <w:rPr>
+                      <w:rFonts w:ascii="Arial Narrow" w:eastAsia="Arial" w:hAnsi="Arial Narrow" w:cs="Arial"/>
+                      <w:sz w:val="18"/>
+                      <w:szCs w:val="18"/>
+                    </w:rPr>
+                    <w:t>Created detailed design documents and diagrams.</w:t>
+                  </w:r>
+                </w:p>
+                <w:p>
+                  <w:pPr>
+                    <w:pStyle w:val="ListParagraph"/>
+                    <w:numPr>
+                      <w:ilvl w:val="0"/>
+                      <w:numId w:val="18"/>
+                    </w:numPr>
+                    <w:spacing w:line="100" w:lineRule="atLeast"/>
+                    <w:rPr>
+                      <w:rFonts w:ascii="Arial Narrow" w:eastAsia="Arial" w:hAnsi="Arial Narrow" w:cs="Arial"/>
+                      <w:sz w:val="18"/>
+                      <w:szCs w:val="18"/>
+                    </w:rPr>
+                  </w:pPr>
+                  <w:r>
+                    <w:rPr>
+                      <w:rFonts w:ascii="Arial Narrow" w:eastAsia="Arial" w:hAnsi="Arial Narrow" w:cs="Arial"/>
+                      <w:sz w:val="18"/>
+                      <w:szCs w:val="18"/>
+                    </w:rPr>
+                    <w:t>Trained client staff members on how to use and configure the system for each even/games</w:t>
+                  </w:r>
+                </w:p>
+                <w:p>
+                  <w:pPr>
+                    <w:spacing w:after="0" w:line="100" w:lineRule="atLeast"/>
+                    <w:ind w:left="360"/>
+                    <w:rPr>
+                      <w:rFonts w:ascii="Arial Narrow" w:eastAsia="Arial" w:hAnsi="Arial Narrow" w:cs="Arial"/>
+                      <w:sz w:val="18"/>
+                      <w:szCs w:val="18"/>
+                    </w:rPr>
+                  </w:pPr>
+                  <w:r>
+                    <w:rPr>
+                      <w:rFonts w:ascii="Arial Narrow" w:eastAsia="Arial" w:hAnsi="Arial Narrow" w:cs="Arial"/>
+                      <w:sz w:val="18"/>
+                      <w:szCs w:val="18"/>
+                    </w:rPr>
+                    <w:t xml:space="preserve">Tech Stack: </w:t>
+                  </w:r>
+                </w:p>
+                <w:p>
+                  <w:pPr>
+                    <w:spacing w:after="0" w:line="100" w:lineRule="atLeast"/>
+                    <w:ind w:left="360"/>
+                    <w:rPr>
+                      <w:rFonts w:ascii="Arial Narrow" w:eastAsia="Arial" w:hAnsi="Arial Narrow" w:cs="Arial"/>
+                      <w:sz w:val="18"/>
+                      <w:szCs w:val="18"/>
+                    </w:rPr>
+                  </w:pPr>
+                  <w:r>
+                    <w:rPr>
+                      <w:rFonts w:ascii="Arial Narrow" w:hAnsi="Arial Narrow" w:cs="Arial"/>
+                      <w:sz w:val="18"/>
+                      <w:szCs w:val="18"/>
+                    </w:rPr>
+                    <w:t xml:space="preserve">JavaScript, </w:t>
+                  </w:r>
+                  <w:r>
+                    <w:rPr>
+                      <w:rFonts w:ascii="Arial Narrow" w:eastAsia="Arial" w:hAnsi="Arial Narrow" w:cs="Arial"/>
+                      <w:sz w:val="18"/>
+                      <w:szCs w:val="18"/>
+                    </w:rPr>
+                    <w:t>Angular</w:t>
+                  </w:r>
+                  <w:r>
+                    <w:rPr>
+                      <w:rFonts w:ascii="Arial Narrow" w:eastAsia="Arial" w:hAnsi="Arial Narrow" w:cs="Arial"/>
+                      <w:sz w:val="18"/>
+                      <w:szCs w:val="18"/>
+                    </w:rPr>
+                    <w:t>, Twitter Bootstrap 3, HTML5, .Net 4.5, WebApi 2, Sitecore, SoapUI, WebStorm, Visual Studio 2013, Fiddler, Team Foundation Server (TFS), and Automapper</w:t>
+                  </w:r>
+                </w:p>
+                <w:p>
+                  <w:pPr>
+                    <w:spacing w:line="100" w:lineRule="atLeast"/>
+                    <w:rPr>
+                      <w:rFonts w:ascii="Arial Narrow" w:eastAsia="Arial" w:hAnsi="Arial Narrow" w:cs="Arial"/>
+                      <w:sz w:val="18"/>
+                      <w:szCs w:val="18"/>
+                    </w:rPr>
+                  </w:pPr>
+                </w:p>
+                <w:p>
+                  <w:pPr>
+                    <w:spacing w:line="100" w:lineRule="atLeast"/>
+                    <w:rPr>
+                      <w:rFonts w:ascii="Arial Narrow" w:eastAsia="Arial" w:hAnsi="Arial Narrow" w:cs="Arial"/>
+                      <w:b/>
+                      <w:sz w:val="18"/>
+                      <w:szCs w:val="18"/>
+                    </w:rPr>
+                  </w:pPr>
+                  <w:r>
+                    <w:rPr>
+                      <w:rFonts w:ascii="Arial Narrow" w:eastAsia="Arial" w:hAnsi="Arial Narrow" w:cs="Arial"/>
+                      <w:b/>
+                      <w:sz w:val="18"/>
+                      <w:szCs w:val="18"/>
+                    </w:rPr>
+                    <w:t>Project: Long List</w:t>
+                  </w:r>
+                  <w:r>
+                    <w:rPr>
+                      <w:rFonts w:ascii="Arial Narrow" w:eastAsia="Arial" w:hAnsi="Arial Narrow" w:cs="Arial"/>
+                      <w:b/>
+                      <w:sz w:val="18"/>
+                      <w:szCs w:val="18"/>
+                    </w:rPr>
+                    <w:t xml:space="preserve">  - Client: </w:t>
+                  </w:r>
+                  <w:r>
+                    <w:rPr>
+                      <w:rFonts w:ascii="Arial Narrow" w:eastAsia="Arial" w:hAnsi="Arial Narrow" w:cs="Arial"/>
+                      <w:b/>
+                      <w:sz w:val="18"/>
+                      <w:szCs w:val="18"/>
+                    </w:rPr>
+                    <w:t>US Olympic Committee</w:t>
+                  </w:r>
+                  <w:r>
+                    <w:rPr>
+                      <w:rFonts w:ascii="Arial Narrow" w:eastAsia="Arial" w:hAnsi="Arial Narrow" w:cs="Arial"/>
+                      <w:b/>
+                      <w:sz w:val="18"/>
+                      <w:szCs w:val="18"/>
+                    </w:rPr>
+                    <w:t xml:space="preserve"> (USOC)</w:t>
+                  </w:r>
+                </w:p>
+                <w:p>
+                  <w:pPr>
+                    <w:pStyle w:val="ListParagraph"/>
+                    <w:numPr>
+                      <w:ilvl w:val="0"/>
+                      <w:numId w:val="21"/>
+                    </w:numPr>
+                    <w:spacing w:line="100" w:lineRule="atLeast"/>
+                    <w:rPr>
+                      <w:rFonts w:ascii="Arial Narrow" w:eastAsia="Arial" w:hAnsi="Arial Narrow" w:cs="Arial"/>
+                      <w:sz w:val="18"/>
+                      <w:szCs w:val="18"/>
+                    </w:rPr>
+                  </w:pPr>
+                  <w:r>
+                    <w:rPr>
+                      <w:rFonts w:ascii="Arial Narrow" w:eastAsia="Arial" w:hAnsi="Arial Narrow" w:cs="Arial"/>
+                      <w:sz w:val="18"/>
+                      <w:szCs w:val="18"/>
+                    </w:rPr>
+                    <w:t>Redesigned and developed "Long List" feature allowing administrators to add delegates/athletes to list of possible participants for events/games</w:t>
+                  </w:r>
+                </w:p>
+                <w:p>
+                  <w:pPr>
+                    <w:pStyle w:val="ListParagraph"/>
+                    <w:numPr>
+                      <w:ilvl w:val="0"/>
+                      <w:numId w:val="21"/>
+                    </w:numPr>
+                    <w:spacing w:line="100" w:lineRule="atLeast"/>
+                    <w:rPr>
+                      <w:rFonts w:ascii="Arial Narrow" w:eastAsia="Arial" w:hAnsi="Arial Narrow" w:cs="Arial"/>
+                      <w:sz w:val="18"/>
+                      <w:szCs w:val="18"/>
+                    </w:rPr>
+                  </w:pPr>
+                  <w:r>
+                    <w:rPr>
+                      <w:rFonts w:ascii="Arial Narrow" w:eastAsia="Arial" w:hAnsi="Arial Narrow" w:cs="Arial"/>
+                      <w:sz w:val="18"/>
+                      <w:szCs w:val="18"/>
+                    </w:rPr>
+                    <w:t>Build Angular</w:t>
+                  </w:r>
+                  <w:r>
+                    <w:rPr>
+                      <w:rFonts w:ascii="Arial Narrow" w:eastAsia="Arial" w:hAnsi="Arial Narrow" w:cs="Arial"/>
+                      <w:sz w:val="18"/>
+                      <w:szCs w:val="18"/>
+                    </w:rPr>
+                    <w:t xml:space="preserve"> directive allowing find existing delegates and to create new delegates to be added to system and assign their role at the games.</w:t>
+                  </w:r>
+                </w:p>
+                <w:p>
+                  <w:pPr>
+                    <w:pStyle w:val="ListParagraph"/>
+                    <w:numPr>
+                      <w:ilvl w:val="0"/>
+                      <w:numId w:val="21"/>
+                    </w:numPr>
+                    <w:spacing w:line="100" w:lineRule="atLeast"/>
+                    <w:rPr>
+                      <w:rFonts w:ascii="Arial Narrow" w:eastAsia="Arial" w:hAnsi="Arial Narrow" w:cs="Arial"/>
+                      <w:sz w:val="18"/>
+                      <w:szCs w:val="18"/>
+                    </w:rPr>
+                  </w:pPr>
+                  <w:r>
+                    <w:rPr>
+                      <w:rFonts w:ascii="Arial Narrow" w:eastAsia="Arial" w:hAnsi="Arial Narrow" w:cs="Arial"/>
+                      <w:sz w:val="18"/>
+                      <w:szCs w:val="18"/>
+                    </w:rPr>
+                    <w:t>Included filtering, sorting, and pagination of list</w:t>
+                  </w:r>
+                </w:p>
+                <w:p>
+                  <w:pPr>
+                    <w:spacing w:after="0" w:line="100" w:lineRule="atLeast"/>
+                    <w:ind w:left="360"/>
+                    <w:rPr>
+                      <w:rFonts w:ascii="Arial Narrow" w:eastAsia="Arial" w:hAnsi="Arial Narrow" w:cs="Arial"/>
+                      <w:sz w:val="18"/>
+                      <w:szCs w:val="18"/>
+                    </w:rPr>
+                  </w:pPr>
+                  <w:r>
+                    <w:rPr>
+                      <w:rFonts w:ascii="Arial Narrow" w:eastAsia="Arial" w:hAnsi="Arial Narrow" w:cs="Arial"/>
+                      <w:sz w:val="18"/>
+                      <w:szCs w:val="18"/>
+                    </w:rPr>
+                    <w:t xml:space="preserve">Tech Stack: </w:t>
+                  </w:r>
+                </w:p>
+                <w:p>
+                  <w:pPr>
+                    <w:spacing w:after="0" w:line="100" w:lineRule="atLeast"/>
+                    <w:ind w:left="360"/>
+                    <w:rPr>
+                      <w:rFonts w:ascii="Arial Narrow" w:eastAsia="Arial" w:hAnsi="Arial Narrow" w:cs="Arial"/>
+                      <w:sz w:val="18"/>
+                      <w:szCs w:val="18"/>
+                    </w:rPr>
+                  </w:pPr>
+                  <w:r>
+                    <w:rPr>
+                      <w:rFonts w:ascii="Arial Narrow" w:hAnsi="Arial Narrow" w:cs="Arial"/>
+                      <w:sz w:val="18"/>
+                      <w:szCs w:val="18"/>
+                    </w:rPr>
+                    <w:t xml:space="preserve">JavaScript, </w:t>
+                  </w:r>
+                  <w:r>
+                    <w:rPr>
+                      <w:rFonts w:ascii="Arial Narrow" w:eastAsia="Arial" w:hAnsi="Arial Narrow" w:cs="Arial"/>
+                      <w:sz w:val="18"/>
+                      <w:szCs w:val="18"/>
+                    </w:rPr>
+                    <w:t>Angular</w:t>
+                  </w:r>
+                  <w:r>
+                    <w:rPr>
+                      <w:rFonts w:ascii="Arial Narrow" w:eastAsia="Arial" w:hAnsi="Arial Narrow" w:cs="Arial"/>
+                      <w:sz w:val="18"/>
+                      <w:szCs w:val="18"/>
+                    </w:rPr>
+                    <w:t>, Twitter Bootstrap 3, HTML5, .Net 4.5, WebApi 2, Sitecore, SoapUI, WebStorm, Visual Studio 2013, Fiddler, Team Foundation Server (TFS), and Automapper</w:t>
+                  </w:r>
+                </w:p>
+                <w:p>
+                  <w:pPr>
+                    <w:spacing w:line="100" w:lineRule="atLeast"/>
+                    <w:rPr>
+                      <w:rFonts w:ascii="Arial Narrow" w:eastAsia="Arial" w:hAnsi="Arial Narrow" w:cs="Arial"/>
+                      <w:sz w:val="18"/>
+                      <w:szCs w:val="18"/>
+                    </w:rPr>
+                  </w:pPr>
+                </w:p>
+                <w:p>
+                  <w:pPr>
+                    <w:spacing w:line="100" w:lineRule="atLeast"/>
+                    <w:rPr>
+                      <w:rFonts w:ascii="Arial Narrow" w:eastAsia="Arial" w:hAnsi="Arial Narrow" w:cs="Arial"/>
+                      <w:b/>
+                      <w:sz w:val="18"/>
+                      <w:szCs w:val="18"/>
+                    </w:rPr>
+                  </w:pPr>
+                  <w:r>
+                    <w:rPr>
+                      <w:rFonts w:ascii="Arial Narrow" w:eastAsia="Arial" w:hAnsi="Arial Narrow" w:cs="Arial"/>
+                      <w:b/>
+                      <w:sz w:val="18"/>
+                      <w:szCs w:val="18"/>
+                    </w:rPr>
+                    <w:t>Project: Direct Athlete Support (DAS) and Operation Gold (OpGold)</w:t>
+                  </w:r>
+                  <w:r>
+                    <w:rPr>
+                      <w:rFonts w:ascii="Arial Narrow" w:eastAsia="Arial" w:hAnsi="Arial Narrow" w:cs="Arial"/>
+                      <w:b/>
+                      <w:sz w:val="18"/>
+                      <w:szCs w:val="18"/>
+                    </w:rPr>
+                    <w:t xml:space="preserve"> -  Client: </w:t>
+                  </w:r>
+                  <w:r>
+                    <w:rPr>
+                      <w:rFonts w:ascii="Arial Narrow" w:eastAsia="Arial" w:hAnsi="Arial Narrow" w:cs="Arial"/>
+                      <w:b/>
+                      <w:sz w:val="18"/>
+                      <w:szCs w:val="18"/>
+                    </w:rPr>
+                    <w:t>US Olympic Committee</w:t>
+                  </w:r>
+                  <w:r>
+                    <w:rPr>
+                      <w:rFonts w:ascii="Arial Narrow" w:eastAsia="Arial" w:hAnsi="Arial Narrow" w:cs="Arial"/>
+                      <w:b/>
+                      <w:sz w:val="18"/>
+                      <w:szCs w:val="18"/>
+                    </w:rPr>
+                    <w:t xml:space="preserve"> (USOC)</w:t>
+                  </w:r>
+                </w:p>
+                <w:p>
+                  <w:pPr>
+                    <w:pStyle w:val="ListParagraph"/>
+                    <w:numPr>
+                      <w:ilvl w:val="0"/>
+                      <w:numId w:val="24"/>
+                    </w:numPr>
+                    <w:spacing w:line="100" w:lineRule="atLeast"/>
+                    <w:rPr>
+                      <w:rFonts w:ascii="Arial Narrow" w:eastAsia="Arial" w:hAnsi="Arial Narrow" w:cs="Arial"/>
+                      <w:sz w:val="18"/>
+                      <w:szCs w:val="18"/>
+                    </w:rPr>
+                  </w:pPr>
+                  <w:r>
+                    <w:rPr>
+                      <w:rFonts w:ascii="Arial Narrow" w:eastAsia="Arial" w:hAnsi="Arial Narrow" w:cs="Arial"/>
+                      <w:sz w:val="18"/>
+                      <w:szCs w:val="18"/>
+                    </w:rPr>
+                    <w:t>Designed and developed Angular</w:t>
+                  </w:r>
+                  <w:r>
+                    <w:rPr>
+                      <w:rFonts w:ascii="Arial Narrow" w:eastAsia="Arial" w:hAnsi="Arial Narrow" w:cs="Arial"/>
+                      <w:sz w:val="18"/>
+                      <w:szCs w:val="18"/>
+                    </w:rPr>
+                    <w:t xml:space="preserve"> based DAS and OpGold features, allowing administrators to create new pay periods and payments for athletes. </w:t>
+                  </w:r>
+                </w:p>
+                <w:p>
+                  <w:pPr>
+                    <w:pStyle w:val="ListParagraph"/>
+                    <w:numPr>
+                      <w:ilvl w:val="0"/>
+                      <w:numId w:val="24"/>
+                    </w:numPr>
+                    <w:spacing w:line="100" w:lineRule="atLeast"/>
+                    <w:rPr>
+                      <w:rFonts w:ascii="Arial Narrow" w:eastAsia="Arial" w:hAnsi="Arial Narrow" w:cs="Arial"/>
+                      <w:sz w:val="18"/>
+                      <w:szCs w:val="18"/>
+                    </w:rPr>
+                  </w:pPr>
+                  <w:r>
+                    <w:rPr>
+                      <w:rFonts w:ascii="Arial Narrow" w:eastAsia="Arial" w:hAnsi="Arial Narrow" w:cs="Arial"/>
+                      <w:sz w:val="18"/>
+                      <w:szCs w:val="18"/>
+                    </w:rPr>
+                    <w:t>Incorporated rolled up totals, management of eligibility, copy forward (previous pay periods), athlete lookup and creation.</w:t>
+                  </w:r>
+                </w:p>
+                <w:p>
+                  <w:pPr>
+                    <w:pStyle w:val="ListParagraph"/>
+                    <w:numPr>
+                      <w:ilvl w:val="0"/>
+                      <w:numId w:val="24"/>
+                    </w:numPr>
+                    <w:spacing w:line="100" w:lineRule="atLeast"/>
+                    <w:rPr>
+                      <w:rFonts w:ascii="Arial Narrow" w:eastAsia="Arial" w:hAnsi="Arial Narrow" w:cs="Arial"/>
+                      <w:sz w:val="18"/>
+                      <w:szCs w:val="18"/>
+                    </w:rPr>
+                  </w:pPr>
+                  <w:r>
+                    <w:rPr>
+                      <w:rFonts w:ascii="Arial Narrow" w:eastAsia="Arial" w:hAnsi="Arial Narrow" w:cs="Arial"/>
+                      <w:sz w:val="18"/>
+                      <w:szCs w:val="18"/>
+                    </w:rPr>
+                    <w:t>Created directive based "type ahead" athlete lookup feature</w:t>
+                  </w:r>
+                </w:p>
+                <w:p>
+                  <w:pPr>
+                    <w:pStyle w:val="ListParagraph"/>
+                    <w:numPr>
+                      <w:ilvl w:val="0"/>
+                      <w:numId w:val="24"/>
+                    </w:numPr>
+                    <w:spacing w:line="100" w:lineRule="atLeast"/>
+                    <w:rPr>
+                      <w:rFonts w:ascii="Arial Narrow" w:eastAsia="Arial" w:hAnsi="Arial Narrow" w:cs="Arial"/>
+                      <w:sz w:val="18"/>
+                      <w:szCs w:val="18"/>
+                    </w:rPr>
+                  </w:pPr>
+                  <w:r>
+                    <w:rPr>
+                      <w:rFonts w:ascii="Arial Narrow" w:eastAsia="Arial" w:hAnsi="Arial Narrow" w:cs="Arial"/>
+                      <w:sz w:val="18"/>
+                      <w:szCs w:val="18"/>
+                    </w:rPr>
+                    <w:t>Served as QA for Integration Team</w:t>
+                  </w:r>
+                </w:p>
+                <w:p>
+                  <w:pPr>
+                    <w:spacing w:after="0" w:line="100" w:lineRule="atLeast"/>
+                    <w:ind w:left="360"/>
+                    <w:rPr>
+                      <w:rFonts w:ascii="Arial Narrow" w:eastAsia="Arial" w:hAnsi="Arial Narrow" w:cs="Arial"/>
+                      <w:sz w:val="18"/>
+                      <w:szCs w:val="18"/>
+                    </w:rPr>
+                  </w:pPr>
+                  <w:r>
+                    <w:rPr>
+                      <w:rFonts w:ascii="Arial Narrow" w:eastAsia="Arial" w:hAnsi="Arial Narrow" w:cs="Arial"/>
+                      <w:sz w:val="18"/>
+                      <w:szCs w:val="18"/>
+                    </w:rPr>
+                    <w:t xml:space="preserve">Tech Stack: </w:t>
+                  </w:r>
+                </w:p>
+                <w:p>
+                  <w:pPr>
+                    <w:spacing w:after="0" w:line="100" w:lineRule="atLeast"/>
+                    <w:ind w:left="360"/>
+                    <w:rPr>
+                      <w:rFonts w:ascii="Arial Narrow" w:eastAsia="Arial" w:hAnsi="Arial Narrow" w:cs="Arial"/>
+                      <w:sz w:val="18"/>
+                      <w:szCs w:val="18"/>
+                    </w:rPr>
+                  </w:pPr>
+                  <w:r>
+                    <w:rPr>
+                      <w:rFonts w:ascii="Arial Narrow" w:hAnsi="Arial Narrow" w:cs="Arial"/>
+                      <w:sz w:val="18"/>
+                      <w:szCs w:val="18"/>
+                    </w:rPr>
+                    <w:t xml:space="preserve">JavaScript, </w:t>
+                  </w:r>
+                  <w:r>
+                    <w:rPr>
+                      <w:rFonts w:ascii="Arial Narrow" w:eastAsia="Arial" w:hAnsi="Arial Narrow" w:cs="Arial"/>
+                      <w:sz w:val="18"/>
+                      <w:szCs w:val="18"/>
+                    </w:rPr>
+                    <w:t>Angular</w:t>
+                  </w:r>
+                  <w:r>
+                    <w:rPr>
+                      <w:rFonts w:ascii="Arial Narrow" w:eastAsia="Arial" w:hAnsi="Arial Narrow" w:cs="Arial"/>
+                      <w:sz w:val="18"/>
+                      <w:szCs w:val="18"/>
+                    </w:rPr>
+                    <w:t>, Twitter Bootstrap 3, HTML5, .Net 4.5, WebApi 2, Sitecore, SoapUI, WebStorm, Visual Studio 2013, Fiddler, Team Foundation Server (TFS), and Automapper</w:t>
+                  </w:r>
+                </w:p>
+                <w:p>
+                  <w:pPr>
+                    <w:spacing w:line="100" w:lineRule="atLeast"/>
+                    <w:rPr>
+                      <w:rFonts w:ascii="Arial Narrow" w:eastAsia="Arial" w:hAnsi="Arial Narrow" w:cs="Arial"/>
+                      <w:sz w:val="18"/>
+                      <w:szCs w:val="18"/>
+                    </w:rPr>
+                  </w:pPr>
+                </w:p>
+                <w:p>
+                  <w:pPr>
+                    <w:spacing w:line="100" w:lineRule="atLeast"/>
+                    <w:rPr>
+                      <w:rFonts w:ascii="Arial Narrow" w:eastAsia="Arial" w:hAnsi="Arial Narrow" w:cs="Arial"/>
+                      <w:b/>
+                      <w:sz w:val="18"/>
+                      <w:szCs w:val="18"/>
+                    </w:rPr>
+                  </w:pPr>
+                  <w:r>
+                    <w:rPr>
+                      <w:rFonts w:ascii="Arial Narrow" w:eastAsia="Arial" w:hAnsi="Arial Narrow" w:cs="Arial"/>
+                      <w:b/>
+                      <w:sz w:val="18"/>
+                      <w:szCs w:val="18"/>
+                    </w:rPr>
+                    <w:t>Project: Elite Athlete Health Insurance (EAHI)</w:t>
+                  </w:r>
+                  <w:r>
+                    <w:rPr>
+                      <w:rFonts w:ascii="Arial Narrow" w:eastAsia="Arial" w:hAnsi="Arial Narrow" w:cs="Arial"/>
+                      <w:b/>
+                      <w:sz w:val="18"/>
+                      <w:szCs w:val="18"/>
+                    </w:rPr>
+                    <w:t xml:space="preserve"> - Client: </w:t>
+                  </w:r>
+                  <w:r>
+                    <w:rPr>
+                      <w:rFonts w:ascii="Arial Narrow" w:eastAsia="Arial" w:hAnsi="Arial Narrow" w:cs="Arial"/>
+                      <w:b/>
+                      <w:sz w:val="18"/>
+                      <w:szCs w:val="18"/>
+                    </w:rPr>
+                    <w:t>US Olympic Committee</w:t>
+                  </w:r>
+                  <w:r>
+                    <w:rPr>
+                      <w:rFonts w:ascii="Arial Narrow" w:eastAsia="Arial" w:hAnsi="Arial Narrow" w:cs="Arial"/>
+                      <w:b/>
+                      <w:sz w:val="18"/>
+                      <w:szCs w:val="18"/>
+                    </w:rPr>
+                    <w:t xml:space="preserve"> (USOC)</w:t>
+                  </w:r>
+                </w:p>
+                <w:p>
+                  <w:pPr>
+                    <w:pStyle w:val="ListParagraph"/>
+                    <w:numPr>
+                      <w:ilvl w:val="0"/>
+                      <w:numId w:val="27"/>
+                    </w:numPr>
+                    <w:spacing w:line="100" w:lineRule="atLeast"/>
+                    <w:rPr>
+                      <w:rFonts w:ascii="Arial Narrow" w:eastAsia="Arial" w:hAnsi="Arial Narrow" w:cs="Arial"/>
+                      <w:sz w:val="18"/>
+                      <w:szCs w:val="18"/>
+                    </w:rPr>
+                  </w:pPr>
+                  <w:r>
+                    <w:rPr>
+                      <w:rFonts w:ascii="Arial Narrow" w:eastAsia="Arial" w:hAnsi="Arial Narrow" w:cs="Arial"/>
+                      <w:sz w:val="18"/>
+                      <w:szCs w:val="18"/>
+                    </w:rPr>
+                    <w:t>Established basic structure for all future angular projects for this client</w:t>
+                  </w:r>
+                </w:p>
+                <w:p>
+                  <w:pPr>
+                    <w:pStyle w:val="ListParagraph"/>
+                    <w:numPr>
+                      <w:ilvl w:val="0"/>
+                      <w:numId w:val="27"/>
+                    </w:numPr>
+                    <w:spacing w:line="100" w:lineRule="atLeast"/>
+                    <w:rPr>
+                      <w:rFonts w:ascii="Arial Narrow" w:eastAsia="Arial" w:hAnsi="Arial Narrow" w:cs="Arial"/>
+                      <w:sz w:val="18"/>
+                      <w:szCs w:val="18"/>
+                    </w:rPr>
+                  </w:pPr>
+                  <w:r>
+                    <w:rPr>
+                      <w:rFonts w:ascii="Arial Narrow" w:eastAsia="Arial" w:hAnsi="Arial Narrow" w:cs="Arial"/>
+                      <w:sz w:val="18"/>
+                      <w:szCs w:val="18"/>
+                    </w:rPr>
+                    <w:t>Built all new Angular</w:t>
+                  </w:r>
+                  <w:r>
+                    <w:rPr>
+                      <w:rFonts w:ascii="Arial Narrow" w:eastAsia="Arial" w:hAnsi="Arial Narrow" w:cs="Arial"/>
+                      <w:sz w:val="18"/>
+                      <w:szCs w:val="18"/>
+                    </w:rPr>
+                    <w:t xml:space="preserve"> based system allowing admins to select athletes to be offered and approved for Health Insurance. </w:t>
+                  </w:r>
+                </w:p>
+                <w:p>
+                  <w:pPr>
+                    <w:pStyle w:val="ListParagraph"/>
+                    <w:numPr>
+                      <w:ilvl w:val="0"/>
+                      <w:numId w:val="27"/>
+                    </w:numPr>
+                    <w:spacing w:line="100" w:lineRule="atLeast"/>
+                    <w:rPr>
+                      <w:rFonts w:ascii="Arial Narrow" w:eastAsia="Arial" w:hAnsi="Arial Narrow" w:cs="Arial"/>
+                      <w:sz w:val="18"/>
+                      <w:szCs w:val="18"/>
+                    </w:rPr>
+                  </w:pPr>
+                  <w:r>
+                    <w:rPr>
+                      <w:rFonts w:ascii="Arial Narrow" w:eastAsia="Arial" w:hAnsi="Arial Narrow" w:cs="Arial"/>
+                      <w:sz w:val="18"/>
+                      <w:szCs w:val="18"/>
+                    </w:rPr>
+                    <w:t>Architected project to allow each sport have different criteria groups and different number of athletes eligible for insurance per sport</w:t>
+                  </w:r>
+                </w:p>
+                <w:p>
+                  <w:pPr>
+                    <w:pStyle w:val="ListParagraph"/>
+                    <w:numPr>
+                      <w:ilvl w:val="0"/>
+                      <w:numId w:val="27"/>
+                    </w:numPr>
+                    <w:spacing w:line="100" w:lineRule="atLeast"/>
+                    <w:rPr>
+                      <w:rFonts w:ascii="Arial Narrow" w:eastAsia="Arial" w:hAnsi="Arial Narrow" w:cs="Arial"/>
+                      <w:sz w:val="18"/>
+                      <w:szCs w:val="18"/>
+                    </w:rPr>
+                  </w:pPr>
+                  <w:r>
+                    <w:rPr>
+                      <w:rFonts w:ascii="Arial Narrow" w:eastAsia="Arial" w:hAnsi="Arial Narrow" w:cs="Arial"/>
+                      <w:sz w:val="18"/>
+                      <w:szCs w:val="18"/>
+                    </w:rPr>
+                    <w:t>Implemented Angular</w:t>
+                  </w:r>
+                  <w:r>
+                    <w:rPr>
+                      <w:rFonts w:ascii="Arial Narrow" w:eastAsia="Arial" w:hAnsi="Arial Narrow" w:cs="Arial"/>
+                      <w:sz w:val="18"/>
+                      <w:szCs w:val="18"/>
+                    </w:rPr>
+                    <w:t xml:space="preserve"> directive allowing for management of eligibility </w:t>
+                  </w:r>
+                </w:p>
+                <w:p>
+                  <w:pPr>
+                    <w:pStyle w:val="ListParagraph"/>
+                    <w:numPr>
+                      <w:ilvl w:val="0"/>
+                      <w:numId w:val="27"/>
+                    </w:numPr>
+                    <w:spacing w:line="100" w:lineRule="atLeast"/>
+                    <w:rPr>
+                      <w:rFonts w:ascii="Arial Narrow" w:eastAsia="Arial" w:hAnsi="Arial Narrow" w:cs="Arial"/>
+                      <w:sz w:val="18"/>
+                      <w:szCs w:val="18"/>
+                    </w:rPr>
+                  </w:pPr>
+                  <w:r>
+                    <w:rPr>
+                      <w:rFonts w:ascii="Arial Narrow" w:eastAsia="Arial" w:hAnsi="Arial Narrow" w:cs="Arial"/>
+                      <w:sz w:val="18"/>
+                      <w:szCs w:val="18"/>
+                    </w:rPr>
+                    <w:t>Created "Wait List" feature</w:t>
+                  </w:r>
+                </w:p>
+                <w:p>
+                  <w:pPr>
+                    <w:pStyle w:val="ListParagraph"/>
+                    <w:numPr>
+                      <w:ilvl w:val="0"/>
+                      <w:numId w:val="27"/>
+                    </w:numPr>
+                    <w:spacing w:line="100" w:lineRule="atLeast"/>
+                    <w:rPr>
+                      <w:rFonts w:ascii="Arial Narrow" w:eastAsia="Arial" w:hAnsi="Arial Narrow" w:cs="Arial"/>
+                      <w:sz w:val="18"/>
+                      <w:szCs w:val="18"/>
+                    </w:rPr>
+                  </w:pPr>
+                  <w:r>
+                    <w:rPr>
+                      <w:rFonts w:ascii="Arial Narrow" w:eastAsia="Arial" w:hAnsi="Arial Narrow" w:cs="Arial"/>
+                      <w:sz w:val="18"/>
+                      <w:szCs w:val="18"/>
+                    </w:rPr>
+                    <w:t>Integrated search and creation feature developed for DAS project.</w:t>
+                  </w:r>
+                </w:p>
+                <w:p>
+                  <w:pPr>
+                    <w:pStyle w:val="ListParagraph"/>
+                    <w:numPr>
+                      <w:ilvl w:val="0"/>
+                      <w:numId w:val="27"/>
+                    </w:numPr>
+                    <w:spacing w:line="100" w:lineRule="atLeast"/>
+                    <w:rPr>
+                      <w:rFonts w:ascii="Arial Narrow" w:eastAsia="Arial" w:hAnsi="Arial Narrow" w:cs="Arial"/>
+                      <w:sz w:val="18"/>
+                      <w:szCs w:val="18"/>
+                    </w:rPr>
+                  </w:pPr>
+                  <w:r>
+                    <w:rPr>
+                      <w:rFonts w:ascii="Arial Narrow" w:eastAsia="Arial" w:hAnsi="Arial Narrow" w:cs="Arial"/>
+                      <w:sz w:val="18"/>
+                      <w:szCs w:val="18"/>
+                    </w:rPr>
+                    <w:t>Implemented copy forward (different from DAS) allowing athletes receiving insurance to be copied from previous year</w:t>
+                  </w:r>
+                </w:p>
+                <w:p>
+                  <w:pPr>
+                    <w:spacing w:after="0" w:line="100" w:lineRule="atLeast"/>
+                    <w:ind w:left="360"/>
+                    <w:rPr>
+                      <w:rFonts w:ascii="Arial Narrow" w:eastAsia="Arial" w:hAnsi="Arial Narrow" w:cs="Arial"/>
+                      <w:sz w:val="18"/>
+                      <w:szCs w:val="18"/>
+                    </w:rPr>
+                  </w:pPr>
+                  <w:r>
+                    <w:rPr>
+                      <w:rFonts w:ascii="Arial Narrow" w:eastAsia="Arial" w:hAnsi="Arial Narrow" w:cs="Arial"/>
+                      <w:sz w:val="18"/>
+                      <w:szCs w:val="18"/>
+                    </w:rPr>
+                    <w:t xml:space="preserve">Tech Stack: </w:t>
+                  </w:r>
+                </w:p>
+                <w:p>
+                  <w:pPr>
+                    <w:spacing w:after="0" w:line="100" w:lineRule="atLeast"/>
+                    <w:ind w:left="360"/>
+                    <w:rPr>
+                      <w:rFonts w:ascii="Arial Narrow" w:eastAsia="Arial" w:hAnsi="Arial Narrow" w:cs="Arial"/>
+                      <w:sz w:val="18"/>
+                      <w:szCs w:val="18"/>
+                    </w:rPr>
+                  </w:pPr>
+                  <w:r>
+                    <w:rPr>
+                      <w:rFonts w:ascii="Arial Narrow" w:hAnsi="Arial Narrow" w:cs="Arial"/>
+                      <w:sz w:val="18"/>
+                      <w:szCs w:val="18"/>
+                    </w:rPr>
+                    <w:t xml:space="preserve">JavaScript, </w:t>
+                  </w:r>
+                  <w:r>
+                    <w:rPr>
+                      <w:rFonts w:ascii="Arial Narrow" w:eastAsia="Arial" w:hAnsi="Arial Narrow" w:cs="Arial"/>
+                      <w:sz w:val="18"/>
+                      <w:szCs w:val="18"/>
+                    </w:rPr>
+                    <w:t>Angular</w:t>
+                  </w:r>
+                  <w:r>
+                    <w:rPr>
+                      <w:rFonts w:ascii="Arial Narrow" w:eastAsia="Arial" w:hAnsi="Arial Narrow" w:cs="Arial"/>
+                      <w:sz w:val="18"/>
+                      <w:szCs w:val="18"/>
+                    </w:rPr>
+                    <w:t>, Twitter Bootstrap 3, HTML5, .Net 4.5, WebApi 2, Sitecore, SoapUI, WebStorm, Visual Studio 2013, Fiddler, Team Foundation Server (TFS), and Automapper</w:t>
+                  </w:r>
+                </w:p>
+                <w:p>
+                  <w:pPr>
+                    <w:spacing w:line="100" w:lineRule="atLeast"/>
+                    <w:rPr>
+                      <w:rFonts w:ascii="Arial Narrow" w:eastAsia="Arial" w:hAnsi="Arial Narrow" w:cs="Arial"/>
+                      <w:sz w:val="18"/>
+                      <w:szCs w:val="18"/>
+                    </w:rPr>
+                  </w:pPr>
+                </w:p>
+                <w:p>
+                  <w:pPr>
+                    <w:spacing w:line="100" w:lineRule="atLeast"/>
+                    <w:rPr>
+                      <w:rFonts w:ascii="Arial Narrow" w:eastAsia="Arial" w:hAnsi="Arial Narrow" w:cs="Arial"/>
+                      <w:sz w:val="18"/>
+                      <w:szCs w:val="18"/>
+                    </w:rPr>
+                  </w:pPr>
+                  <w:r>
+                    <w:rPr>
+                      <w:rFonts w:ascii="Arial Narrow" w:eastAsia="Arial" w:hAnsi="Arial Narrow" w:cs="Arial"/>
+                      <w:sz w:val="18"/>
+                      <w:szCs w:val="18"/>
+                    </w:rPr>
+                    <w:t>Other Aspenware</w:t>
+                  </w:r>
+                  <w:r>
+                    <w:rPr>
+                      <w:rFonts w:ascii="Arial Narrow" w:eastAsia="Arial" w:hAnsi="Arial Narrow" w:cs="Arial"/>
+                      <w:sz w:val="18"/>
+                      <w:szCs w:val="18"/>
+                    </w:rPr>
+                    <w:t>:</w:t>
+                  </w:r>
+                </w:p>
+                <w:p>
+                  <w:pPr>
+                    <w:pStyle w:val="ListParagraph"/>
+                    <w:numPr>
+                      <w:ilvl w:val="0"/>
+                      <w:numId w:val="30"/>
+                    </w:numPr>
+                    <w:spacing w:line="100" w:lineRule="atLeast"/>
+                    <w:rPr>
+                      <w:rFonts w:ascii="Arial Narrow" w:eastAsia="Arial" w:hAnsi="Arial Narrow" w:cs="Arial"/>
+                      <w:sz w:val="18"/>
+                      <w:szCs w:val="18"/>
+                    </w:rPr>
+                  </w:pPr>
+                  <w:r>
+                    <w:rPr>
+                      <w:rFonts w:ascii="Arial Narrow" w:eastAsia="Arial" w:hAnsi="Arial Narrow" w:cs="Arial"/>
+                      <w:sz w:val="18"/>
+                      <w:szCs w:val="18"/>
+                    </w:rPr>
+                    <w:t>Mentored other team members helping them become Angular developers</w:t>
+                  </w:r>
+                </w:p>
+                <w:p>
+                  <w:pPr>
+                    <w:pStyle w:val="ListParagraph"/>
+                    <w:numPr>
+                      <w:ilvl w:val="0"/>
+                      <w:numId w:val="30"/>
+                    </w:numPr>
+                    <w:spacing w:line="100" w:lineRule="atLeast"/>
+                    <w:rPr>
+                      <w:rFonts w:ascii="Arial Narrow" w:eastAsia="Arial" w:hAnsi="Arial Narrow" w:cs="Arial"/>
+                      <w:sz w:val="18"/>
+                      <w:szCs w:val="18"/>
+                    </w:rPr>
+                  </w:pPr>
+                  <w:r>
+                    <w:rPr>
+                      <w:rFonts w:ascii="Arial Narrow" w:eastAsia="Arial" w:hAnsi="Arial Narrow" w:cs="Arial"/>
+                      <w:sz w:val="18"/>
+                      <w:szCs w:val="18"/>
+                    </w:rPr>
+                    <w:t>Developed Application using Angular2, Bootstrap4,and  ES6</w:t>
+                  </w:r>
+                </w:p>
+                <w:p>
+                  <w:pPr>
+                    <w:pStyle w:val="ListParagraph"/>
+                    <w:numPr>
+                      <w:ilvl w:val="0"/>
+                      <w:numId w:val="30"/>
+                    </w:numPr>
+                    <w:spacing w:line="100" w:lineRule="atLeast"/>
+                    <w:rPr>
+                      <w:rFonts w:ascii="Arial Narrow" w:eastAsia="Arial" w:hAnsi="Arial Narrow" w:cs="Arial"/>
+                      <w:sz w:val="18"/>
+                      <w:szCs w:val="18"/>
+                    </w:rPr>
+                  </w:pPr>
+                  <w:r>
+                    <w:rPr>
+                      <w:rFonts w:ascii="Arial Narrow" w:eastAsia="Arial" w:hAnsi="Arial Narrow" w:cs="Arial"/>
+                      <w:sz w:val="18"/>
+                      <w:szCs w:val="18"/>
+                    </w:rPr>
+                    <w:t>Created Numerous directives to maintain separation of concerns and encapsulate functionality</w:t>
+                  </w:r>
+                </w:p>
+                <w:p>
+                  <w:pPr>
+                    <w:pStyle w:val="ListParagraph"/>
+                    <w:numPr>
+                      <w:ilvl w:val="0"/>
+                      <w:numId w:val="30"/>
+                    </w:numPr>
+                    <w:spacing w:line="100" w:lineRule="atLeast"/>
+                    <w:rPr>
+                      <w:rFonts w:ascii="Arial Narrow" w:eastAsia="Arial" w:hAnsi="Arial Narrow" w:cs="Arial"/>
+                      <w:sz w:val="18"/>
+                      <w:szCs w:val="18"/>
+                    </w:rPr>
+                  </w:pPr>
+                  <w:r>
+                    <w:rPr>
+                      <w:rFonts w:ascii="Arial Narrow" w:eastAsia="Arial" w:hAnsi="Arial Narrow" w:cs="Arial"/>
+                      <w:sz w:val="18"/>
+                      <w:szCs w:val="18"/>
+                    </w:rPr>
+                    <w:t>Refactored work from a previously developed application to conform to established Angular and .Net patterns</w:t>
+                  </w:r>
+                </w:p>
+                <w:p>
+                  <w:pPr>
+                    <w:pStyle w:val="ListParagraph"/>
+                    <w:numPr>
+                      <w:ilvl w:val="0"/>
+                      <w:numId w:val="30"/>
+                    </w:numPr>
+                    <w:spacing w:line="100" w:lineRule="atLeast"/>
+                    <w:rPr>
+                      <w:rFonts w:ascii="Arial Narrow" w:eastAsia="Arial" w:hAnsi="Arial Narrow" w:cs="Arial"/>
+                      <w:sz w:val="18"/>
+                      <w:szCs w:val="18"/>
+                    </w:rPr>
+                  </w:pPr>
+                  <w:r>
+                    <w:rPr>
+                      <w:rFonts w:ascii="Arial Narrow" w:eastAsia="Arial" w:hAnsi="Arial Narrow" w:cs="Arial"/>
+                      <w:sz w:val="18"/>
+                      <w:szCs w:val="18"/>
+                    </w:rPr>
+                    <w:t>Produced detailed design documents based on client requirements</w:t>
+                  </w:r>
+                </w:p>
+                <w:p>
+                  <w:pPr>
+                    <w:pStyle w:val="ListParagraph"/>
+                    <w:numPr>
+                      <w:ilvl w:val="0"/>
+                      <w:numId w:val="30"/>
+                    </w:numPr>
+                    <w:spacing w:line="100" w:lineRule="atLeast"/>
+                    <w:rPr>
+                      <w:rFonts w:ascii="Arial Narrow" w:eastAsia="Arial" w:hAnsi="Arial Narrow" w:cs="Arial"/>
+                      <w:sz w:val="18"/>
+                      <w:szCs w:val="18"/>
+                    </w:rPr>
+                  </w:pPr>
+                  <w:r>
+                    <w:rPr>
+                      <w:rFonts w:ascii="Arial Narrow" w:eastAsia="Arial" w:hAnsi="Arial Narrow" w:cs="Arial"/>
+                      <w:sz w:val="18"/>
+                      <w:szCs w:val="18"/>
+                    </w:rPr>
+                    <w:t>A</w:t>
+                  </w:r>
+                  <w:r>
+                    <w:rPr>
+                      <w:rFonts w:ascii="Arial Narrow" w:eastAsia="Arial" w:hAnsi="Arial Narrow" w:cs="Arial"/>
+                      <w:sz w:val="18"/>
+                      <w:szCs w:val="18"/>
+                    </w:rPr>
+                    <w:t>uthored blog posts for Aspenware on the Internet of Things (IoT)</w:t>
+                  </w:r>
+                </w:p>
+                <w:p>
+                  <w:pPr>
+                    <w:pStyle w:val="ListParagraph"/>
+                    <w:numPr>
+                      <w:ilvl w:val="0"/>
+                      <w:numId w:val="30"/>
+                    </w:numPr>
+                    <w:spacing w:line="100" w:lineRule="atLeast"/>
+                    <w:rPr>
+                      <w:rFonts w:ascii="Arial Narrow" w:eastAsia="Arial" w:hAnsi="Arial Narrow" w:cs="Arial"/>
+                      <w:sz w:val="18"/>
+                      <w:szCs w:val="18"/>
+                    </w:rPr>
+                  </w:pPr>
+                  <w:r>
+                    <w:rPr>
+                      <w:rFonts w:ascii="Arial Narrow" w:eastAsia="Arial" w:hAnsi="Arial Narrow" w:cs="Arial"/>
+                      <w:sz w:val="18"/>
+                      <w:szCs w:val="18"/>
+                    </w:rPr>
+                    <w:t>Built a drink mixin</w:t>
+                  </w:r>
+                  <w:r>
+                    <w:rPr>
+                      <w:rFonts w:ascii="Arial Narrow" w:eastAsia="Arial" w:hAnsi="Arial Narrow" w:cs="Arial"/>
+                      <w:sz w:val="18"/>
+                      <w:szCs w:val="18"/>
+                    </w:rPr>
+                    <w:t>g robot based on Arduino, Node</w:t>
+                  </w:r>
+                  <w:r>
+                    <w:rPr>
+                      <w:rFonts w:ascii="Arial Narrow" w:eastAsia="Arial" w:hAnsi="Arial Narrow" w:cs="Arial"/>
+                      <w:sz w:val="18"/>
+                      <w:szCs w:val="18"/>
+                    </w:rPr>
+                    <w:t>, and the Johnny Five Robotics library for an Aspenware</w:t>
+                  </w:r>
+                  <w:r>
+                    <w:rPr>
+                      <w:rFonts w:ascii="Arial Narrow" w:eastAsia="Arial" w:hAnsi="Arial Narrow" w:cs="Arial"/>
+                      <w:sz w:val="18"/>
+                      <w:szCs w:val="18"/>
+                    </w:rPr>
+                    <w:t xml:space="preserve"> sponsored</w:t>
+                  </w:r>
+                  <w:r>
+                    <w:rPr>
+                      <w:rFonts w:ascii="Arial Narrow" w:eastAsia="Arial" w:hAnsi="Arial Narrow" w:cs="Arial"/>
+                      <w:sz w:val="18"/>
+                      <w:szCs w:val="18"/>
+                    </w:rPr>
+                    <w:t xml:space="preserve"> IoT event</w:t>
+                  </w:r>
+                </w:p>
+                <w:p>
+                  <w:pPr>
+                    <w:pStyle w:val="ListParagraph"/>
+                    <w:numPr>
+                      <w:ilvl w:val="0"/>
+                      <w:numId w:val="30"/>
+                    </w:numPr>
+                    <w:spacing w:line="100" w:lineRule="atLeast"/>
+                    <w:rPr>
+                      <w:rFonts w:ascii="Arial Narrow" w:eastAsia="Arial" w:hAnsi="Arial Narrow" w:cs="Arial"/>
+                      <w:sz w:val="18"/>
+                      <w:szCs w:val="18"/>
+                    </w:rPr>
+                  </w:pPr>
+                  <w:r>
+                    <w:rPr>
+                      <w:rFonts w:ascii="Arial Narrow" w:eastAsia="Arial" w:hAnsi="Arial Narrow" w:cs="Arial"/>
+                      <w:sz w:val="18"/>
+                      <w:szCs w:val="18"/>
+                    </w:rPr>
+                    <w:t>Became a Sitecore certified developer</w:t>
+                  </w:r>
+                  <w:r>
+                    <w:rPr>
+                      <w:rFonts w:ascii="Arial" w:eastAsia="Arial" w:hAnsi="Arial" w:cs="Arial"/>
+                      <w:sz w:val="18"/>
+                      <w:szCs w:val="18"/>
+                    </w:rPr>
+                    <w:t xml:space="preserve"> </w:t>
+                  </w:r>
+                </w:p>
+              </w:tc>
+            </w:tr>
+          </w:tbl>
+          <w:p>
+            <w:pPr>
+              <w:pStyle w:val="TextBody"/>
+              <w:spacing w:line="100" w:lineRule="atLeast"/>
+              <w:rPr>
+                <w:rFonts w:ascii="Arial" w:hAnsi="Arial" w:cs="Arial"/>
+                <w:sz w:val="18"/>
+                <w:szCs w:val="18"/>
+              </w:rPr>
+            </w:pPr>
+          </w:p>
+          <w:tbl>
+            <w:tblPr>
+              <w:tblW w:w="9946" w:type="dxa"/>
+              <w:tblBorders>
+                <w:top w:val="single" w:sz="2" w:space="0" w:color="000001"/>
+                <w:left w:val="single" w:sz="2" w:space="0" w:color="000001"/>
+                <w:bottom w:val="single" w:sz="2" w:space="0" w:color="000001"/>
+                <w:right w:val="nil"/>
+                <w:insideH w:val="single" w:sz="2" w:space="0" w:color="000001"/>
+                <w:insideV w:val="nil"/>
+              </w:tblBorders>
+              <w:tblCellMar>
+                <w:top w:w="55" w:type="dxa"/>
+                <w:left w:w="30" w:type="dxa"/>
+                <w:bottom w:w="55" w:type="dxa"/>
+                <w:right w:w="55" w:type="dxa"/>
+              </w:tblCellMar>
+              <w:tblLook w:val="0000" w:firstRow="0" w:lastRow="0" w:firstColumn="0" w:lastColumn="0" w:noHBand="0" w:noVBand="0"/>
+            </w:tblPr>
+            <w:tblGrid>
+              <w:gridCol w:w="6346"/>
+              <w:gridCol w:w="3600"/>
+            </w:tblGrid>
+            <w:tr>
+              <w:trPr>
+                <w:trHeight w:val="310"/>
+              </w:trPr>
+              <w:tc>
+                <w:tcPr>
+                  <w:tcW w:w="6346" w:type="dxa"/>
+                  <w:tcBorders>
+                    <w:top w:val="single" w:sz="2" w:space="0" w:color="000001"/>
+                    <w:left w:val="single" w:sz="2" w:space="0" w:color="000001"/>
+                    <w:bottom w:val="nil"/>
+                    <w:right w:val="nil"/>
+                  </w:tcBorders>
+                  <w:shd w:val="clear" w:color="auto" w:fill="CFE7F5"/>
+                  <w:tcMar>
+                    <w:left w:w="72" w:type="dxa"/>
+                    <w:right w:w="72" w:type="dxa"/>
+                  </w:tcMar>
+                </w:tcPr>
+                <w:p>
+                  <w:pPr>
+                    <w:pStyle w:val="TableContents"/>
+                    <w:spacing w:line="100" w:lineRule="atLeast"/>
+                    <w:rPr>
+                      <w:rFonts w:ascii="Arial" w:hAnsi="Arial" w:cs="Arial"/>
+                      <w:b/>
+                      <w:bCs/>
+                      <w:color w:val="004586"/>
+                      <w:sz w:val="18"/>
+                      <w:szCs w:val="18"/>
+                      <w:shd w:val="clear" w:color="auto" w:fill="E6E6FF"/>
+                    </w:rPr>
+                  </w:pPr>
+                  <w:r>
+                    <w:rPr>
+                      <w:rFonts w:ascii="Arial" w:eastAsia="Arial" w:hAnsi="Arial" w:cs="Arial"/>
+                      <w:b/>
+                      <w:bCs/>
+                      <w:color w:val="004586"/>
+                      <w:sz w:val="18"/>
+                      <w:szCs w:val="18"/>
+                      <w:shd w:val="clear" w:color="auto" w:fill="E6E6FF"/>
+                    </w:rPr>
+                    <w:t>Aspenware / Inspirato</w:t>
+                  </w:r>
+                </w:p>
+                <w:p>
+                  <w:pPr>
+                    <w:pStyle w:val="TableContents"/>
+                    <w:spacing w:line="100" w:lineRule="atLeast"/>
+                    <w:rPr>
+                      <w:rFonts w:ascii="Arial" w:hAnsi="Arial" w:cs="Arial"/>
+                      <w:bCs/>
+                      <w:color w:val="004586"/>
+                      <w:sz w:val="18"/>
+                      <w:szCs w:val="18"/>
+                      <w:shd w:val="clear" w:color="auto" w:fill="E6E6FF"/>
+                    </w:rPr>
+                  </w:pPr>
+                  <w:r>
+                    <w:rPr>
+                      <w:rFonts w:ascii="Arial" w:hAnsi="Arial" w:cs="Arial"/>
+                      <w:bCs/>
+                      <w:color w:val="004586"/>
+                      <w:sz w:val="16"/>
+                      <w:szCs w:val="16"/>
+                      <w:shd w:val="clear" w:color="auto" w:fill="E6E6FF"/>
+                    </w:rPr>
+                    <w:t>Sr. Mobile Web Developer  10/2014-1/2015 (3 Month Contract)</w:t>
+                  </w:r>
+                </w:p>
+              </w:tc>
+              <w:tc>
+                <w:tcPr>
+                  <w:tcW w:w="3600" w:type="dxa"/>
+                  <w:tcBorders>
+                    <w:top w:val="single" w:sz="2" w:space="0" w:color="000001"/>
+                    <w:left w:val="nil"/>
+                    <w:bottom w:val="nil"/>
+                    <w:right w:val="single" w:sz="2" w:space="0" w:color="000001"/>
+                  </w:tcBorders>
+                  <w:shd w:val="clear" w:color="auto" w:fill="CFE7F5"/>
+                  <w:tcMar>
+                    <w:left w:w="72" w:type="dxa"/>
+                    <w:right w:w="72" w:type="dxa"/>
+                  </w:tcMar>
+                </w:tcPr>
+                <w:p>
+                  <w:pPr>
+                    <w:spacing w:line="100" w:lineRule="atLeast"/>
+                    <w:jc w:val="right"/>
+                    <w:rPr>
+                      <w:rFonts w:ascii="Arial" w:hAnsi="Arial" w:cs="Arial"/>
+                      <w:b/>
+                      <w:bCs/>
+                      <w:color w:val="004586"/>
+                      <w:sz w:val="18"/>
+                      <w:szCs w:val="18"/>
+                      <w:shd w:val="clear" w:color="auto" w:fill="E6E6FF"/>
+                    </w:rPr>
+                  </w:pPr>
+                </w:p>
+              </w:tc>
+            </w:tr>
+            <w:tr>
+              <w:tc>
+                <w:tcPr>
+                  <w:tcW w:w="9946" w:type="dxa"/>
+                  <w:gridSpan w:val="2"/>
+                  <w:tcBorders>
+                    <w:top w:val="nil"/>
+                    <w:left w:val="single" w:sz="2" w:space="0" w:color="000001"/>
+                    <w:bottom w:val="single" w:sz="2" w:space="0" w:color="000001"/>
+                    <w:right w:val="single" w:sz="2" w:space="0" w:color="000001"/>
+                  </w:tcBorders>
+                  <w:shd w:val="clear" w:color="auto" w:fill="FFFFFF" w:themeFill="background1"/>
+                  <w:tcMar>
+                    <w:left w:w="72" w:type="dxa"/>
+                    <w:right w:w="72" w:type="dxa"/>
+                  </w:tcMar>
+                </w:tcPr>
+                <w:p>
+                  <w:pPr>
+                    <w:spacing w:line="100" w:lineRule="atLeast"/>
+                    <w:rPr>
+                      <w:rFonts w:ascii="Arial Narrow" w:eastAsia="Arial" w:hAnsi="Arial Narrow" w:cs="Arial"/>
+                      <w:sz w:val="18"/>
+                      <w:szCs w:val="18"/>
+                    </w:rPr>
+                  </w:pPr>
+                  <w:r>
+                    <w:rPr>
+                      <w:rFonts w:ascii="Arial Narrow" w:eastAsia="Arial" w:hAnsi="Arial Narrow" w:cs="Arial"/>
+                      <w:sz w:val="18"/>
+                      <w:szCs w:val="18"/>
+                    </w:rPr>
                     <w:t xml:space="preserve">Contracted through Aspenware to develop 2 new features providing similar functionality offered in Inspirato's desktop website. </w:t>
                   </w:r>
                 </w:p>
@@ -1849,6 +2976,14 @@
                       <w:szCs w:val="18"/>
                     </w:rPr>
                   </w:pPr>
+                  <w:r>
+                    <w:rPr>
+                      <w:rFonts w:ascii="Arial Narrow" w:hAnsi="Arial Narrow" w:cs="Arial"/>
+                      <w:sz w:val="18"/>
+                      <w:szCs w:val="18"/>
+                    </w:rPr>
+                    <w:t xml:space="preserve">JavaScript, </w:t>
+                  </w:r>
                   <w:r>
                     <w:rPr>
                       <w:rFonts w:ascii="Arial Narrow" w:eastAsia="Arial" w:hAnsi="Arial Narrow" w:cs="Arial"/>
@@ -2007,7 +3142,23 @@
                       <w:sz w:val="18"/>
                       <w:szCs w:val="18"/>
                     </w:rPr>
-                    <w:t>Most of my work at ToolWatch has been split between development of various RESTful API's and a handful of AngularJs applications to replace legacy products.</w:t>
+                    <w:t xml:space="preserve">Most of my work at ToolWatch has been split between development of various RESTful </w:t>
+                  </w:r>
+                  <w:r>
+                    <w:rPr>
+                      <w:rFonts w:ascii="Arial Narrow" w:eastAsia="Arial" w:hAnsi="Arial Narrow" w:cs="Arial"/>
+                      <w:sz w:val="18"/>
+                      <w:szCs w:val="18"/>
+                    </w:rPr>
+                    <w:t>API's and a handful of Angular</w:t>
+                  </w:r>
+                  <w:r>
+                    <w:rPr>
+                      <w:rFonts w:ascii="Arial Narrow" w:eastAsia="Arial" w:hAnsi="Arial Narrow" w:cs="Arial"/>
+                      <w:sz w:val="18"/>
+                      <w:szCs w:val="18"/>
+                    </w:rPr>
+                    <w:t xml:space="preserve"> applications to replace legacy products.</w:t>
                   </w:r>
                 </w:p>
                 <w:p>
@@ -2039,7 +3190,15 @@
                       <w:sz w:val="18"/>
                       <w:szCs w:val="18"/>
                     </w:rPr>
-                    <w:t>app (AngularJs, Bootstrap and Re</w:t>
+                    <w:t>app (Angular</w:t>
+                  </w:r>
+                  <w:r>
+                    <w:rPr>
+                      <w:rFonts w:ascii="Arial Narrow" w:eastAsia="Arial" w:hAnsi="Arial Narrow" w:cs="Arial"/>
+                      <w:sz w:val="18"/>
+                      <w:szCs w:val="18"/>
+                    </w:rPr>
+                    <w:t>, Bootstrap and Re</w:t>
                   </w:r>
                   <w:r>
                     <w:rPr>
@@ -2207,7 +3366,15 @@
                       <w:sz w:val="18"/>
                       <w:szCs w:val="18"/>
                     </w:rPr>
-                    <w:t>on using AngularJs and Bootstrap</w:t>
+                    <w:t>on using Angular</w:t>
+                  </w:r>
+                  <w:r>
+                    <w:rPr>
+                      <w:rFonts w:ascii="Arial Narrow" w:eastAsia="Arial" w:hAnsi="Arial Narrow" w:cs="Arial"/>
+                      <w:sz w:val="18"/>
+                      <w:szCs w:val="18"/>
+                    </w:rPr>
+                    <w:t xml:space="preserve"> and Bootstrap</w:t>
                   </w:r>
                 </w:p>
                 <w:p>
@@ -2385,11 +3552,27 @@
                   </w:pPr>
                   <w:r>
                     <w:rPr>
-                      <w:rFonts w:ascii="Arial Narrow" w:eastAsia="Arial" w:hAnsi="Arial Narrow" w:cs="Arial"/>
-                      <w:sz w:val="18"/>
-                      <w:szCs w:val="18"/>
-                    </w:rPr>
-                    <w:t>AngularJs, Twitter Bootstrap, .Net 4.5, WebApi 2, AWS ElasticBeanstalk (EBS), AWS Elastic Compute Cloud (EC2), ElasticSearch, MongoDb, OrmLite, SQL Server, Ninject, Generics, Visual Studio 2013, Fiddler, GIT, Jira, Automapper, primary design patterns: facade and repository.</w:t>
+                      <w:rFonts w:ascii="Arial Narrow" w:hAnsi="Arial Narrow" w:cs="Arial"/>
+                      <w:sz w:val="18"/>
+                      <w:szCs w:val="18"/>
+                    </w:rPr>
+                    <w:t xml:space="preserve">JavaScript, </w:t>
+                  </w:r>
+                  <w:r>
+                    <w:rPr>
+                      <w:rFonts w:ascii="Arial Narrow" w:eastAsia="Arial" w:hAnsi="Arial Narrow" w:cs="Arial"/>
+                      <w:sz w:val="18"/>
+                      <w:szCs w:val="18"/>
+                    </w:rPr>
+                    <w:t>Angular</w:t>
+                  </w:r>
+                  <w:r>
+                    <w:rPr>
+                      <w:rFonts w:ascii="Arial Narrow" w:eastAsia="Arial" w:hAnsi="Arial Narrow" w:cs="Arial"/>
+                      <w:sz w:val="18"/>
+                      <w:szCs w:val="18"/>
+                    </w:rPr>
+                    <w:t>, Twitter Bootstrap, .Net 4.5, WebApi 2, AWS ElasticBeanstalk (EBS), AWS Elastic Compute Cloud (EC2), ElasticSearch, MongoDb, OrmLite, SQL Server, Ninject, Generics, Visual Studio 2013, Fiddler, GIT, Jira, Automapper, primary design patterns: facade and repository.</w:t>
                   </w:r>
                   <w:r>
                     <w:rPr>
@@ -2480,7 +3663,6 @@
                       <w:szCs w:val="18"/>
                       <w:shd w:val="clear" w:color="auto" w:fill="E6E6FF"/>
                     </w:rPr>
-                    <w:lastRenderedPageBreak/>
                     <w:t>The Graebel Companies</w:t>
                   </w:r>
                 </w:p>
@@ -4190,7 +5372,6 @@
                 <w:sz w:val="28"/>
                 <w:szCs w:val="28"/>
               </w:rPr>
-              <w:lastRenderedPageBreak/>
               <w:t>Education</w:t>
             </w:r>
           </w:p>
@@ -4258,7 +5439,7 @@
 </file>
 
 <file path=word/endnotes.xml><?xml version="1.0" encoding="utf-8"?>
-<w:endnotes xmlns:wpc="http://schemas.microsoft.com/office/word/2010/wordprocessingCanvas" xmlns:mc="http://schemas.openxmlformats.org/markup-compatibility/2006" xmlns:o="urn:schemas-microsoft-com:office:office" xmlns:r="http://schemas.openxmlformats.org/officeDocument/2006/relationships" xmlns:m="http://schemas.openxmlformats.org/officeDocument/2006/math" xmlns:v="urn:schemas-microsoft-com:vml" xmlns:wp14="http://schemas.microsoft.com/office/word/2010/wordprocessingDrawing" xmlns:wp="http://schemas.openxmlformats.org/drawingml/2006/wordprocessingDrawing" xmlns:w10="urn:schemas-microsoft-com:office:word" xmlns:w="http://schemas.openxmlformats.org/wordprocessingml/2006/main" xmlns:w14="http://schemas.microsoft.com/office/word/2010/wordml" xmlns:w15="http://schemas.microsoft.com/office/word/2012/wordml" xmlns:wpg="http://schemas.microsoft.com/office/word/2010/wordprocessingGroup" xmlns:wpi="http://schemas.microsoft.com/office/word/2010/wordprocessingInk" xmlns:wne="http://schemas.microsoft.com/office/word/2006/wordml" xmlns:wps="http://schemas.microsoft.com/office/word/2010/wordprocessingShape" mc:Ignorable="w14 w15 wp14">
+<w:endnotes xmlns:wpc="http://schemas.microsoft.com/office/word/2010/wordprocessingCanvas" xmlns:mo="http://schemas.microsoft.com/office/mac/office/2008/main" xmlns:mc="http://schemas.openxmlformats.org/markup-compatibility/2006" xmlns:mv="urn:schemas-microsoft-com:mac:vml" xmlns:o="urn:schemas-microsoft-com:office:office" xmlns:r="http://schemas.openxmlformats.org/officeDocument/2006/relationships" xmlns:m="http://schemas.openxmlformats.org/officeDocument/2006/math" xmlns:v="urn:schemas-microsoft-com:vml" xmlns:wp14="http://schemas.microsoft.com/office/word/2010/wordprocessingDrawing" xmlns:wp="http://schemas.openxmlformats.org/drawingml/2006/wordprocessingDrawing" xmlns:w10="urn:schemas-microsoft-com:office:word" xmlns:w="http://schemas.openxmlformats.org/wordprocessingml/2006/main" xmlns:w14="http://schemas.microsoft.com/office/word/2010/wordml" xmlns:w15="http://schemas.microsoft.com/office/word/2012/wordml" xmlns:wpg="http://schemas.microsoft.com/office/word/2010/wordprocessingGroup" xmlns:wpi="http://schemas.microsoft.com/office/word/2010/wordprocessingInk" xmlns:wne="http://schemas.microsoft.com/office/word/2006/wordml" xmlns:wps="http://schemas.microsoft.com/office/word/2010/wordprocessingShape" mc:Ignorable="w14 w15 wp14">
   <w:endnote w:type="separator" w:id="-1">
     <w:p>
       <w:pPr>
@@ -4283,7 +5464,7 @@
 </file>
 
 <file path=word/footnotes.xml><?xml version="1.0" encoding="utf-8"?>
-<w:footnotes xmlns:wpc="http://schemas.microsoft.com/office/word/2010/wordprocessingCanvas" xmlns:mc="http://schemas.openxmlformats.org/markup-compatibility/2006" xmlns:o="urn:schemas-microsoft-com:office:office" xmlns:r="http://schemas.openxmlformats.org/officeDocument/2006/relationships" xmlns:m="http://schemas.openxmlformats.org/officeDocument/2006/math" xmlns:v="urn:schemas-microsoft-com:vml" xmlns:wp14="http://schemas.microsoft.com/office/word/2010/wordprocessingDrawing" xmlns:wp="http://schemas.openxmlformats.org/drawingml/2006/wordprocessingDrawing" xmlns:w10="urn:schemas-microsoft-com:office:word" xmlns:w="http://schemas.openxmlformats.org/wordprocessingml/2006/main" xmlns:w14="http://schemas.microsoft.com/office/word/2010/wordml" xmlns:w15="http://schemas.microsoft.com/office/word/2012/wordml" xmlns:wpg="http://schemas.microsoft.com/office/word/2010/wordprocessingGroup" xmlns:wpi="http://schemas.microsoft.com/office/word/2010/wordprocessingInk" xmlns:wne="http://schemas.microsoft.com/office/word/2006/wordml" xmlns:wps="http://schemas.microsoft.com/office/word/2010/wordprocessingShape" mc:Ignorable="w14 w15 wp14">
+<w:footnotes xmlns:wpc="http://schemas.microsoft.com/office/word/2010/wordprocessingCanvas" xmlns:mo="http://schemas.microsoft.com/office/mac/office/2008/main" xmlns:mc="http://schemas.openxmlformats.org/markup-compatibility/2006" xmlns:mv="urn:schemas-microsoft-com:mac:vml" xmlns:o="urn:schemas-microsoft-com:office:office" xmlns:r="http://schemas.openxmlformats.org/officeDocument/2006/relationships" xmlns:m="http://schemas.openxmlformats.org/officeDocument/2006/math" xmlns:v="urn:schemas-microsoft-com:vml" xmlns:wp14="http://schemas.microsoft.com/office/word/2010/wordprocessingDrawing" xmlns:wp="http://schemas.openxmlformats.org/drawingml/2006/wordprocessingDrawing" xmlns:w10="urn:schemas-microsoft-com:office:word" xmlns:w="http://schemas.openxmlformats.org/wordprocessingml/2006/main" xmlns:w14="http://schemas.microsoft.com/office/word/2010/wordml" xmlns:w15="http://schemas.microsoft.com/office/word/2012/wordml" xmlns:wpg="http://schemas.microsoft.com/office/word/2010/wordprocessingGroup" xmlns:wpi="http://schemas.microsoft.com/office/word/2010/wordprocessingInk" xmlns:wne="http://schemas.microsoft.com/office/word/2006/wordml" xmlns:wps="http://schemas.microsoft.com/office/word/2010/wordprocessingShape" mc:Ignorable="w14 w15 wp14">
   <w:footnote w:type="separator" w:id="-1">
     <w:p>
       <w:pPr>
@@ -4308,7 +5489,7 @@
 </file>
 
 <file path=word/header1.xml><?xml version="1.0" encoding="utf-8"?>
-<w:hdr xmlns:wpc="http://schemas.microsoft.com/office/word/2010/wordprocessingCanvas" xmlns:mc="http://schemas.openxmlformats.org/markup-compatibility/2006" xmlns:o="urn:schemas-microsoft-com:office:office" xmlns:r="http://schemas.openxmlformats.org/officeDocument/2006/relationships" xmlns:m="http://schemas.openxmlformats.org/officeDocument/2006/math" xmlns:v="urn:schemas-microsoft-com:vml" xmlns:wp14="http://schemas.microsoft.com/office/word/2010/wordprocessingDrawing" xmlns:wp="http://schemas.openxmlformats.org/drawingml/2006/wordprocessingDrawing" xmlns:w10="urn:schemas-microsoft-com:office:word" xmlns:w="http://schemas.openxmlformats.org/wordprocessingml/2006/main" xmlns:w14="http://schemas.microsoft.com/office/word/2010/wordml" xmlns:w15="http://schemas.microsoft.com/office/word/2012/wordml" xmlns:wpg="http://schemas.microsoft.com/office/word/2010/wordprocessingGroup" xmlns:wpi="http://schemas.microsoft.com/office/word/2010/wordprocessingInk" xmlns:wne="http://schemas.microsoft.com/office/word/2006/wordml" xmlns:wps="http://schemas.microsoft.com/office/word/2010/wordprocessingShape" mc:Ignorable="w14 w15 wp14">
+<w:hdr xmlns:wpc="http://schemas.microsoft.com/office/word/2010/wordprocessingCanvas" xmlns:mo="http://schemas.microsoft.com/office/mac/office/2008/main" xmlns:mc="http://schemas.openxmlformats.org/markup-compatibility/2006" xmlns:mv="urn:schemas-microsoft-com:mac:vml" xmlns:o="urn:schemas-microsoft-com:office:office" xmlns:r="http://schemas.openxmlformats.org/officeDocument/2006/relationships" xmlns:m="http://schemas.openxmlformats.org/officeDocument/2006/math" xmlns:v="urn:schemas-microsoft-com:vml" xmlns:wp14="http://schemas.microsoft.com/office/word/2010/wordprocessingDrawing" xmlns:wp="http://schemas.openxmlformats.org/drawingml/2006/wordprocessingDrawing" xmlns:w10="urn:schemas-microsoft-com:office:word" xmlns:w="http://schemas.openxmlformats.org/wordprocessingml/2006/main" xmlns:w14="http://schemas.microsoft.com/office/word/2010/wordml" xmlns:w15="http://schemas.microsoft.com/office/word/2012/wordml" xmlns:wpg="http://schemas.microsoft.com/office/word/2010/wordprocessingGroup" xmlns:wpi="http://schemas.microsoft.com/office/word/2010/wordprocessingInk" xmlns:wne="http://schemas.microsoft.com/office/word/2006/wordml" xmlns:wps="http://schemas.microsoft.com/office/word/2010/wordprocessingShape" mc:Ignorable="w14 w15 wp14">
   <w:p>
     <w:pPr>
       <w:pStyle w:val="Header"/>
@@ -4325,7 +5506,15 @@
         <w:sz w:val="56"/>
         <w:szCs w:val="56"/>
       </w:rPr>
-      <w:t>Lenny L Reed</w:t>
+      <w:t>Lenny</w:t>
+    </w:r>
+    <w:r>
+      <w:rPr>
+        <w:color w:val="365F91"/>
+        <w:sz w:val="56"/>
+        <w:szCs w:val="56"/>
+      </w:rPr>
+      <w:t xml:space="preserve"> Reed</w:t>
     </w:r>
   </w:p>
   <w:p>
@@ -4427,8 +5616,8 @@
 </file>
 
 <file path=word/numbering.xml><?xml version="1.0" encoding="utf-8"?>
-<w:numbering xmlns:wpc="http://schemas.microsoft.com/office/word/2010/wordprocessingCanvas" xmlns:mc="http://schemas.openxmlformats.org/markup-compatibility/2006" xmlns:o="urn:schemas-microsoft-com:office:office" xmlns:r="http://schemas.openxmlformats.org/officeDocument/2006/relationships" xmlns:m="http://schemas.openxmlformats.org/officeDocument/2006/math" xmlns:v="urn:schemas-microsoft-com:vml" xmlns:wp14="http://schemas.microsoft.com/office/word/2010/wordprocessingDrawing" xmlns:wp="http://schemas.openxmlformats.org/drawingml/2006/wordprocessingDrawing" xmlns:w10="urn:schemas-microsoft-com:office:word" xmlns:w="http://schemas.openxmlformats.org/wordprocessingml/2006/main" xmlns:w14="http://schemas.microsoft.com/office/word/2010/wordml" xmlns:w15="http://schemas.microsoft.com/office/word/2012/wordml" xmlns:wpg="http://schemas.microsoft.com/office/word/2010/wordprocessingGroup" xmlns:wpi="http://schemas.microsoft.com/office/word/2010/wordprocessingInk" xmlns:wne="http://schemas.microsoft.com/office/word/2006/wordml" xmlns:wps="http://schemas.microsoft.com/office/word/2010/wordprocessingShape" mc:Ignorable="w14 w15 wp14">
-  <w:abstractNum w:abstractNumId="0" w15:restartNumberingAfterBreak="0">
+<w:numbering xmlns:wpc="http://schemas.microsoft.com/office/word/2010/wordprocessingCanvas" xmlns:mo="http://schemas.microsoft.com/office/mac/office/2008/main" xmlns:mc="http://schemas.openxmlformats.org/markup-compatibility/2006" xmlns:mv="urn:schemas-microsoft-com:mac:vml" xmlns:o="urn:schemas-microsoft-com:office:office" xmlns:r="http://schemas.openxmlformats.org/officeDocument/2006/relationships" xmlns:m="http://schemas.openxmlformats.org/officeDocument/2006/math" xmlns:v="urn:schemas-microsoft-com:vml" xmlns:wp14="http://schemas.microsoft.com/office/word/2010/wordprocessingDrawing" xmlns:wp="http://schemas.openxmlformats.org/drawingml/2006/wordprocessingDrawing" xmlns:w10="urn:schemas-microsoft-com:office:word" xmlns:w="http://schemas.openxmlformats.org/wordprocessingml/2006/main" xmlns:w14="http://schemas.microsoft.com/office/word/2010/wordml" xmlns:w15="http://schemas.microsoft.com/office/word/2012/wordml" xmlns:wpg="http://schemas.microsoft.com/office/word/2010/wordprocessingGroup" xmlns:wpi="http://schemas.microsoft.com/office/word/2010/wordprocessingInk" xmlns:wne="http://schemas.microsoft.com/office/word/2006/wordml" xmlns:wps="http://schemas.microsoft.com/office/word/2010/wordprocessingShape" mc:Ignorable="w14 w15 wp14">
+  <w:abstractNum w:abstractNumId="0">
     <w:nsid w:val="000D2110"/>
     <w:multiLevelType w:val="hybridMultilevel"/>
     <w:tmpl w:val="48AAF7DC"/>
@@ -4541,7 +5730,7 @@
       </w:rPr>
     </w:lvl>
   </w:abstractNum>
-  <w:abstractNum w:abstractNumId="1" w15:restartNumberingAfterBreak="0">
+  <w:abstractNum w:abstractNumId="1">
     <w:nsid w:val="04525ABF"/>
     <w:multiLevelType w:val="hybridMultilevel"/>
     <w:tmpl w:val="4E068A94"/>
@@ -4654,7 +5843,7 @@
       </w:rPr>
     </w:lvl>
   </w:abstractNum>
-  <w:abstractNum w:abstractNumId="2" w15:restartNumberingAfterBreak="0">
+  <w:abstractNum w:abstractNumId="2">
     <w:nsid w:val="0BB96D92"/>
     <w:multiLevelType w:val="hybridMultilevel"/>
     <w:tmpl w:val="94A876C6"/>
@@ -4767,7 +5956,7 @@
       </w:rPr>
     </w:lvl>
   </w:abstractNum>
-  <w:abstractNum w:abstractNumId="3" w15:restartNumberingAfterBreak="0">
+  <w:abstractNum w:abstractNumId="3">
     <w:nsid w:val="0EDA7D10"/>
     <w:multiLevelType w:val="hybridMultilevel"/>
     <w:tmpl w:val="46F4560A"/>
@@ -4880,7 +6069,7 @@
       </w:rPr>
     </w:lvl>
   </w:abstractNum>
-  <w:abstractNum w:abstractNumId="4" w15:restartNumberingAfterBreak="0">
+  <w:abstractNum w:abstractNumId="4">
     <w:nsid w:val="12866497"/>
     <w:multiLevelType w:val="hybridMultilevel"/>
     <w:tmpl w:val="930CAE80"/>
@@ -4993,7 +6182,7 @@
       </w:rPr>
     </w:lvl>
   </w:abstractNum>
-  <w:abstractNum w:abstractNumId="5" w15:restartNumberingAfterBreak="0">
+  <w:abstractNum w:abstractNumId="5">
     <w:nsid w:val="1B8B6539"/>
     <w:multiLevelType w:val="hybridMultilevel"/>
     <w:tmpl w:val="078E393A"/>
@@ -5106,7 +6295,7 @@
       </w:rPr>
     </w:lvl>
   </w:abstractNum>
-  <w:abstractNum w:abstractNumId="6" w15:restartNumberingAfterBreak="0">
+  <w:abstractNum w:abstractNumId="6">
     <w:nsid w:val="1C547FEB"/>
     <w:multiLevelType w:val="hybridMultilevel"/>
     <w:tmpl w:val="7550EB66"/>
@@ -5219,7 +6408,7 @@
       </w:rPr>
     </w:lvl>
   </w:abstractNum>
-  <w:abstractNum w:abstractNumId="7" w15:restartNumberingAfterBreak="0">
+  <w:abstractNum w:abstractNumId="7">
     <w:nsid w:val="1D0D2316"/>
     <w:multiLevelType w:val="hybridMultilevel"/>
     <w:tmpl w:val="59F47068"/>
@@ -5332,7 +6521,7 @@
       </w:rPr>
     </w:lvl>
   </w:abstractNum>
-  <w:abstractNum w:abstractNumId="8" w15:restartNumberingAfterBreak="0">
+  <w:abstractNum w:abstractNumId="8">
     <w:nsid w:val="210623C2"/>
     <w:multiLevelType w:val="hybridMultilevel"/>
     <w:tmpl w:val="22BE5C3A"/>
@@ -5445,7 +6634,7 @@
       </w:rPr>
     </w:lvl>
   </w:abstractNum>
-  <w:abstractNum w:abstractNumId="9" w15:restartNumberingAfterBreak="0">
+  <w:abstractNum w:abstractNumId="9">
     <w:nsid w:val="253E7375"/>
     <w:multiLevelType w:val="hybridMultilevel"/>
     <w:tmpl w:val="371A352A"/>
@@ -5558,7 +6747,7 @@
       </w:rPr>
     </w:lvl>
   </w:abstractNum>
-  <w:abstractNum w:abstractNumId="10" w15:restartNumberingAfterBreak="0">
+  <w:abstractNum w:abstractNumId="10">
     <w:nsid w:val="291842FE"/>
     <w:multiLevelType w:val="hybridMultilevel"/>
     <w:tmpl w:val="B09AB976"/>
@@ -5671,7 +6860,7 @@
       </w:rPr>
     </w:lvl>
   </w:abstractNum>
-  <w:abstractNum w:abstractNumId="11" w15:restartNumberingAfterBreak="0">
+  <w:abstractNum w:abstractNumId="11">
     <w:nsid w:val="2C4875B0"/>
     <w:multiLevelType w:val="multilevel"/>
     <w:tmpl w:val="67164116"/>
@@ -5784,7 +6973,7 @@
       </w:rPr>
     </w:lvl>
   </w:abstractNum>
-  <w:abstractNum w:abstractNumId="12" w15:restartNumberingAfterBreak="0">
+  <w:abstractNum w:abstractNumId="12">
     <w:nsid w:val="2C7A04BA"/>
     <w:multiLevelType w:val="hybridMultilevel"/>
     <w:tmpl w:val="0B66AE96"/>
@@ -5897,7 +7086,7 @@
       </w:rPr>
     </w:lvl>
   </w:abstractNum>
-  <w:abstractNum w:abstractNumId="13" w15:restartNumberingAfterBreak="0">
+  <w:abstractNum w:abstractNumId="13">
     <w:nsid w:val="35C62447"/>
     <w:multiLevelType w:val="hybridMultilevel"/>
     <w:tmpl w:val="E118E54A"/>
@@ -6010,7 +7199,7 @@
       </w:rPr>
     </w:lvl>
   </w:abstractNum>
-  <w:abstractNum w:abstractNumId="14" w15:restartNumberingAfterBreak="0">
+  <w:abstractNum w:abstractNumId="14">
     <w:nsid w:val="37F043A3"/>
     <w:multiLevelType w:val="multilevel"/>
     <w:tmpl w:val="09E03922"/>
@@ -6123,7 +7312,7 @@
       </w:rPr>
     </w:lvl>
   </w:abstractNum>
-  <w:abstractNum w:abstractNumId="15" w15:restartNumberingAfterBreak="0">
+  <w:abstractNum w:abstractNumId="15">
     <w:nsid w:val="3A712F8F"/>
     <w:multiLevelType w:val="multilevel"/>
     <w:tmpl w:val="94A87B32"/>
@@ -6245,7 +7434,7 @@
       </w:pPr>
     </w:lvl>
   </w:abstractNum>
-  <w:abstractNum w:abstractNumId="16" w15:restartNumberingAfterBreak="0">
+  <w:abstractNum w:abstractNumId="16">
     <w:nsid w:val="3F5731BB"/>
     <w:multiLevelType w:val="hybridMultilevel"/>
     <w:tmpl w:val="64CE8EBA"/>
@@ -6357,7 +7546,7 @@
       </w:rPr>
     </w:lvl>
   </w:abstractNum>
-  <w:abstractNum w:abstractNumId="17" w15:restartNumberingAfterBreak="0">
+  <w:abstractNum w:abstractNumId="17">
     <w:nsid w:val="43903907"/>
     <w:multiLevelType w:val="hybridMultilevel"/>
     <w:tmpl w:val="FAB6AC8A"/>
@@ -6470,7 +7659,7 @@
       </w:rPr>
     </w:lvl>
   </w:abstractNum>
-  <w:abstractNum w:abstractNumId="18" w15:restartNumberingAfterBreak="0">
+  <w:abstractNum w:abstractNumId="18">
     <w:nsid w:val="47F54D8A"/>
     <w:multiLevelType w:val="hybridMultilevel"/>
     <w:tmpl w:val="BC524C68"/>
@@ -6583,7 +7772,7 @@
       </w:rPr>
     </w:lvl>
   </w:abstractNum>
-  <w:abstractNum w:abstractNumId="19" w15:restartNumberingAfterBreak="0">
+  <w:abstractNum w:abstractNumId="19">
     <w:nsid w:val="49C13B00"/>
     <w:multiLevelType w:val="hybridMultilevel"/>
     <w:tmpl w:val="733EA5AE"/>
@@ -6696,7 +7885,7 @@
       </w:rPr>
     </w:lvl>
   </w:abstractNum>
-  <w:abstractNum w:abstractNumId="20" w15:restartNumberingAfterBreak="0">
+  <w:abstractNum w:abstractNumId="20">
     <w:nsid w:val="4B3915F5"/>
     <w:multiLevelType w:val="hybridMultilevel"/>
     <w:tmpl w:val="12D6F8D0"/>
@@ -6808,7 +7997,7 @@
       </w:rPr>
     </w:lvl>
   </w:abstractNum>
-  <w:abstractNum w:abstractNumId="21" w15:restartNumberingAfterBreak="0">
+  <w:abstractNum w:abstractNumId="21">
     <w:nsid w:val="4C9E0AFC"/>
     <w:multiLevelType w:val="hybridMultilevel"/>
     <w:tmpl w:val="4F30571C"/>
@@ -6921,7 +8110,7 @@
       </w:rPr>
     </w:lvl>
   </w:abstractNum>
-  <w:abstractNum w:abstractNumId="22" w15:restartNumberingAfterBreak="0">
+  <w:abstractNum w:abstractNumId="22">
     <w:nsid w:val="500B78CC"/>
     <w:multiLevelType w:val="hybridMultilevel"/>
     <w:tmpl w:val="B33C8F54"/>
@@ -7033,7 +8222,7 @@
       </w:rPr>
     </w:lvl>
   </w:abstractNum>
-  <w:abstractNum w:abstractNumId="23" w15:restartNumberingAfterBreak="0">
+  <w:abstractNum w:abstractNumId="23">
     <w:nsid w:val="537A2BC0"/>
     <w:multiLevelType w:val="hybridMultilevel"/>
     <w:tmpl w:val="498AA81A"/>
@@ -7146,7 +8335,7 @@
       </w:rPr>
     </w:lvl>
   </w:abstractNum>
-  <w:abstractNum w:abstractNumId="24" w15:restartNumberingAfterBreak="0">
+  <w:abstractNum w:abstractNumId="24">
     <w:nsid w:val="5D834641"/>
     <w:multiLevelType w:val="hybridMultilevel"/>
     <w:tmpl w:val="0374EA14"/>
@@ -7259,7 +8448,7 @@
       </w:rPr>
     </w:lvl>
   </w:abstractNum>
-  <w:abstractNum w:abstractNumId="25" w15:restartNumberingAfterBreak="0">
+  <w:abstractNum w:abstractNumId="25">
     <w:nsid w:val="62CF5BA0"/>
     <w:multiLevelType w:val="multilevel"/>
     <w:tmpl w:val="A41C4A80"/>
@@ -7399,7 +8588,7 @@
       </w:rPr>
     </w:lvl>
   </w:abstractNum>
-  <w:abstractNum w:abstractNumId="26" w15:restartNumberingAfterBreak="0">
+  <w:abstractNum w:abstractNumId="26">
     <w:nsid w:val="65566310"/>
     <w:multiLevelType w:val="hybridMultilevel"/>
     <w:tmpl w:val="3DC4ED96"/>
@@ -7512,7 +8701,7 @@
       </w:rPr>
     </w:lvl>
   </w:abstractNum>
-  <w:abstractNum w:abstractNumId="27" w15:restartNumberingAfterBreak="0">
+  <w:abstractNum w:abstractNumId="27">
     <w:nsid w:val="663431A3"/>
     <w:multiLevelType w:val="hybridMultilevel"/>
     <w:tmpl w:val="0636C318"/>
@@ -7625,7 +8814,7 @@
       </w:rPr>
     </w:lvl>
   </w:abstractNum>
-  <w:abstractNum w:abstractNumId="28" w15:restartNumberingAfterBreak="0">
+  <w:abstractNum w:abstractNumId="28">
     <w:nsid w:val="722261CE"/>
     <w:multiLevelType w:val="multilevel"/>
     <w:tmpl w:val="B524942C"/>
@@ -7765,7 +8954,7 @@
       </w:rPr>
     </w:lvl>
   </w:abstractNum>
-  <w:abstractNum w:abstractNumId="29" w15:restartNumberingAfterBreak="0">
+  <w:abstractNum w:abstractNumId="29">
     <w:nsid w:val="727A0FF5"/>
     <w:multiLevelType w:val="hybridMultilevel"/>
     <w:tmpl w:val="9B6E7564"/>
@@ -7877,7 +9066,7 @@
       </w:rPr>
     </w:lvl>
   </w:abstractNum>
-  <w:abstractNum w:abstractNumId="30" w15:restartNumberingAfterBreak="0">
+  <w:abstractNum w:abstractNumId="30">
     <w:nsid w:val="72B5652D"/>
     <w:multiLevelType w:val="hybridMultilevel"/>
     <w:tmpl w:val="5952065C"/>
@@ -7990,7 +9179,7 @@
       </w:rPr>
     </w:lvl>
   </w:abstractNum>
-  <w:abstractNum w:abstractNumId="31" w15:restartNumberingAfterBreak="0">
+  <w:abstractNum w:abstractNumId="31">
     <w:nsid w:val="732804AF"/>
     <w:multiLevelType w:val="hybridMultilevel"/>
     <w:tmpl w:val="A9E8A52C"/>
@@ -8103,7 +9292,7 @@
       </w:rPr>
     </w:lvl>
   </w:abstractNum>
-  <w:abstractNum w:abstractNumId="32" w15:restartNumberingAfterBreak="0">
+  <w:abstractNum w:abstractNumId="32">
     <w:nsid w:val="73816260"/>
     <w:multiLevelType w:val="hybridMultilevel"/>
     <w:tmpl w:val="99FAAF68"/>
@@ -8216,7 +9405,7 @@
       </w:rPr>
     </w:lvl>
   </w:abstractNum>
-  <w:abstractNum w:abstractNumId="33" w15:restartNumberingAfterBreak="0">
+  <w:abstractNum w:abstractNumId="33">
     <w:nsid w:val="74495B2D"/>
     <w:multiLevelType w:val="hybridMultilevel"/>
     <w:tmpl w:val="1F1A76C8"/>
@@ -8329,7 +9518,7 @@
       </w:rPr>
     </w:lvl>
   </w:abstractNum>
-  <w:abstractNum w:abstractNumId="34" w15:restartNumberingAfterBreak="0">
+  <w:abstractNum w:abstractNumId="34">
     <w:nsid w:val="79882E45"/>
     <w:multiLevelType w:val="hybridMultilevel"/>
     <w:tmpl w:val="B756EA90"/>
@@ -8442,7 +9631,7 @@
       </w:rPr>
     </w:lvl>
   </w:abstractNum>
-  <w:abstractNum w:abstractNumId="35" w15:restartNumberingAfterBreak="0">
+  <w:abstractNum w:abstractNumId="35">
     <w:nsid w:val="79CA0472"/>
     <w:multiLevelType w:val="hybridMultilevel"/>
     <w:tmpl w:val="95DE076A"/>
@@ -8555,7 +9744,7 @@
       </w:rPr>
     </w:lvl>
   </w:abstractNum>
-  <w:abstractNum w:abstractNumId="36" w15:restartNumberingAfterBreak="0">
+  <w:abstractNum w:abstractNumId="36">
     <w:nsid w:val="7E22455B"/>
     <w:multiLevelType w:val="hybridMultilevel"/>
     <w:tmpl w:val="F34EC2BA"/>
@@ -8668,7 +9857,7 @@
       </w:rPr>
     </w:lvl>
   </w:abstractNum>
-  <w:abstractNum w:abstractNumId="37" w15:restartNumberingAfterBreak="0">
+  <w:abstractNum w:abstractNumId="37">
     <w:nsid w:val="7E4A32F1"/>
     <w:multiLevelType w:val="hybridMultilevel"/>
     <w:tmpl w:val="4DCC1354"/>
@@ -8914,7 +10103,7 @@
       </w:pPr>
     </w:pPrDefault>
   </w:docDefaults>
-  <w:latentStyles w:defLockedState="0" w:defUIPriority="99" w:defSemiHidden="0" w:defUnhideWhenUsed="0" w:defQFormat="0" w:count="371">
+  <w:latentStyles w:defLockedState="0" w:defUIPriority="99" w:defSemiHidden="0" w:defUnhideWhenUsed="0" w:defQFormat="0" w:count="382">
     <w:lsdException w:name="Normal" w:uiPriority="0" w:qFormat="1"/>
     <w:lsdException w:name="heading 1" w:uiPriority="9" w:qFormat="1"/>
     <w:lsdException w:name="heading 2" w:semiHidden="1" w:uiPriority="9" w:unhideWhenUsed="1" w:qFormat="1"/>
@@ -9286,6 +10475,8 @@
     <w:lsdException w:name="List Table 5 Dark Accent 6" w:uiPriority="50"/>
     <w:lsdException w:name="List Table 6 Colorful Accent 6" w:uiPriority="51"/>
     <w:lsdException w:name="List Table 7 Colorful Accent 6" w:uiPriority="52"/>
+    <w:lsdException w:name="Mention" w:semiHidden="1" w:unhideWhenUsed="1"/>
+    <w:lsdException w:name="Smart Hyperlink" w:semiHidden="1" w:unhideWhenUsed="1"/>
   </w:latentStyles>
   <w:style w:type="paragraph" w:default="1" w:styleId="Normal">
     <w:name w:val="Normal"/>
@@ -10152,7 +11343,7 @@
 </file>
 
 <file path=customXml/itemProps1.xml><?xml version="1.0" encoding="utf-8"?>
-<ds:datastoreItem xmlns:ds="http://schemas.openxmlformats.org/officeDocument/2006/customXml" ds:itemID="{47EF3FD9-AA48-4868-84E2-42CA205DF87C}">
+<ds:datastoreItem xmlns:ds="http://schemas.openxmlformats.org/officeDocument/2006/customXml" ds:itemID="{3BE5A5BB-FE2E-C84C-9D61-37C03B5DB984}">
   <ds:schemaRefs>
     <ds:schemaRef ds:uri="http://schemas.openxmlformats.org/officeDocument/2006/bibliography"/>
   </ds:schemaRefs>

</xml_diff>